<commit_message>
Users can now add to cart and checkout their purchases.
Signed-off-by: ZephyrGitCode <zephyr.dobson@outlook.com>
</commit_message>
<xml_diff>
--- a/ProjectDocumentation/Zephyr_Salesboard_Process.docx
+++ b/ProjectDocumentation/Zephyr_Salesboard_Process.docx
@@ -693,11 +693,19 @@
           <w:lang w:val="en-US"/>
         </w:rPr>
       </w:pPr>
-      <w:r>
-        <w:rPr>
-          <w:lang w:val="en-US"/>
-        </w:rPr>
-        <w:t xml:space="preserve">Github Link: </w:t>
+      <w:proofErr w:type="spellStart"/>
+      <w:r>
+        <w:rPr>
+          <w:lang w:val="en-US"/>
+        </w:rPr>
+        <w:t>Github</w:t>
+      </w:r>
+      <w:proofErr w:type="spellEnd"/>
+      <w:r>
+        <w:rPr>
+          <w:lang w:val="en-US"/>
+        </w:rPr>
+        <w:t xml:space="preserve"> Link: </w:t>
       </w:r>
       <w:hyperlink r:id="rId8" w:history="1">
         <w:r>
@@ -786,7 +794,27 @@
           <w:szCs w:val="24"/>
           <w:lang w:val="en-US"/>
         </w:rPr>
-        <w:t>I started by setting up a github repository for the application. Next, I created the M</w:t>
+        <w:t xml:space="preserve">I started by setting up a </w:t>
+      </w:r>
+      <w:proofErr w:type="spellStart"/>
+      <w:r>
+        <w:rPr>
+          <w:rFonts w:ascii="Calibri" w:hAnsi="Calibri" w:cs="Calibri"/>
+          <w:sz w:val="24"/>
+          <w:szCs w:val="24"/>
+          <w:lang w:val="en-US"/>
+        </w:rPr>
+        <w:t>github</w:t>
+      </w:r>
+      <w:proofErr w:type="spellEnd"/>
+      <w:r>
+        <w:rPr>
+          <w:rFonts w:ascii="Calibri" w:hAnsi="Calibri" w:cs="Calibri"/>
+          <w:sz w:val="24"/>
+          <w:szCs w:val="24"/>
+          <w:lang w:val="en-US"/>
+        </w:rPr>
+        <w:t xml:space="preserve"> repository for the application. Next, I created the M</w:t>
       </w:r>
       <w:r>
         <w:rPr>
@@ -1034,7 +1062,17 @@
           <w:szCs w:val="24"/>
           <w:lang w:val="en-US"/>
         </w:rPr>
-        <w:t>I created an applicationUser</w:t>
+        <w:t xml:space="preserve">I created an </w:t>
+      </w:r>
+      <w:proofErr w:type="spellStart"/>
+      <w:r>
+        <w:rPr>
+          <w:rFonts w:cstheme="minorHAnsi"/>
+          <w:sz w:val="24"/>
+          <w:szCs w:val="24"/>
+          <w:lang w:val="en-US"/>
+        </w:rPr>
+        <w:t>applicationUser</w:t>
       </w:r>
       <w:r>
         <w:rPr>
@@ -1045,6 +1083,7 @@
         </w:rPr>
         <w:t>.cs</w:t>
       </w:r>
+      <w:proofErr w:type="spellEnd"/>
       <w:r>
         <w:rPr>
           <w:rFonts w:cstheme="minorHAnsi"/>
@@ -1085,16 +1124,56 @@
           <w:szCs w:val="24"/>
           <w:lang w:val="en-US"/>
         </w:rPr>
-        <w:t xml:space="preserve"> ApplicationContext.cs to support custom user data</w:t>
-      </w:r>
-      <w:r>
-        <w:rPr>
-          <w:rFonts w:cstheme="minorHAnsi"/>
-          <w:sz w:val="24"/>
-          <w:szCs w:val="24"/>
-          <w:lang w:val="en-US"/>
-        </w:rPr>
-        <w:t xml:space="preserve"> from the applicationUser class above</w:t>
+        <w:t xml:space="preserve"> </w:t>
+      </w:r>
+      <w:proofErr w:type="spellStart"/>
+      <w:r>
+        <w:rPr>
+          <w:rFonts w:cstheme="minorHAnsi"/>
+          <w:sz w:val="24"/>
+          <w:szCs w:val="24"/>
+          <w:lang w:val="en-US"/>
+        </w:rPr>
+        <w:t>ApplicationContext.cs</w:t>
+      </w:r>
+      <w:proofErr w:type="spellEnd"/>
+      <w:r>
+        <w:rPr>
+          <w:rFonts w:cstheme="minorHAnsi"/>
+          <w:sz w:val="24"/>
+          <w:szCs w:val="24"/>
+          <w:lang w:val="en-US"/>
+        </w:rPr>
+        <w:t xml:space="preserve"> to support custom user data</w:t>
+      </w:r>
+      <w:r>
+        <w:rPr>
+          <w:rFonts w:cstheme="minorHAnsi"/>
+          <w:sz w:val="24"/>
+          <w:szCs w:val="24"/>
+          <w:lang w:val="en-US"/>
+        </w:rPr>
+        <w:t xml:space="preserve"> from the </w:t>
+      </w:r>
+      <w:proofErr w:type="spellStart"/>
+      <w:r>
+        <w:rPr>
+          <w:rFonts w:cstheme="minorHAnsi"/>
+          <w:sz w:val="24"/>
+          <w:szCs w:val="24"/>
+          <w:lang w:val="en-US"/>
+        </w:rPr>
+        <w:t>applicationUser</w:t>
+      </w:r>
+      <w:proofErr w:type="spellEnd"/>
+      <w:r>
+        <w:rPr>
+          <w:rFonts w:cstheme="minorHAnsi"/>
+          <w:sz w:val="24"/>
+          <w:szCs w:val="24"/>
+          <w:lang w:val="en-US"/>
+        </w:rPr>
+        <w:t xml:space="preserve"> class above</w:t>
       </w:r>
       <w:r>
         <w:rPr>
@@ -1354,14 +1433,25 @@
         </w:rPr>
         <w:t xml:space="preserve">to reference </w:t>
       </w:r>
-      <w:r>
-        <w:rPr>
-          <w:rFonts w:cstheme="minorHAnsi"/>
-          <w:sz w:val="24"/>
-          <w:szCs w:val="24"/>
-          <w:lang w:val="en-US"/>
-        </w:rPr>
-        <w:t xml:space="preserve">Zephyr_ApplicationUser </w:t>
+      <w:proofErr w:type="spellStart"/>
+      <w:r>
+        <w:rPr>
+          <w:rFonts w:cstheme="minorHAnsi"/>
+          <w:sz w:val="24"/>
+          <w:szCs w:val="24"/>
+          <w:lang w:val="en-US"/>
+        </w:rPr>
+        <w:t>Zephyr_ApplicationUser</w:t>
+      </w:r>
+      <w:proofErr w:type="spellEnd"/>
+      <w:r>
+        <w:rPr>
+          <w:rFonts w:cstheme="minorHAnsi"/>
+          <w:sz w:val="24"/>
+          <w:szCs w:val="24"/>
+          <w:lang w:val="en-US"/>
+        </w:rPr>
+        <w:t xml:space="preserve"> </w:t>
       </w:r>
       <w:r>
         <w:rPr>
@@ -1547,8 +1637,19 @@
           <w:szCs w:val="24"/>
           <w:lang w:val="en-US"/>
         </w:rPr>
-        <w:t>The items table includes the following fields: Id, SellerId</w:t>
-      </w:r>
+        <w:t xml:space="preserve">The items table includes the following fields: Id, </w:t>
+      </w:r>
+      <w:proofErr w:type="spellStart"/>
+      <w:r>
+        <w:rPr>
+          <w:rFonts w:cstheme="minorHAnsi"/>
+          <w:sz w:val="24"/>
+          <w:szCs w:val="24"/>
+          <w:lang w:val="en-US"/>
+        </w:rPr>
+        <w:t>SellerId</w:t>
+      </w:r>
+      <w:proofErr w:type="spellEnd"/>
       <w:r>
         <w:rPr>
           <w:rFonts w:cstheme="minorHAnsi"/>
@@ -1565,7 +1666,17 @@
           <w:szCs w:val="24"/>
           <w:lang w:val="en-US"/>
         </w:rPr>
-        <w:t>(foreign key to Identity), Item</w:t>
+        <w:t xml:space="preserve">(foreign key to Identity), </w:t>
+      </w:r>
+      <w:proofErr w:type="spellStart"/>
+      <w:r>
+        <w:rPr>
+          <w:rFonts w:cstheme="minorHAnsi"/>
+          <w:sz w:val="24"/>
+          <w:szCs w:val="24"/>
+          <w:lang w:val="en-US"/>
+        </w:rPr>
+        <w:t>Item</w:t>
       </w:r>
       <w:r>
         <w:rPr>
@@ -1576,14 +1687,55 @@
         </w:rPr>
         <w:t>name</w:t>
       </w:r>
-      <w:r>
-        <w:rPr>
-          <w:rFonts w:cstheme="minorHAnsi"/>
-          <w:sz w:val="24"/>
-          <w:szCs w:val="24"/>
-          <w:lang w:val="en-US"/>
-        </w:rPr>
-        <w:t xml:space="preserve">, Itemdesc, Category, Price, Quantity, Itemimage, Postdate. See </w:t>
+      <w:proofErr w:type="spellEnd"/>
+      <w:r>
+        <w:rPr>
+          <w:rFonts w:cstheme="minorHAnsi"/>
+          <w:sz w:val="24"/>
+          <w:szCs w:val="24"/>
+          <w:lang w:val="en-US"/>
+        </w:rPr>
+        <w:t xml:space="preserve">, </w:t>
+      </w:r>
+      <w:proofErr w:type="spellStart"/>
+      <w:r>
+        <w:rPr>
+          <w:rFonts w:cstheme="minorHAnsi"/>
+          <w:sz w:val="24"/>
+          <w:szCs w:val="24"/>
+          <w:lang w:val="en-US"/>
+        </w:rPr>
+        <w:t>Itemdesc</w:t>
+      </w:r>
+      <w:proofErr w:type="spellEnd"/>
+      <w:r>
+        <w:rPr>
+          <w:rFonts w:cstheme="minorHAnsi"/>
+          <w:sz w:val="24"/>
+          <w:szCs w:val="24"/>
+          <w:lang w:val="en-US"/>
+        </w:rPr>
+        <w:t xml:space="preserve">, Category, Price, Quantity, </w:t>
+      </w:r>
+      <w:proofErr w:type="spellStart"/>
+      <w:r>
+        <w:rPr>
+          <w:rFonts w:cstheme="minorHAnsi"/>
+          <w:sz w:val="24"/>
+          <w:szCs w:val="24"/>
+          <w:lang w:val="en-US"/>
+        </w:rPr>
+        <w:t>Itemimage</w:t>
+      </w:r>
+      <w:proofErr w:type="spellEnd"/>
+      <w:r>
+        <w:rPr>
+          <w:rFonts w:cstheme="minorHAnsi"/>
+          <w:sz w:val="24"/>
+          <w:szCs w:val="24"/>
+          <w:lang w:val="en-US"/>
+        </w:rPr>
+        <w:t xml:space="preserve">, Postdate. See </w:t>
       </w:r>
       <w:hyperlink w:anchor="_Appendix" w:tgtFrame="_top" w:history="1">
         <w:r>
@@ -1652,8 +1804,19 @@
           <w:szCs w:val="24"/>
           <w:lang w:val="en-US"/>
         </w:rPr>
-        <w:t>Sale has the following: Id, ItemId</w:t>
-      </w:r>
+        <w:t xml:space="preserve">Sale has the following: Id, </w:t>
+      </w:r>
+      <w:proofErr w:type="spellStart"/>
+      <w:r>
+        <w:rPr>
+          <w:rFonts w:cstheme="minorHAnsi"/>
+          <w:sz w:val="24"/>
+          <w:szCs w:val="24"/>
+          <w:lang w:val="en-US"/>
+        </w:rPr>
+        <w:t>ItemId</w:t>
+      </w:r>
+      <w:proofErr w:type="spellEnd"/>
       <w:r>
         <w:rPr>
           <w:rFonts w:cstheme="minorHAnsi"/>
@@ -1715,7 +1878,47 @@
           <w:szCs w:val="24"/>
           <w:lang w:val="en-US"/>
         </w:rPr>
-        <w:t>Finally, Saleitems. This table is like Orderitems, it will handle item purchases</w:t>
+        <w:t xml:space="preserve">Finally, </w:t>
+      </w:r>
+      <w:proofErr w:type="spellStart"/>
+      <w:r>
+        <w:rPr>
+          <w:rFonts w:cstheme="minorHAnsi"/>
+          <w:sz w:val="24"/>
+          <w:szCs w:val="24"/>
+          <w:lang w:val="en-US"/>
+        </w:rPr>
+        <w:t>Saleitems</w:t>
+      </w:r>
+      <w:proofErr w:type="spellEnd"/>
+      <w:r>
+        <w:rPr>
+          <w:rFonts w:cstheme="minorHAnsi"/>
+          <w:sz w:val="24"/>
+          <w:szCs w:val="24"/>
+          <w:lang w:val="en-US"/>
+        </w:rPr>
+        <w:t xml:space="preserve">. This table is like </w:t>
+      </w:r>
+      <w:proofErr w:type="spellStart"/>
+      <w:r>
+        <w:rPr>
+          <w:rFonts w:cstheme="minorHAnsi"/>
+          <w:sz w:val="24"/>
+          <w:szCs w:val="24"/>
+          <w:lang w:val="en-US"/>
+        </w:rPr>
+        <w:t>Orderitems</w:t>
+      </w:r>
+      <w:proofErr w:type="spellEnd"/>
+      <w:r>
+        <w:rPr>
+          <w:rFonts w:cstheme="minorHAnsi"/>
+          <w:sz w:val="24"/>
+          <w:szCs w:val="24"/>
+          <w:lang w:val="en-US"/>
+        </w:rPr>
+        <w:t>, it will handle item purchases</w:t>
       </w:r>
       <w:r>
         <w:rPr>
@@ -1750,23 +1953,54 @@
           <w:lang w:val="en-US"/>
         </w:rPr>
       </w:pPr>
-      <w:r>
-        <w:rPr>
-          <w:rFonts w:cstheme="minorHAnsi"/>
-          <w:sz w:val="24"/>
-          <w:szCs w:val="24"/>
-          <w:lang w:val="en-US"/>
-        </w:rPr>
-        <w:t xml:space="preserve">Saleitems has the following: </w:t>
-      </w:r>
-      <w:r>
-        <w:rPr>
-          <w:rFonts w:cstheme="minorHAnsi"/>
-          <w:sz w:val="24"/>
-          <w:szCs w:val="24"/>
-          <w:lang w:val="en-US"/>
-        </w:rPr>
-        <w:t xml:space="preserve">Id, CartId, Item, Quantity. See </w:t>
+      <w:proofErr w:type="spellStart"/>
+      <w:r>
+        <w:rPr>
+          <w:rFonts w:cstheme="minorHAnsi"/>
+          <w:sz w:val="24"/>
+          <w:szCs w:val="24"/>
+          <w:lang w:val="en-US"/>
+        </w:rPr>
+        <w:t>Saleitems</w:t>
+      </w:r>
+      <w:proofErr w:type="spellEnd"/>
+      <w:r>
+        <w:rPr>
+          <w:rFonts w:cstheme="minorHAnsi"/>
+          <w:sz w:val="24"/>
+          <w:szCs w:val="24"/>
+          <w:lang w:val="en-US"/>
+        </w:rPr>
+        <w:t xml:space="preserve"> has the following: </w:t>
+      </w:r>
+      <w:r>
+        <w:rPr>
+          <w:rFonts w:cstheme="minorHAnsi"/>
+          <w:sz w:val="24"/>
+          <w:szCs w:val="24"/>
+          <w:lang w:val="en-US"/>
+        </w:rPr>
+        <w:t xml:space="preserve">Id, </w:t>
+      </w:r>
+      <w:proofErr w:type="spellStart"/>
+      <w:r>
+        <w:rPr>
+          <w:rFonts w:cstheme="minorHAnsi"/>
+          <w:sz w:val="24"/>
+          <w:szCs w:val="24"/>
+          <w:lang w:val="en-US"/>
+        </w:rPr>
+        <w:t>CartId</w:t>
+      </w:r>
+      <w:proofErr w:type="spellEnd"/>
+      <w:r>
+        <w:rPr>
+          <w:rFonts w:cstheme="minorHAnsi"/>
+          <w:sz w:val="24"/>
+          <w:szCs w:val="24"/>
+          <w:lang w:val="en-US"/>
+        </w:rPr>
+        <w:t xml:space="preserve">, Item, Quantity. See </w:t>
       </w:r>
       <w:hyperlink w:anchor="Figure1_4" w:history="1">
         <w:r>
@@ -1972,6 +2206,30 @@
     </w:p>
     <w:p>
       <w:pPr>
+        <w:pStyle w:val="ListParagraph"/>
+        <w:numPr>
+          <w:ilvl w:val="1"/>
+          <w:numId w:val="5"/>
+        </w:numPr>
+        <w:rPr>
+          <w:rFonts w:cstheme="minorHAnsi"/>
+          <w:sz w:val="24"/>
+          <w:szCs w:val="24"/>
+          <w:lang w:val="en-US"/>
+        </w:rPr>
+      </w:pPr>
+      <w:r>
+        <w:rPr>
+          <w:rFonts w:cstheme="minorHAnsi"/>
+          <w:sz w:val="24"/>
+          <w:szCs w:val="24"/>
+          <w:lang w:val="en-US"/>
+        </w:rPr>
+        <w:t>CRUD for Items, Sales and Cart.</w:t>
+      </w:r>
+    </w:p>
+    <w:p>
+      <w:pPr>
         <w:pStyle w:val="Heading1"/>
         <w:rPr>
           <w:lang w:val="en-US"/>
@@ -1988,6 +2246,12 @@
         <w:rPr>
           <w:lang w:val="en-US"/>
         </w:rPr>
+        <w:t xml:space="preserve">Site Functionality and </w:t>
+      </w:r>
+      <w:r>
+        <w:rPr>
+          <w:lang w:val="en-US"/>
+        </w:rPr>
         <w:t>Shopping Cart</w:t>
       </w:r>
       <w:bookmarkEnd w:id="6"/>
@@ -2020,13 +2284,67 @@
         <w:rPr>
           <w:lang w:val="en-US"/>
         </w:rPr>
-        <w:t xml:space="preserve">the creation of filtered pages, the addition of purchase button and creating </w:t>
-      </w:r>
-      <w:r>
-        <w:rPr>
-          <w:lang w:val="en-US"/>
-        </w:rPr>
-        <w:t>the shopping cart.</w:t>
+        <w:t xml:space="preserve">the creation of filtered pages, the addition of </w:t>
+      </w:r>
+      <w:r>
+        <w:rPr>
+          <w:lang w:val="en-US"/>
+        </w:rPr>
+        <w:t>add to cart</w:t>
+      </w:r>
+      <w:r>
+        <w:rPr>
+          <w:lang w:val="en-US"/>
+        </w:rPr>
+        <w:t xml:space="preserve"> </w:t>
+      </w:r>
+      <w:r>
+        <w:rPr>
+          <w:lang w:val="en-US"/>
+        </w:rPr>
+        <w:t>functionality</w:t>
+      </w:r>
+      <w:r>
+        <w:rPr>
+          <w:lang w:val="en-US"/>
+        </w:rPr>
+        <w:t>, creating and managing</w:t>
+      </w:r>
+      <w:r>
+        <w:rPr>
+          <w:lang w:val="en-US"/>
+        </w:rPr>
+        <w:t xml:space="preserve"> </w:t>
+      </w:r>
+      <w:r>
+        <w:rPr>
+          <w:lang w:val="en-US"/>
+        </w:rPr>
+        <w:t>the shopping cart</w:t>
+      </w:r>
+      <w:r>
+        <w:rPr>
+          <w:lang w:val="en-US"/>
+        </w:rPr>
+        <w:t xml:space="preserve"> </w:t>
+      </w:r>
+      <w:r>
+        <w:rPr>
+          <w:lang w:val="en-US"/>
+        </w:rPr>
+        <w:t>then lastly</w:t>
+      </w:r>
+      <w:r>
+        <w:rPr>
+          <w:lang w:val="en-US"/>
+        </w:rPr>
+        <w:t xml:space="preserve"> checking out</w:t>
+      </w:r>
+      <w:r>
+        <w:rPr>
+          <w:lang w:val="en-US"/>
+        </w:rPr>
+        <w:t>.</w:t>
       </w:r>
     </w:p>
     <w:p>
@@ -2044,7 +2362,75 @@
         <w:rPr>
           <w:lang w:val="en-US"/>
         </w:rPr>
-        <w:t>New session helper with commands to set a key value pair in session and retrieve pairs from key.</w:t>
+        <w:t>First,</w:t>
+      </w:r>
+      <w:r>
+        <w:rPr>
+          <w:lang w:val="en-US"/>
+        </w:rPr>
+        <w:t xml:space="preserve"> I modified the scaffolded views to not show “Edit” or “Delete” options for user’s </w:t>
+      </w:r>
+      <w:proofErr w:type="gramStart"/>
+      <w:r>
+        <w:rPr>
+          <w:lang w:val="en-US"/>
+        </w:rPr>
+        <w:t>whom</w:t>
+      </w:r>
+      <w:proofErr w:type="gramEnd"/>
+      <w:r>
+        <w:rPr>
+          <w:lang w:val="en-US"/>
+        </w:rPr>
+        <w:t xml:space="preserve"> did not create the items.</w:t>
+      </w:r>
+    </w:p>
+    <w:p>
+      <w:pPr>
+        <w:pStyle w:val="ListParagraph"/>
+        <w:numPr>
+          <w:ilvl w:val="1"/>
+          <w:numId w:val="4"/>
+        </w:numPr>
+        <w:rPr>
+          <w:lang w:val="en-US"/>
+        </w:rPr>
+      </w:pPr>
+      <w:r>
+        <w:rPr>
+          <w:lang w:val="en-US"/>
+        </w:rPr>
+        <w:t>To Do - Apply</w:t>
+      </w:r>
+      <w:r>
+        <w:rPr>
+          <w:lang w:val="en-US"/>
+        </w:rPr>
+        <w:t xml:space="preserve"> logic that allow</w:t>
+      </w:r>
+      <w:r>
+        <w:rPr>
+          <w:lang w:val="en-US"/>
+        </w:rPr>
+        <w:t>s</w:t>
+      </w:r>
+      <w:r>
+        <w:rPr>
+          <w:lang w:val="en-US"/>
+        </w:rPr>
+        <w:t xml:space="preserve"> Admins to</w:t>
+      </w:r>
+      <w:r>
+        <w:rPr>
+          <w:lang w:val="en-US"/>
+        </w:rPr>
+        <w:t xml:space="preserve"> </w:t>
+      </w:r>
+      <w:r>
+        <w:rPr>
+          <w:lang w:val="en-US"/>
+        </w:rPr>
+        <w:t>modify all content.</w:t>
       </w:r>
     </w:p>
     <w:p>
@@ -2058,6 +2444,224 @@
           <w:lang w:val="en-US"/>
         </w:rPr>
       </w:pPr>
+      <w:r>
+        <w:rPr>
+          <w:lang w:val="en-US"/>
+        </w:rPr>
+        <w:t>I created a new views</w:t>
+      </w:r>
+      <w:r>
+        <w:rPr>
+          <w:lang w:val="en-US"/>
+        </w:rPr>
+        <w:t xml:space="preserve"> page</w:t>
+      </w:r>
+      <w:r>
+        <w:rPr>
+          <w:lang w:val="en-US"/>
+        </w:rPr>
+        <w:t xml:space="preserve"> named</w:t>
+      </w:r>
+      <w:r>
+        <w:rPr>
+          <w:lang w:val="en-US"/>
+        </w:rPr>
+        <w:t xml:space="preserve"> Purchase </w:t>
+      </w:r>
+      <w:r>
+        <w:rPr>
+          <w:lang w:val="en-US"/>
+        </w:rPr>
+        <w:t>to be interacted with in the</w:t>
+      </w:r>
+      <w:r>
+        <w:rPr>
+          <w:lang w:val="en-US"/>
+        </w:rPr>
+        <w:t xml:space="preserve"> Items controller</w:t>
+      </w:r>
+      <w:r>
+        <w:rPr>
+          <w:lang w:val="en-US"/>
+        </w:rPr>
+        <w:t>.</w:t>
+      </w:r>
+    </w:p>
+    <w:p>
+      <w:pPr>
+        <w:pStyle w:val="ListParagraph"/>
+        <w:numPr>
+          <w:ilvl w:val="1"/>
+          <w:numId w:val="4"/>
+        </w:numPr>
+        <w:rPr>
+          <w:lang w:val="en-US"/>
+        </w:rPr>
+      </w:pPr>
+      <w:r>
+        <w:rPr>
+          <w:lang w:val="en-US"/>
+        </w:rPr>
+        <w:t>I then added a new link to the purchase page.</w:t>
+      </w:r>
+    </w:p>
+    <w:p>
+      <w:pPr>
+        <w:pStyle w:val="ListParagraph"/>
+        <w:numPr>
+          <w:ilvl w:val="0"/>
+          <w:numId w:val="4"/>
+        </w:numPr>
+        <w:rPr>
+          <w:lang w:val="en-US"/>
+        </w:rPr>
+      </w:pPr>
+      <w:r>
+        <w:rPr>
+          <w:lang w:val="en-US"/>
+        </w:rPr>
+        <w:t>Next, I added the following actions to the Items controller</w:t>
+      </w:r>
+    </w:p>
+    <w:p>
+      <w:pPr>
+        <w:pStyle w:val="ListParagraph"/>
+        <w:numPr>
+          <w:ilvl w:val="1"/>
+          <w:numId w:val="4"/>
+        </w:numPr>
+        <w:rPr>
+          <w:lang w:val="en-US"/>
+        </w:rPr>
+      </w:pPr>
+      <w:r>
+        <w:rPr>
+          <w:lang w:val="en-US"/>
+        </w:rPr>
+        <w:t>GET: Purchase – Loads the purchase view page with the item data.</w:t>
+      </w:r>
+    </w:p>
+    <w:p>
+      <w:pPr>
+        <w:pStyle w:val="ListParagraph"/>
+        <w:numPr>
+          <w:ilvl w:val="1"/>
+          <w:numId w:val="4"/>
+        </w:numPr>
+        <w:rPr>
+          <w:lang w:val="en-US"/>
+        </w:rPr>
+      </w:pPr>
+      <w:r>
+        <w:rPr>
+          <w:lang w:val="en-US"/>
+        </w:rPr>
+        <w:t>POST: Purchase – Creates a new session and inserts a new cart record into the DB.</w:t>
+      </w:r>
+    </w:p>
+    <w:p>
+      <w:pPr>
+        <w:pStyle w:val="ListParagraph"/>
+        <w:numPr>
+          <w:ilvl w:val="0"/>
+          <w:numId w:val="4"/>
+        </w:numPr>
+        <w:rPr>
+          <w:lang w:val="en-US"/>
+        </w:rPr>
+      </w:pPr>
+      <w:r>
+        <w:rPr>
+          <w:lang w:val="en-US"/>
+        </w:rPr>
+        <w:t xml:space="preserve">I then modified the carts index page with a checkout action </w:t>
+      </w:r>
+      <w:r>
+        <w:rPr>
+          <w:lang w:val="en-US"/>
+        </w:rPr>
+        <w:t>t</w:t>
+      </w:r>
+      <w:r>
+        <w:rPr>
+          <w:lang w:val="en-US"/>
+        </w:rPr>
+        <w:t xml:space="preserve">hen created </w:t>
+      </w:r>
+      <w:r>
+        <w:rPr>
+          <w:lang w:val="en-US"/>
+        </w:rPr>
+        <w:t>the</w:t>
+      </w:r>
+      <w:r>
+        <w:rPr>
+          <w:lang w:val="en-US"/>
+        </w:rPr>
+        <w:t xml:space="preserve"> action in the </w:t>
+      </w:r>
+      <w:proofErr w:type="gramStart"/>
+      <w:r>
+        <w:rPr>
+          <w:lang w:val="en-US"/>
+        </w:rPr>
+        <w:t>carts</w:t>
+      </w:r>
+      <w:proofErr w:type="gramEnd"/>
+      <w:r>
+        <w:rPr>
+          <w:lang w:val="en-US"/>
+        </w:rPr>
+        <w:t xml:space="preserve"> controller</w:t>
+      </w:r>
+      <w:r>
+        <w:rPr>
+          <w:lang w:val="en-US"/>
+        </w:rPr>
+        <w:t>.</w:t>
+      </w:r>
+    </w:p>
+    <w:p>
+      <w:pPr>
+        <w:pStyle w:val="ListParagraph"/>
+        <w:numPr>
+          <w:ilvl w:val="1"/>
+          <w:numId w:val="4"/>
+        </w:numPr>
+        <w:rPr>
+          <w:lang w:val="en-US"/>
+        </w:rPr>
+      </w:pPr>
+      <w:r>
+        <w:rPr>
+          <w:lang w:val="en-US"/>
+        </w:rPr>
+        <w:t>POST: Checkout – For each item in cart, create a new sale.</w:t>
+      </w:r>
+    </w:p>
+    <w:p>
+      <w:pPr>
+        <w:pStyle w:val="ListParagraph"/>
+        <w:numPr>
+          <w:ilvl w:val="0"/>
+          <w:numId w:val="4"/>
+        </w:numPr>
+        <w:rPr>
+          <w:lang w:val="en-US"/>
+        </w:rPr>
+      </w:pPr>
+      <w:r>
+        <w:rPr>
+          <w:lang w:val="en-US"/>
+        </w:rPr>
+        <w:t>Next</w:t>
+      </w:r>
+      <w:r>
+        <w:rPr>
+          <w:lang w:val="en-US"/>
+        </w:rPr>
+        <w:t xml:space="preserve">, I </w:t>
+      </w:r>
     </w:p>
     <w:p>
       <w:pPr>
@@ -2928,7 +3532,7 @@
         <w:rFonts w:hint="default"/>
       </w:rPr>
     </w:lvl>
-    <w:lvl w:ilvl="1" w:tplc="0C090019" w:tentative="1">
+    <w:lvl w:ilvl="1" w:tplc="0C090019">
       <w:start w:val="1"/>
       <w:numFmt w:val="lowerLetter"/>
       <w:lvlText w:val="%2."/>

</xml_diff>

<commit_message>
Mostly done the site, just left is styling of data.
Signed-off-by: ZephyrGitCode <zephyr.dobson@outlook.com>
</commit_message>
<xml_diff>
--- a/ProjectDocumentation/Zephyr_Salesboard_Process.docx
+++ b/ProjectDocumentation/Zephyr_Salesboard_Process.docx
@@ -71,7 +71,7 @@
           <w:r>
             <w:fldChar w:fldCharType="separate"/>
           </w:r>
-          <w:hyperlink w:anchor="_Toc50392430" w:history="1">
+          <w:hyperlink w:anchor="_Toc50847972" w:history="1">
             <w:r>
               <w:rPr>
                 <w:rStyle w:val="Hyperlink"/>
@@ -99,7 +99,7 @@
                 <w:noProof/>
                 <w:webHidden/>
               </w:rPr>
-              <w:instrText xml:space="preserve"> PAGEREF _Toc50392430 \h </w:instrText>
+              <w:instrText xml:space="preserve"> PAGEREF _Toc50847972 \h </w:instrText>
             </w:r>
             <w:r>
               <w:rPr>
@@ -142,7 +142,7 @@
               <w:lang w:eastAsia="en-AU"/>
             </w:rPr>
           </w:pPr>
-          <w:hyperlink w:anchor="_Toc50392431" w:history="1">
+          <w:hyperlink w:anchor="_Toc50847973" w:history="1">
             <w:r>
               <w:rPr>
                 <w:rStyle w:val="Hyperlink"/>
@@ -170,7 +170,7 @@
                 <w:noProof/>
                 <w:webHidden/>
               </w:rPr>
-              <w:instrText xml:space="preserve"> PAGEREF _Toc50392431 \h </w:instrText>
+              <w:instrText xml:space="preserve"> PAGEREF _Toc50847973 \h </w:instrText>
             </w:r>
             <w:r>
               <w:rPr>
@@ -213,7 +213,7 @@
               <w:lang w:eastAsia="en-AU"/>
             </w:rPr>
           </w:pPr>
-          <w:hyperlink w:anchor="_Toc50392432" w:history="1">
+          <w:hyperlink w:anchor="_Toc50847974" w:history="1">
             <w:r>
               <w:rPr>
                 <w:rStyle w:val="Hyperlink"/>
@@ -241,7 +241,7 @@
                 <w:noProof/>
                 <w:webHidden/>
               </w:rPr>
-              <w:instrText xml:space="preserve"> PAGEREF _Toc50392432 \h </w:instrText>
+              <w:instrText xml:space="preserve"> PAGEREF _Toc50847974 \h </w:instrText>
             </w:r>
             <w:r>
               <w:rPr>
@@ -284,7 +284,7 @@
               <w:lang w:eastAsia="en-AU"/>
             </w:rPr>
           </w:pPr>
-          <w:hyperlink w:anchor="_Toc50392433" w:history="1">
+          <w:hyperlink w:anchor="_Toc50847975" w:history="1">
             <w:r>
               <w:rPr>
                 <w:rStyle w:val="Hyperlink"/>
@@ -312,7 +312,7 @@
                 <w:noProof/>
                 <w:webHidden/>
               </w:rPr>
-              <w:instrText xml:space="preserve"> PAGEREF _Toc50392433 \h </w:instrText>
+              <w:instrText xml:space="preserve"> PAGEREF _Toc50847975 \h </w:instrText>
             </w:r>
             <w:r>
               <w:rPr>
@@ -355,7 +355,7 @@
               <w:lang w:eastAsia="en-AU"/>
             </w:rPr>
           </w:pPr>
-          <w:hyperlink w:anchor="_Toc50392434" w:history="1">
+          <w:hyperlink w:anchor="_Toc50847976" w:history="1">
             <w:r>
               <w:rPr>
                 <w:rStyle w:val="Hyperlink"/>
@@ -383,7 +383,7 @@
                 <w:noProof/>
                 <w:webHidden/>
               </w:rPr>
-              <w:instrText xml:space="preserve"> PAGEREF _Toc50392434 \h </w:instrText>
+              <w:instrText xml:space="preserve"> PAGEREF _Toc50847976 \h </w:instrText>
             </w:r>
             <w:r>
               <w:rPr>
@@ -426,7 +426,7 @@
               <w:lang w:eastAsia="en-AU"/>
             </w:rPr>
           </w:pPr>
-          <w:hyperlink w:anchor="_Toc50392435" w:history="1">
+          <w:hyperlink w:anchor="_Toc50847977" w:history="1">
             <w:r>
               <w:rPr>
                 <w:rStyle w:val="Hyperlink"/>
@@ -454,7 +454,7 @@
                 <w:noProof/>
                 <w:webHidden/>
               </w:rPr>
-              <w:instrText xml:space="preserve"> PAGEREF _Toc50392435 \h </w:instrText>
+              <w:instrText xml:space="preserve"> PAGEREF _Toc50847977 \h </w:instrText>
             </w:r>
             <w:r>
               <w:rPr>
@@ -497,14 +497,14 @@
               <w:lang w:eastAsia="en-AU"/>
             </w:rPr>
           </w:pPr>
-          <w:hyperlink w:anchor="_Toc50392436" w:history="1">
+          <w:hyperlink w:anchor="_Toc50847978" w:history="1">
             <w:r>
               <w:rPr>
                 <w:rStyle w:val="Hyperlink"/>
                 <w:noProof/>
                 <w:lang w:val="en-US"/>
               </w:rPr>
-              <w:t>Phase 2: Shopping Cart, View models</w:t>
+              <w:t>Phase 2: Site Functionality and Shopping Cart</w:t>
             </w:r>
             <w:r>
               <w:rPr>
@@ -525,7 +525,7 @@
                 <w:noProof/>
                 <w:webHidden/>
               </w:rPr>
-              <w:instrText xml:space="preserve"> PAGEREF _Toc50392436 \h </w:instrText>
+              <w:instrText xml:space="preserve"> PAGEREF _Toc50847978 \h </w:instrText>
             </w:r>
             <w:r>
               <w:rPr>
@@ -545,7 +545,7 @@
                 <w:noProof/>
                 <w:webHidden/>
               </w:rPr>
-              <w:t>3</w:t>
+              <w:t>4</w:t>
             </w:r>
             <w:r>
               <w:rPr>
@@ -568,7 +568,7 @@
               <w:lang w:eastAsia="en-AU"/>
             </w:rPr>
           </w:pPr>
-          <w:hyperlink w:anchor="_Toc50392437" w:history="1">
+          <w:hyperlink w:anchor="_Toc50847979" w:history="1">
             <w:r>
               <w:rPr>
                 <w:rStyle w:val="Hyperlink"/>
@@ -596,7 +596,7 @@
                 <w:noProof/>
                 <w:webHidden/>
               </w:rPr>
-              <w:instrText xml:space="preserve"> PAGEREF _Toc50392437 \h </w:instrText>
+              <w:instrText xml:space="preserve"> PAGEREF _Toc50847979 \h </w:instrText>
             </w:r>
             <w:r>
               <w:rPr>
@@ -616,7 +616,7 @@
                 <w:noProof/>
                 <w:webHidden/>
               </w:rPr>
-              <w:t>4</w:t>
+              <w:t>5</w:t>
             </w:r>
             <w:r>
               <w:rPr>
@@ -678,7 +678,7 @@
           <w:lang w:val="en-US"/>
         </w:rPr>
       </w:pPr>
-      <w:bookmarkStart w:id="0" w:name="_Toc50392430"/>
+      <w:bookmarkStart w:id="0" w:name="_Toc50847972"/>
       <w:r>
         <w:rPr>
           <w:lang w:val="en-US"/>
@@ -693,19 +693,11 @@
           <w:lang w:val="en-US"/>
         </w:rPr>
       </w:pPr>
-      <w:proofErr w:type="spellStart"/>
-      <w:r>
-        <w:rPr>
-          <w:lang w:val="en-US"/>
-        </w:rPr>
-        <w:t>Github</w:t>
-      </w:r>
-      <w:proofErr w:type="spellEnd"/>
-      <w:r>
-        <w:rPr>
-          <w:lang w:val="en-US"/>
-        </w:rPr>
-        <w:t xml:space="preserve"> Link: </w:t>
+      <w:r>
+        <w:rPr>
+          <w:lang w:val="en-US"/>
+        </w:rPr>
+        <w:t xml:space="preserve">Github Link: </w:t>
       </w:r>
       <w:hyperlink r:id="rId8" w:history="1">
         <w:r>
@@ -730,7 +722,7 @@
           <w:lang w:val="en-US"/>
         </w:rPr>
       </w:pPr>
-      <w:bookmarkStart w:id="1" w:name="_Toc50392431"/>
+      <w:bookmarkStart w:id="1" w:name="_Toc50847973"/>
       <w:r>
         <w:rPr>
           <w:lang w:val="en-US"/>
@@ -769,7 +761,7 @@
           <w:lang w:val="en-US"/>
         </w:rPr>
       </w:pPr>
-      <w:bookmarkStart w:id="2" w:name="_Toc50392432"/>
+      <w:bookmarkStart w:id="2" w:name="_Toc50847974"/>
       <w:r>
         <w:rPr>
           <w:lang w:val="en-US"/>
@@ -794,9 +786,8 @@
           <w:szCs w:val="24"/>
           <w:lang w:val="en-US"/>
         </w:rPr>
-        <w:t xml:space="preserve">I started by setting up a </w:t>
-      </w:r>
-      <w:proofErr w:type="spellStart"/>
+        <w:t>I started by setting up a github repository for the application. Next, I created the M</w:t>
+      </w:r>
       <w:r>
         <w:rPr>
           <w:rFonts w:ascii="Calibri" w:hAnsi="Calibri" w:cs="Calibri"/>
@@ -804,9 +795,8 @@
           <w:szCs w:val="24"/>
           <w:lang w:val="en-US"/>
         </w:rPr>
-        <w:t>github</w:t>
-      </w:r>
-      <w:proofErr w:type="spellEnd"/>
+        <w:t>VC application</w:t>
+      </w:r>
       <w:r>
         <w:rPr>
           <w:rFonts w:ascii="Calibri" w:hAnsi="Calibri" w:cs="Calibri"/>
@@ -814,7 +804,7 @@
           <w:szCs w:val="24"/>
           <w:lang w:val="en-US"/>
         </w:rPr>
-        <w:t xml:space="preserve"> repository for the application. Next, I created the M</w:t>
+        <w:t>, ensuring to use</w:t>
       </w:r>
       <w:r>
         <w:rPr>
@@ -823,7 +813,7 @@
           <w:szCs w:val="24"/>
           <w:lang w:val="en-US"/>
         </w:rPr>
-        <w:t>VC application</w:t>
+        <w:t xml:space="preserve"> </w:t>
       </w:r>
       <w:r>
         <w:rPr>
@@ -832,7 +822,7 @@
           <w:szCs w:val="24"/>
           <w:lang w:val="en-US"/>
         </w:rPr>
-        <w:t>, ensuring to use</w:t>
+        <w:t>“U</w:t>
       </w:r>
       <w:r>
         <w:rPr>
@@ -841,7 +831,7 @@
           <w:szCs w:val="24"/>
           <w:lang w:val="en-US"/>
         </w:rPr>
-        <w:t xml:space="preserve"> </w:t>
+        <w:t xml:space="preserve">ser </w:t>
       </w:r>
       <w:r>
         <w:rPr>
@@ -850,7 +840,7 @@
           <w:szCs w:val="24"/>
           <w:lang w:val="en-US"/>
         </w:rPr>
-        <w:t>“U</w:t>
+        <w:t>A</w:t>
       </w:r>
       <w:r>
         <w:rPr>
@@ -859,7 +849,7 @@
           <w:szCs w:val="24"/>
           <w:lang w:val="en-US"/>
         </w:rPr>
-        <w:t xml:space="preserve">ser </w:t>
+        <w:t>uthentication</w:t>
       </w:r>
       <w:r>
         <w:rPr>
@@ -868,7 +858,7 @@
           <w:szCs w:val="24"/>
           <w:lang w:val="en-US"/>
         </w:rPr>
-        <w:t>A</w:t>
+        <w:t>” functionality</w:t>
       </w:r>
       <w:r>
         <w:rPr>
@@ -877,24 +867,6 @@
           <w:szCs w:val="24"/>
           <w:lang w:val="en-US"/>
         </w:rPr>
-        <w:t>uthentication</w:t>
-      </w:r>
-      <w:r>
-        <w:rPr>
-          <w:rFonts w:ascii="Calibri" w:hAnsi="Calibri" w:cs="Calibri"/>
-          <w:sz w:val="24"/>
-          <w:szCs w:val="24"/>
-          <w:lang w:val="en-US"/>
-        </w:rPr>
-        <w:t>” functionality</w:t>
-      </w:r>
-      <w:r>
-        <w:rPr>
-          <w:rFonts w:ascii="Calibri" w:hAnsi="Calibri" w:cs="Calibri"/>
-          <w:sz w:val="24"/>
-          <w:szCs w:val="24"/>
-          <w:lang w:val="en-US"/>
-        </w:rPr>
         <w:t>.</w:t>
       </w:r>
     </w:p>
@@ -905,7 +877,7 @@
           <w:lang w:val="en-US"/>
         </w:rPr>
       </w:pPr>
-      <w:bookmarkStart w:id="3" w:name="_Toc50392433"/>
+      <w:bookmarkStart w:id="3" w:name="_Toc50847975"/>
       <w:r>
         <w:rPr>
           <w:lang w:val="en-US"/>
@@ -1062,17 +1034,7 @@
           <w:szCs w:val="24"/>
           <w:lang w:val="en-US"/>
         </w:rPr>
-        <w:t xml:space="preserve">I created an </w:t>
-      </w:r>
-      <w:proofErr w:type="spellStart"/>
-      <w:r>
-        <w:rPr>
-          <w:rFonts w:cstheme="minorHAnsi"/>
-          <w:sz w:val="24"/>
-          <w:szCs w:val="24"/>
-          <w:lang w:val="en-US"/>
-        </w:rPr>
-        <w:t>applicationUser</w:t>
+        <w:t>I created an applicationUser</w:t>
       </w:r>
       <w:r>
         <w:rPr>
@@ -1083,7 +1045,6 @@
         </w:rPr>
         <w:t>.cs</w:t>
       </w:r>
-      <w:proofErr w:type="spellEnd"/>
       <w:r>
         <w:rPr>
           <w:rFonts w:cstheme="minorHAnsi"/>
@@ -1124,56 +1085,16 @@
           <w:szCs w:val="24"/>
           <w:lang w:val="en-US"/>
         </w:rPr>
-        <w:t xml:space="preserve"> </w:t>
-      </w:r>
-      <w:proofErr w:type="spellStart"/>
-      <w:r>
-        <w:rPr>
-          <w:rFonts w:cstheme="minorHAnsi"/>
-          <w:sz w:val="24"/>
-          <w:szCs w:val="24"/>
-          <w:lang w:val="en-US"/>
-        </w:rPr>
-        <w:t>ApplicationContext.cs</w:t>
-      </w:r>
-      <w:proofErr w:type="spellEnd"/>
-      <w:r>
-        <w:rPr>
-          <w:rFonts w:cstheme="minorHAnsi"/>
-          <w:sz w:val="24"/>
-          <w:szCs w:val="24"/>
-          <w:lang w:val="en-US"/>
-        </w:rPr>
-        <w:t xml:space="preserve"> to support custom user data</w:t>
-      </w:r>
-      <w:r>
-        <w:rPr>
-          <w:rFonts w:cstheme="minorHAnsi"/>
-          <w:sz w:val="24"/>
-          <w:szCs w:val="24"/>
-          <w:lang w:val="en-US"/>
-        </w:rPr>
-        <w:t xml:space="preserve"> from the </w:t>
-      </w:r>
-      <w:proofErr w:type="spellStart"/>
-      <w:r>
-        <w:rPr>
-          <w:rFonts w:cstheme="minorHAnsi"/>
-          <w:sz w:val="24"/>
-          <w:szCs w:val="24"/>
-          <w:lang w:val="en-US"/>
-        </w:rPr>
-        <w:t>applicationUser</w:t>
-      </w:r>
-      <w:proofErr w:type="spellEnd"/>
-      <w:r>
-        <w:rPr>
-          <w:rFonts w:cstheme="minorHAnsi"/>
-          <w:sz w:val="24"/>
-          <w:szCs w:val="24"/>
-          <w:lang w:val="en-US"/>
-        </w:rPr>
-        <w:t xml:space="preserve"> class above</w:t>
+        <w:t xml:space="preserve"> ApplicationContext.cs to support custom user data</w:t>
+      </w:r>
+      <w:r>
+        <w:rPr>
+          <w:rFonts w:cstheme="minorHAnsi"/>
+          <w:sz w:val="24"/>
+          <w:szCs w:val="24"/>
+          <w:lang w:val="en-US"/>
+        </w:rPr>
+        <w:t xml:space="preserve"> from the applicationUser class above</w:t>
       </w:r>
       <w:r>
         <w:rPr>
@@ -1433,25 +1354,14 @@
         </w:rPr>
         <w:t xml:space="preserve">to reference </w:t>
       </w:r>
-      <w:proofErr w:type="spellStart"/>
-      <w:r>
-        <w:rPr>
-          <w:rFonts w:cstheme="minorHAnsi"/>
-          <w:sz w:val="24"/>
-          <w:szCs w:val="24"/>
-          <w:lang w:val="en-US"/>
-        </w:rPr>
-        <w:t>Zephyr_ApplicationUser</w:t>
-      </w:r>
-      <w:proofErr w:type="spellEnd"/>
-      <w:r>
-        <w:rPr>
-          <w:rFonts w:cstheme="minorHAnsi"/>
-          <w:sz w:val="24"/>
-          <w:szCs w:val="24"/>
-          <w:lang w:val="en-US"/>
-        </w:rPr>
-        <w:t xml:space="preserve"> </w:t>
+      <w:r>
+        <w:rPr>
+          <w:rFonts w:cstheme="minorHAnsi"/>
+          <w:sz w:val="24"/>
+          <w:szCs w:val="24"/>
+          <w:lang w:val="en-US"/>
+        </w:rPr>
+        <w:t xml:space="preserve">Zephyr_ApplicationUser </w:t>
       </w:r>
       <w:r>
         <w:rPr>
@@ -1566,7 +1476,7 @@
           <w:lang w:val="en-US"/>
         </w:rPr>
       </w:pPr>
-      <w:bookmarkStart w:id="4" w:name="_Toc50392434"/>
+      <w:bookmarkStart w:id="4" w:name="_Toc50847976"/>
       <w:r>
         <w:rPr>
           <w:lang w:val="en-US"/>
@@ -1637,105 +1547,7 @@
           <w:szCs w:val="24"/>
           <w:lang w:val="en-US"/>
         </w:rPr>
-        <w:t xml:space="preserve">The items table includes the following fields: Id, </w:t>
-      </w:r>
-      <w:proofErr w:type="spellStart"/>
-      <w:r>
-        <w:rPr>
-          <w:rFonts w:cstheme="minorHAnsi"/>
-          <w:sz w:val="24"/>
-          <w:szCs w:val="24"/>
-          <w:lang w:val="en-US"/>
-        </w:rPr>
-        <w:t>SellerId</w:t>
-      </w:r>
-      <w:proofErr w:type="spellEnd"/>
-      <w:r>
-        <w:rPr>
-          <w:rFonts w:cstheme="minorHAnsi"/>
-          <w:sz w:val="24"/>
-          <w:szCs w:val="24"/>
-          <w:lang w:val="en-US"/>
-        </w:rPr>
-        <w:t xml:space="preserve"> </w:t>
-      </w:r>
-      <w:r>
-        <w:rPr>
-          <w:rFonts w:cstheme="minorHAnsi"/>
-          <w:sz w:val="24"/>
-          <w:szCs w:val="24"/>
-          <w:lang w:val="en-US"/>
-        </w:rPr>
-        <w:t xml:space="preserve">(foreign key to Identity), </w:t>
-      </w:r>
-      <w:proofErr w:type="spellStart"/>
-      <w:r>
-        <w:rPr>
-          <w:rFonts w:cstheme="minorHAnsi"/>
-          <w:sz w:val="24"/>
-          <w:szCs w:val="24"/>
-          <w:lang w:val="en-US"/>
-        </w:rPr>
-        <w:t>Item</w:t>
-      </w:r>
-      <w:r>
-        <w:rPr>
-          <w:rFonts w:cstheme="minorHAnsi"/>
-          <w:sz w:val="24"/>
-          <w:szCs w:val="24"/>
-          <w:lang w:val="en-US"/>
-        </w:rPr>
-        <w:t>name</w:t>
-      </w:r>
-      <w:proofErr w:type="spellEnd"/>
-      <w:r>
-        <w:rPr>
-          <w:rFonts w:cstheme="minorHAnsi"/>
-          <w:sz w:val="24"/>
-          <w:szCs w:val="24"/>
-          <w:lang w:val="en-US"/>
-        </w:rPr>
-        <w:t xml:space="preserve">, </w:t>
-      </w:r>
-      <w:proofErr w:type="spellStart"/>
-      <w:r>
-        <w:rPr>
-          <w:rFonts w:cstheme="minorHAnsi"/>
-          <w:sz w:val="24"/>
-          <w:szCs w:val="24"/>
-          <w:lang w:val="en-US"/>
-        </w:rPr>
-        <w:t>Itemdesc</w:t>
-      </w:r>
-      <w:proofErr w:type="spellEnd"/>
-      <w:r>
-        <w:rPr>
-          <w:rFonts w:cstheme="minorHAnsi"/>
-          <w:sz w:val="24"/>
-          <w:szCs w:val="24"/>
-          <w:lang w:val="en-US"/>
-        </w:rPr>
-        <w:t xml:space="preserve">, Category, Price, Quantity, </w:t>
-      </w:r>
-      <w:proofErr w:type="spellStart"/>
-      <w:r>
-        <w:rPr>
-          <w:rFonts w:cstheme="minorHAnsi"/>
-          <w:sz w:val="24"/>
-          <w:szCs w:val="24"/>
-          <w:lang w:val="en-US"/>
-        </w:rPr>
-        <w:t>Itemimage</w:t>
-      </w:r>
-      <w:proofErr w:type="spellEnd"/>
-      <w:r>
-        <w:rPr>
-          <w:rFonts w:cstheme="minorHAnsi"/>
-          <w:sz w:val="24"/>
-          <w:szCs w:val="24"/>
-          <w:lang w:val="en-US"/>
-        </w:rPr>
-        <w:t xml:space="preserve">, Postdate. See </w:t>
+        <w:t xml:space="preserve">See </w:t>
       </w:r>
       <w:hyperlink w:anchor="_Appendix" w:tgtFrame="_top" w:history="1">
         <w:r>
@@ -1756,7 +1568,25 @@
           <w:szCs w:val="24"/>
           <w:lang w:val="en-US"/>
         </w:rPr>
-        <w:t xml:space="preserve"> for image of Items class.</w:t>
+        <w:t xml:space="preserve"> for</w:t>
+      </w:r>
+      <w:r>
+        <w:rPr>
+          <w:rFonts w:cstheme="minorHAnsi"/>
+          <w:sz w:val="24"/>
+          <w:szCs w:val="24"/>
+          <w:lang w:val="en-US"/>
+        </w:rPr>
+        <w:t xml:space="preserve"> contents of</w:t>
+      </w:r>
+      <w:r>
+        <w:rPr>
+          <w:rFonts w:cstheme="minorHAnsi"/>
+          <w:sz w:val="24"/>
+          <w:szCs w:val="24"/>
+          <w:lang w:val="en-US"/>
+        </w:rPr>
+        <w:t xml:space="preserve"> Items class.</w:t>
       </w:r>
     </w:p>
     <w:p>
@@ -1804,36 +1634,7 @@
           <w:szCs w:val="24"/>
           <w:lang w:val="en-US"/>
         </w:rPr>
-        <w:t xml:space="preserve">Sale has the following: Id, </w:t>
-      </w:r>
-      <w:proofErr w:type="spellStart"/>
-      <w:r>
-        <w:rPr>
-          <w:rFonts w:cstheme="minorHAnsi"/>
-          <w:sz w:val="24"/>
-          <w:szCs w:val="24"/>
-          <w:lang w:val="en-US"/>
-        </w:rPr>
-        <w:t>ItemId</w:t>
-      </w:r>
-      <w:proofErr w:type="spellEnd"/>
-      <w:r>
-        <w:rPr>
-          <w:rFonts w:cstheme="minorHAnsi"/>
-          <w:sz w:val="24"/>
-          <w:szCs w:val="24"/>
-          <w:lang w:val="en-US"/>
-        </w:rPr>
-        <w:t xml:space="preserve"> and</w:t>
-      </w:r>
-      <w:r>
-        <w:rPr>
-          <w:rFonts w:cstheme="minorHAnsi"/>
-          <w:sz w:val="24"/>
-          <w:szCs w:val="24"/>
-          <w:lang w:val="en-US"/>
-        </w:rPr>
-        <w:t xml:space="preserve"> Quantity. See </w:t>
+        <w:t xml:space="preserve">See </w:t>
       </w:r>
       <w:hyperlink w:anchor="_Appendix" w:history="1">
         <w:r>
@@ -1854,7 +1655,25 @@
           <w:szCs w:val="24"/>
           <w:lang w:val="en-US"/>
         </w:rPr>
-        <w:t xml:space="preserve"> for image of Sales class.</w:t>
+        <w:t xml:space="preserve"> for </w:t>
+      </w:r>
+      <w:r>
+        <w:rPr>
+          <w:rFonts w:cstheme="minorHAnsi"/>
+          <w:sz w:val="24"/>
+          <w:szCs w:val="24"/>
+          <w:lang w:val="en-US"/>
+        </w:rPr>
+        <w:t xml:space="preserve">contents </w:t>
+      </w:r>
+      <w:r>
+        <w:rPr>
+          <w:rFonts w:cstheme="minorHAnsi"/>
+          <w:sz w:val="24"/>
+          <w:szCs w:val="24"/>
+          <w:lang w:val="en-US"/>
+        </w:rPr>
+        <w:t>of Sales class.</w:t>
       </w:r>
     </w:p>
     <w:p>
@@ -1880,45 +1699,41 @@
         </w:rPr>
         <w:t xml:space="preserve">Finally, </w:t>
       </w:r>
-      <w:proofErr w:type="spellStart"/>
-      <w:r>
-        <w:rPr>
-          <w:rFonts w:cstheme="minorHAnsi"/>
-          <w:sz w:val="24"/>
-          <w:szCs w:val="24"/>
-          <w:lang w:val="en-US"/>
-        </w:rPr>
-        <w:t>Saleitems</w:t>
-      </w:r>
-      <w:proofErr w:type="spellEnd"/>
-      <w:r>
-        <w:rPr>
-          <w:rFonts w:cstheme="minorHAnsi"/>
-          <w:sz w:val="24"/>
-          <w:szCs w:val="24"/>
-          <w:lang w:val="en-US"/>
-        </w:rPr>
-        <w:t xml:space="preserve">. This table is like </w:t>
-      </w:r>
-      <w:proofErr w:type="spellStart"/>
-      <w:r>
-        <w:rPr>
-          <w:rFonts w:cstheme="minorHAnsi"/>
-          <w:sz w:val="24"/>
-          <w:szCs w:val="24"/>
-          <w:lang w:val="en-US"/>
-        </w:rPr>
-        <w:t>Orderitems</w:t>
-      </w:r>
-      <w:proofErr w:type="spellEnd"/>
-      <w:r>
-        <w:rPr>
-          <w:rFonts w:cstheme="minorHAnsi"/>
-          <w:sz w:val="24"/>
-          <w:szCs w:val="24"/>
-          <w:lang w:val="en-US"/>
-        </w:rPr>
-        <w:t>, it will handle item purchases</w:t>
+      <w:r>
+        <w:rPr>
+          <w:rFonts w:cstheme="minorHAnsi"/>
+          <w:sz w:val="24"/>
+          <w:szCs w:val="24"/>
+          <w:lang w:val="en-US"/>
+        </w:rPr>
+        <w:t>Cart</w:t>
+      </w:r>
+      <w:r>
+        <w:rPr>
+          <w:rFonts w:cstheme="minorHAnsi"/>
+          <w:sz w:val="24"/>
+          <w:szCs w:val="24"/>
+          <w:lang w:val="en-US"/>
+        </w:rPr>
+        <w:t xml:space="preserve">. This </w:t>
+      </w:r>
+      <w:r>
+        <w:rPr>
+          <w:rFonts w:cstheme="minorHAnsi"/>
+          <w:sz w:val="24"/>
+          <w:szCs w:val="24"/>
+          <w:lang w:val="en-US"/>
+        </w:rPr>
+        <w:t>table holds temporary records</w:t>
+      </w:r>
+      <w:r>
+        <w:rPr>
+          <w:rFonts w:cstheme="minorHAnsi"/>
+          <w:sz w:val="24"/>
+          <w:szCs w:val="24"/>
+          <w:lang w:val="en-US"/>
+        </w:rPr>
+        <w:t xml:space="preserve"> purchases</w:t>
       </w:r>
       <w:r>
         <w:rPr>
@@ -1953,54 +1768,14 @@
           <w:lang w:val="en-US"/>
         </w:rPr>
       </w:pPr>
-      <w:proofErr w:type="spellStart"/>
-      <w:r>
-        <w:rPr>
-          <w:rFonts w:cstheme="minorHAnsi"/>
-          <w:sz w:val="24"/>
-          <w:szCs w:val="24"/>
-          <w:lang w:val="en-US"/>
-        </w:rPr>
-        <w:t>Saleitems</w:t>
-      </w:r>
-      <w:proofErr w:type="spellEnd"/>
-      <w:r>
-        <w:rPr>
-          <w:rFonts w:cstheme="minorHAnsi"/>
-          <w:sz w:val="24"/>
-          <w:szCs w:val="24"/>
-          <w:lang w:val="en-US"/>
-        </w:rPr>
-        <w:t xml:space="preserve"> has the following: </w:t>
-      </w:r>
-      <w:r>
-        <w:rPr>
-          <w:rFonts w:cstheme="minorHAnsi"/>
-          <w:sz w:val="24"/>
-          <w:szCs w:val="24"/>
-          <w:lang w:val="en-US"/>
-        </w:rPr>
-        <w:t xml:space="preserve">Id, </w:t>
-      </w:r>
-      <w:proofErr w:type="spellStart"/>
-      <w:r>
-        <w:rPr>
-          <w:rFonts w:cstheme="minorHAnsi"/>
-          <w:sz w:val="24"/>
-          <w:szCs w:val="24"/>
-          <w:lang w:val="en-US"/>
-        </w:rPr>
-        <w:t>CartId</w:t>
-      </w:r>
-      <w:proofErr w:type="spellEnd"/>
-      <w:r>
-        <w:rPr>
-          <w:rFonts w:cstheme="minorHAnsi"/>
-          <w:sz w:val="24"/>
-          <w:szCs w:val="24"/>
-          <w:lang w:val="en-US"/>
-        </w:rPr>
-        <w:t xml:space="preserve">, Item, Quantity. See </w:t>
+      <w:r>
+        <w:rPr>
+          <w:rFonts w:cstheme="minorHAnsi"/>
+          <w:sz w:val="24"/>
+          <w:szCs w:val="24"/>
+          <w:lang w:val="en-US"/>
+        </w:rPr>
+        <w:t xml:space="preserve">See </w:t>
       </w:r>
       <w:hyperlink w:anchor="Figure1_4" w:history="1">
         <w:r>
@@ -2021,7 +1796,43 @@
           <w:szCs w:val="24"/>
           <w:lang w:val="en-US"/>
         </w:rPr>
-        <w:t xml:space="preserve"> for image of class.</w:t>
+        <w:t xml:space="preserve"> for </w:t>
+      </w:r>
+      <w:r>
+        <w:rPr>
+          <w:rFonts w:cstheme="minorHAnsi"/>
+          <w:sz w:val="24"/>
+          <w:szCs w:val="24"/>
+          <w:lang w:val="en-US"/>
+        </w:rPr>
+        <w:t>contents</w:t>
+      </w:r>
+      <w:r>
+        <w:rPr>
+          <w:rFonts w:cstheme="minorHAnsi"/>
+          <w:sz w:val="24"/>
+          <w:szCs w:val="24"/>
+          <w:lang w:val="en-US"/>
+        </w:rPr>
+        <w:t xml:space="preserve"> of </w:t>
+      </w:r>
+      <w:r>
+        <w:rPr>
+          <w:rFonts w:cstheme="minorHAnsi"/>
+          <w:sz w:val="24"/>
+          <w:szCs w:val="24"/>
+          <w:lang w:val="en-US"/>
+        </w:rPr>
+        <w:t xml:space="preserve">Carts </w:t>
+      </w:r>
+      <w:r>
+        <w:rPr>
+          <w:rFonts w:cstheme="minorHAnsi"/>
+          <w:sz w:val="24"/>
+          <w:szCs w:val="24"/>
+          <w:lang w:val="en-US"/>
+        </w:rPr>
+        <w:t>class.</w:t>
       </w:r>
     </w:p>
     <w:p>
@@ -2045,6 +1856,7 @@
           <w:szCs w:val="24"/>
           <w:lang w:val="en-US"/>
         </w:rPr>
+        <w:lastRenderedPageBreak/>
         <w:t>Time for migrations. I migrated the content in the following order</w:t>
       </w:r>
       <w:r>
@@ -2079,666 +1891,38 @@
           <w:szCs w:val="24"/>
           <w:lang w:val="en-US"/>
         </w:rPr>
+        <w:t>s</w:t>
+      </w:r>
+      <w:r>
+        <w:rPr>
+          <w:rFonts w:cstheme="minorHAnsi"/>
+          <w:sz w:val="24"/>
+          <w:szCs w:val="24"/>
+          <w:lang w:val="en-US"/>
+        </w:rPr>
         <w:t>.</w:t>
       </w:r>
       <w:r>
         <w:rPr>
-          <w:rFonts w:cstheme="minorHAnsi"/>
-          <w:sz w:val="24"/>
-          <w:szCs w:val="24"/>
-          <w:lang w:val="en-US"/>
-        </w:rPr>
-        <w:t xml:space="preserve"> See </w:t>
-      </w:r>
-      <w:hyperlink w:anchor="Figure1_4" w:history="1">
-        <w:r>
-          <w:rPr>
-            <w:rStyle w:val="Hyperlink"/>
-            <w:rFonts w:cstheme="minorHAnsi"/>
-            <w:sz w:val="24"/>
-            <w:szCs w:val="24"/>
-            <w:lang w:val="en-US"/>
-          </w:rPr>
-          <w:t>Figure 1.5</w:t>
-        </w:r>
-      </w:hyperlink>
-      <w:r>
-        <w:rPr>
-          <w:rFonts w:cstheme="minorHAnsi"/>
-          <w:sz w:val="24"/>
-          <w:szCs w:val="24"/>
-          <w:lang w:val="en-US"/>
-        </w:rPr>
-        <w:t>.</w:t>
-      </w:r>
-    </w:p>
-    <w:p>
-      <w:pPr>
-        <w:pStyle w:val="ListParagraph"/>
-        <w:numPr>
-          <w:ilvl w:val="0"/>
-          <w:numId w:val="5"/>
-        </w:numPr>
-        <w:rPr>
-          <w:rFonts w:cstheme="minorHAnsi"/>
-          <w:sz w:val="24"/>
-          <w:szCs w:val="24"/>
-          <w:lang w:val="en-US"/>
-        </w:rPr>
-      </w:pPr>
-      <w:r>
-        <w:rPr>
-          <w:rFonts w:cstheme="minorHAnsi"/>
-          <w:sz w:val="24"/>
-          <w:szCs w:val="24"/>
-          <w:lang w:val="en-US"/>
-        </w:rPr>
-        <w:t>I then tested all the tables with two users, added some items and included some sales. This was achieved using the in-built database tool as I have not scaffolded my data yet, which is the next step.</w:t>
-      </w:r>
-    </w:p>
-    <w:p>
-      <w:pPr>
-        <w:pStyle w:val="Heading2"/>
-        <w:rPr>
-          <w:lang w:val="en-US"/>
-        </w:rPr>
-      </w:pPr>
-      <w:bookmarkStart w:id="5" w:name="_Toc50392435"/>
-      <w:r>
-        <w:rPr>
-          <w:lang w:val="en-US"/>
-        </w:rPr>
-        <w:lastRenderedPageBreak/>
-        <w:t>Scaffolding</w:t>
-      </w:r>
-      <w:bookmarkEnd w:id="5"/>
-    </w:p>
-    <w:p>
-      <w:pPr>
-        <w:pStyle w:val="ListParagraph"/>
-        <w:numPr>
-          <w:ilvl w:val="0"/>
-          <w:numId w:val="5"/>
-        </w:numPr>
-        <w:rPr>
-          <w:rFonts w:cstheme="minorHAnsi"/>
-          <w:sz w:val="24"/>
-          <w:szCs w:val="24"/>
-          <w:lang w:val="en-US"/>
-        </w:rPr>
-      </w:pPr>
-      <w:r>
-        <w:rPr>
-          <w:rFonts w:cstheme="minorHAnsi"/>
-          <w:sz w:val="24"/>
-          <w:szCs w:val="24"/>
-          <w:lang w:val="en-US"/>
-        </w:rPr>
-        <w:t>Lastly</w:t>
-      </w:r>
-      <w:r>
-        <w:rPr>
-          <w:rFonts w:cstheme="minorHAnsi"/>
-          <w:sz w:val="24"/>
-          <w:szCs w:val="24"/>
-          <w:lang w:val="en-US"/>
-        </w:rPr>
-        <w:t>, I performed scaffolding of my database classes to generate CRUD pages</w:t>
-      </w:r>
-      <w:r>
-        <w:rPr>
-          <w:rFonts w:cstheme="minorHAnsi"/>
-          <w:sz w:val="24"/>
-          <w:szCs w:val="24"/>
-          <w:lang w:val="en-US"/>
-        </w:rPr>
-        <w:t xml:space="preserve"> for them</w:t>
-      </w:r>
-      <w:r>
-        <w:rPr>
-          <w:rFonts w:cstheme="minorHAnsi"/>
-          <w:sz w:val="24"/>
-          <w:szCs w:val="24"/>
-          <w:lang w:val="en-US"/>
-        </w:rPr>
-        <w:t>.</w:t>
-      </w:r>
-    </w:p>
-    <w:p>
-      <w:pPr>
-        <w:pStyle w:val="ListParagraph"/>
-        <w:numPr>
-          <w:ilvl w:val="1"/>
-          <w:numId w:val="5"/>
-        </w:numPr>
-        <w:rPr>
-          <w:rFonts w:cstheme="minorHAnsi"/>
-          <w:sz w:val="24"/>
-          <w:szCs w:val="24"/>
-          <w:lang w:val="en-US"/>
-        </w:rPr>
-      </w:pPr>
-      <w:r>
-        <w:rPr>
-          <w:rFonts w:cstheme="minorHAnsi"/>
-          <w:sz w:val="24"/>
-          <w:szCs w:val="24"/>
-          <w:lang w:val="en-US"/>
-        </w:rPr>
-        <w:t>CRUD for Items, Sales and Cart.</w:t>
-      </w:r>
-    </w:p>
-    <w:p>
-      <w:pPr>
-        <w:pStyle w:val="Heading1"/>
-        <w:rPr>
-          <w:lang w:val="en-US"/>
-        </w:rPr>
-      </w:pPr>
-      <w:bookmarkStart w:id="6" w:name="_Toc50392436"/>
-      <w:r>
-        <w:rPr>
-          <w:lang w:val="en-US"/>
-        </w:rPr>
-        <w:t xml:space="preserve">Phase 2: </w:t>
-      </w:r>
-      <w:r>
-        <w:rPr>
-          <w:lang w:val="en-US"/>
-        </w:rPr>
-        <w:t xml:space="preserve">Site Functionality and </w:t>
-      </w:r>
-      <w:r>
-        <w:rPr>
-          <w:lang w:val="en-US"/>
-        </w:rPr>
-        <w:t>Shopping Cart</w:t>
-      </w:r>
-      <w:bookmarkEnd w:id="6"/>
-    </w:p>
-    <w:p>
-      <w:pPr>
-        <w:rPr>
-          <w:lang w:val="en-US"/>
-        </w:rPr>
-      </w:pPr>
-      <w:r>
-        <w:rPr>
-          <w:lang w:val="en-US"/>
-        </w:rPr>
-        <w:t>This</w:t>
-      </w:r>
-      <w:r>
-        <w:rPr>
-          <w:lang w:val="en-US"/>
-        </w:rPr>
-        <w:t xml:space="preserve"> phase</w:t>
-      </w:r>
-      <w:r>
-        <w:rPr>
-          <w:lang w:val="en-US"/>
-        </w:rPr>
-        <w:t xml:space="preserve"> encompasses </w:t>
-      </w:r>
-      <w:r>
-        <w:rPr>
-          <w:lang w:val="en-US"/>
-        </w:rPr>
-        <w:t xml:space="preserve">the creation of filtered pages, the addition of </w:t>
-      </w:r>
-      <w:r>
-        <w:rPr>
-          <w:lang w:val="en-US"/>
-        </w:rPr>
-        <w:t>add to cart</w:t>
-      </w:r>
-      <w:r>
-        <w:rPr>
-          <w:lang w:val="en-US"/>
+          <w:noProof/>
         </w:rPr>
         <w:t xml:space="preserve"> </w:t>
       </w:r>
       <w:r>
         <w:rPr>
-          <w:lang w:val="en-US"/>
-        </w:rPr>
-        <w:t>functionality</w:t>
-      </w:r>
-      <w:r>
-        <w:rPr>
-          <w:lang w:val="en-US"/>
-        </w:rPr>
-        <w:t>, creating and managing</w:t>
-      </w:r>
-      <w:r>
-        <w:rPr>
-          <w:lang w:val="en-US"/>
-        </w:rPr>
-        <w:t xml:space="preserve"> </w:t>
-      </w:r>
-      <w:r>
-        <w:rPr>
-          <w:lang w:val="en-US"/>
-        </w:rPr>
-        <w:t>the shopping cart</w:t>
-      </w:r>
-      <w:r>
-        <w:rPr>
-          <w:lang w:val="en-US"/>
-        </w:rPr>
-        <w:t xml:space="preserve"> </w:t>
-      </w:r>
-      <w:r>
-        <w:rPr>
-          <w:lang w:val="en-US"/>
-        </w:rPr>
-        <w:t>then lastly</w:t>
-      </w:r>
-      <w:r>
-        <w:rPr>
-          <w:lang w:val="en-US"/>
-        </w:rPr>
-        <w:t xml:space="preserve"> checking out</w:t>
-      </w:r>
-      <w:r>
-        <w:rPr>
-          <w:lang w:val="en-US"/>
-        </w:rPr>
-        <w:t>.</w:t>
-      </w:r>
-    </w:p>
-    <w:p>
-      <w:pPr>
-        <w:pStyle w:val="ListParagraph"/>
-        <w:numPr>
-          <w:ilvl w:val="0"/>
-          <w:numId w:val="4"/>
-        </w:numPr>
-        <w:rPr>
-          <w:lang w:val="en-US"/>
-        </w:rPr>
-      </w:pPr>
-      <w:r>
-        <w:rPr>
-          <w:lang w:val="en-US"/>
-        </w:rPr>
-        <w:t>First,</w:t>
-      </w:r>
-      <w:r>
-        <w:rPr>
-          <w:lang w:val="en-US"/>
-        </w:rPr>
-        <w:t xml:space="preserve"> I modified the scaffolded views to not show “Edit” or “Delete” options for user’s </w:t>
-      </w:r>
-      <w:proofErr w:type="gramStart"/>
-      <w:r>
-        <w:rPr>
-          <w:lang w:val="en-US"/>
-        </w:rPr>
-        <w:t>whom</w:t>
-      </w:r>
-      <w:proofErr w:type="gramEnd"/>
-      <w:r>
-        <w:rPr>
-          <w:lang w:val="en-US"/>
-        </w:rPr>
-        <w:t xml:space="preserve"> did not create the items.</w:t>
-      </w:r>
-    </w:p>
-    <w:p>
-      <w:pPr>
-        <w:pStyle w:val="ListParagraph"/>
-        <w:numPr>
-          <w:ilvl w:val="1"/>
-          <w:numId w:val="4"/>
-        </w:numPr>
-        <w:rPr>
-          <w:lang w:val="en-US"/>
-        </w:rPr>
-      </w:pPr>
-      <w:r>
-        <w:rPr>
-          <w:lang w:val="en-US"/>
-        </w:rPr>
-        <w:t>To Do - Apply</w:t>
-      </w:r>
-      <w:r>
-        <w:rPr>
-          <w:lang w:val="en-US"/>
-        </w:rPr>
-        <w:t xml:space="preserve"> logic that allow</w:t>
-      </w:r>
-      <w:r>
-        <w:rPr>
-          <w:lang w:val="en-US"/>
-        </w:rPr>
-        <w:t>s</w:t>
-      </w:r>
-      <w:r>
-        <w:rPr>
-          <w:lang w:val="en-US"/>
-        </w:rPr>
-        <w:t xml:space="preserve"> Admins to</w:t>
-      </w:r>
-      <w:r>
-        <w:rPr>
-          <w:lang w:val="en-US"/>
-        </w:rPr>
-        <w:t xml:space="preserve"> </w:t>
-      </w:r>
-      <w:r>
-        <w:rPr>
-          <w:lang w:val="en-US"/>
-        </w:rPr>
-        <w:t>modify all content.</w:t>
-      </w:r>
-    </w:p>
-    <w:p>
-      <w:pPr>
-        <w:pStyle w:val="ListParagraph"/>
-        <w:numPr>
-          <w:ilvl w:val="0"/>
-          <w:numId w:val="4"/>
-        </w:numPr>
-        <w:rPr>
-          <w:lang w:val="en-US"/>
-        </w:rPr>
-      </w:pPr>
-      <w:r>
-        <w:rPr>
-          <w:lang w:val="en-US"/>
-        </w:rPr>
-        <w:t>I created a new views</w:t>
-      </w:r>
-      <w:r>
-        <w:rPr>
-          <w:lang w:val="en-US"/>
-        </w:rPr>
-        <w:t xml:space="preserve"> page</w:t>
-      </w:r>
-      <w:r>
-        <w:rPr>
-          <w:lang w:val="en-US"/>
-        </w:rPr>
-        <w:t xml:space="preserve"> named</w:t>
-      </w:r>
-      <w:r>
-        <w:rPr>
-          <w:lang w:val="en-US"/>
-        </w:rPr>
-        <w:t xml:space="preserve"> Purchase </w:t>
-      </w:r>
-      <w:r>
-        <w:rPr>
-          <w:lang w:val="en-US"/>
-        </w:rPr>
-        <w:t>to be interacted with in the</w:t>
-      </w:r>
-      <w:r>
-        <w:rPr>
-          <w:lang w:val="en-US"/>
-        </w:rPr>
-        <w:t xml:space="preserve"> Items controller</w:t>
-      </w:r>
-      <w:r>
-        <w:rPr>
-          <w:lang w:val="en-US"/>
-        </w:rPr>
-        <w:t>.</w:t>
-      </w:r>
-    </w:p>
-    <w:p>
-      <w:pPr>
-        <w:pStyle w:val="ListParagraph"/>
-        <w:numPr>
-          <w:ilvl w:val="1"/>
-          <w:numId w:val="4"/>
-        </w:numPr>
-        <w:rPr>
-          <w:lang w:val="en-US"/>
-        </w:rPr>
-      </w:pPr>
-      <w:r>
-        <w:rPr>
-          <w:lang w:val="en-US"/>
-        </w:rPr>
-        <w:t>I then added a new link to the purchase page.</w:t>
-      </w:r>
-    </w:p>
-    <w:p>
-      <w:pPr>
-        <w:pStyle w:val="ListParagraph"/>
-        <w:numPr>
-          <w:ilvl w:val="0"/>
-          <w:numId w:val="4"/>
-        </w:numPr>
-        <w:rPr>
-          <w:lang w:val="en-US"/>
-        </w:rPr>
-      </w:pPr>
-      <w:r>
-        <w:rPr>
-          <w:lang w:val="en-US"/>
-        </w:rPr>
-        <w:t>Next, I added the following actions to the Items controller</w:t>
-      </w:r>
-    </w:p>
-    <w:p>
-      <w:pPr>
-        <w:pStyle w:val="ListParagraph"/>
-        <w:numPr>
-          <w:ilvl w:val="1"/>
-          <w:numId w:val="4"/>
-        </w:numPr>
-        <w:rPr>
-          <w:lang w:val="en-US"/>
-        </w:rPr>
-      </w:pPr>
-      <w:r>
-        <w:rPr>
-          <w:lang w:val="en-US"/>
-        </w:rPr>
-        <w:t>GET: Purchase – Loads the purchase view page with the item data.</w:t>
-      </w:r>
-    </w:p>
-    <w:p>
-      <w:pPr>
-        <w:pStyle w:val="ListParagraph"/>
-        <w:numPr>
-          <w:ilvl w:val="1"/>
-          <w:numId w:val="4"/>
-        </w:numPr>
-        <w:rPr>
-          <w:lang w:val="en-US"/>
-        </w:rPr>
-      </w:pPr>
-      <w:r>
-        <w:rPr>
-          <w:lang w:val="en-US"/>
-        </w:rPr>
-        <w:t>POST: Purchase – Creates a new session and inserts a new cart record into the DB.</w:t>
-      </w:r>
-    </w:p>
-    <w:p>
-      <w:pPr>
-        <w:pStyle w:val="ListParagraph"/>
-        <w:numPr>
-          <w:ilvl w:val="0"/>
-          <w:numId w:val="4"/>
-        </w:numPr>
-        <w:rPr>
-          <w:lang w:val="en-US"/>
-        </w:rPr>
-      </w:pPr>
-      <w:r>
-        <w:rPr>
-          <w:lang w:val="en-US"/>
-        </w:rPr>
-        <w:t xml:space="preserve">I then modified the carts index page with a checkout action </w:t>
-      </w:r>
-      <w:r>
-        <w:rPr>
-          <w:lang w:val="en-US"/>
-        </w:rPr>
-        <w:t>t</w:t>
-      </w:r>
-      <w:r>
-        <w:rPr>
-          <w:lang w:val="en-US"/>
-        </w:rPr>
-        <w:t xml:space="preserve">hen created </w:t>
-      </w:r>
-      <w:r>
-        <w:rPr>
-          <w:lang w:val="en-US"/>
-        </w:rPr>
-        <w:t>the</w:t>
-      </w:r>
-      <w:r>
-        <w:rPr>
-          <w:lang w:val="en-US"/>
-        </w:rPr>
-        <w:t xml:space="preserve"> action in the </w:t>
-      </w:r>
-      <w:proofErr w:type="gramStart"/>
-      <w:r>
-        <w:rPr>
-          <w:lang w:val="en-US"/>
-        </w:rPr>
-        <w:t>carts</w:t>
-      </w:r>
-      <w:proofErr w:type="gramEnd"/>
-      <w:r>
-        <w:rPr>
-          <w:lang w:val="en-US"/>
-        </w:rPr>
-        <w:t xml:space="preserve"> controller</w:t>
-      </w:r>
-      <w:r>
-        <w:rPr>
-          <w:lang w:val="en-US"/>
-        </w:rPr>
-        <w:t>.</w:t>
-      </w:r>
-    </w:p>
-    <w:p>
-      <w:pPr>
-        <w:pStyle w:val="ListParagraph"/>
-        <w:numPr>
-          <w:ilvl w:val="1"/>
-          <w:numId w:val="4"/>
-        </w:numPr>
-        <w:rPr>
-          <w:lang w:val="en-US"/>
-        </w:rPr>
-      </w:pPr>
-      <w:r>
-        <w:rPr>
-          <w:lang w:val="en-US"/>
-        </w:rPr>
-        <w:t>POST: Checkout – For each item in cart, create a new sale.</w:t>
-      </w:r>
-    </w:p>
-    <w:p>
-      <w:pPr>
-        <w:pStyle w:val="ListParagraph"/>
-        <w:numPr>
-          <w:ilvl w:val="0"/>
-          <w:numId w:val="4"/>
-        </w:numPr>
-        <w:rPr>
-          <w:lang w:val="en-US"/>
-        </w:rPr>
-      </w:pPr>
-      <w:r>
-        <w:rPr>
-          <w:lang w:val="en-US"/>
-        </w:rPr>
-        <w:t>Next</w:t>
-      </w:r>
-      <w:r>
-        <w:rPr>
-          <w:lang w:val="en-US"/>
-        </w:rPr>
-        <w:t xml:space="preserve">, I </w:t>
-      </w:r>
-    </w:p>
-    <w:p>
-      <w:pPr>
-        <w:rPr>
-          <w:rStyle w:val="Hyperlink"/>
-          <w:rFonts w:ascii="Calibri" w:hAnsi="Calibri" w:cs="Calibri"/>
-          <w:color w:val="auto"/>
-          <w:u w:val="none"/>
-          <w:lang w:val="en-US"/>
-        </w:rPr>
-      </w:pPr>
-      <w:r>
-        <w:rPr>
-          <w:rStyle w:val="Hyperlink"/>
-        </w:rPr>
-        <w:br w:type="page"/>
-      </w:r>
-    </w:p>
-    <w:p>
-      <w:pPr>
-        <w:pStyle w:val="Heading1"/>
-        <w:rPr>
-          <w:lang w:val="en-US"/>
-        </w:rPr>
-      </w:pPr>
-      <w:bookmarkStart w:id="7" w:name="_Appendix"/>
-      <w:bookmarkStart w:id="8" w:name="_Toc50392437"/>
-      <w:bookmarkEnd w:id="7"/>
-      <w:r>
-        <w:rPr>
-          <w:lang w:val="en-US"/>
-        </w:rPr>
-        <w:lastRenderedPageBreak/>
-        <w:t>Appendix</w:t>
-      </w:r>
-      <w:bookmarkEnd w:id="8"/>
-    </w:p>
-    <w:p>
-      <w:pPr>
-        <w:rPr>
-          <w:lang w:val="en-US"/>
-        </w:rPr>
-      </w:pPr>
-      <w:r>
-        <w:rPr>
-          <w:lang w:val="en-US"/>
-        </w:rPr>
-        <w:t>F</w:t>
-      </w:r>
-      <w:r>
-        <w:rPr>
-          <w:lang w:val="en-US"/>
-        </w:rPr>
-        <w:t>igure 1</w:t>
-      </w:r>
-      <w:r>
-        <w:rPr>
-          <w:lang w:val="en-US"/>
-        </w:rPr>
-        <w:t>.</w:t>
-      </w:r>
-    </w:p>
-    <w:p>
-      <w:pPr>
-        <w:rPr>
-          <w:lang w:val="en-US"/>
-        </w:rPr>
-      </w:pPr>
-      <w:r>
-        <w:rPr>
           <w:noProof/>
         </w:rPr>
+        <w:br/>
+      </w:r>
+      <w:r>
+        <w:rPr>
+          <w:noProof/>
+        </w:rPr>
         <w:drawing>
-          <wp:inline distT="0" distB="0" distL="0" distR="0" wp14:anchorId="4A921278" wp14:editId="16AED9A2">
-            <wp:extent cx="2657475" cy="3528657"/>
+          <wp:inline distT="0" distB="0" distL="0" distR="0" wp14:anchorId="2A84A884" wp14:editId="52179D54">
+            <wp:extent cx="1866900" cy="2178051"/>
             <wp:effectExtent l="0" t="0" r="0" b="0"/>
-            <wp:docPr id="1" name="Picture 1"/>
+            <wp:docPr id="4" name="Picture 4"/>
             <wp:cNvGraphicFramePr>
               <a:graphicFrameLocks xmlns:a="http://schemas.openxmlformats.org/drawingml/2006/main" noChangeAspect="1"/>
             </wp:cNvGraphicFramePr>
@@ -2758,7 +1942,7 @@
                   <pic:spPr>
                     <a:xfrm>
                       <a:off x="0" y="0"/>
-                      <a:ext cx="2681623" cy="3560721"/>
+                      <a:ext cx="1869093" cy="2180609"/>
                     </a:xfrm>
                     <a:prstGeom prst="rect">
                       <a:avLst/>
@@ -2773,32 +1957,154 @@
     </w:p>
     <w:p>
       <w:pPr>
-        <w:rPr>
-          <w:lang w:val="en-US"/>
-        </w:rPr>
-      </w:pPr>
-      <w:r>
-        <w:rPr>
-          <w:lang w:val="en-US"/>
-        </w:rPr>
-        <w:t>Figure 2.</w:t>
-      </w:r>
-    </w:p>
-    <w:p>
-      <w:pPr>
-        <w:rPr>
-          <w:lang w:val="en-US"/>
-        </w:rPr>
-      </w:pPr>
+        <w:pStyle w:val="ListParagraph"/>
+        <w:numPr>
+          <w:ilvl w:val="0"/>
+          <w:numId w:val="5"/>
+        </w:numPr>
+        <w:rPr>
+          <w:rFonts w:cstheme="minorHAnsi"/>
+          <w:sz w:val="24"/>
+          <w:szCs w:val="24"/>
+          <w:lang w:val="en-US"/>
+        </w:rPr>
+      </w:pPr>
+      <w:r>
+        <w:rPr>
+          <w:rFonts w:cstheme="minorHAnsi"/>
+          <w:sz w:val="24"/>
+          <w:szCs w:val="24"/>
+          <w:lang w:val="en-US"/>
+        </w:rPr>
+        <w:t>I then tested all the tables with two users, added some items and included some sales. This was achieved using the in-built database tool as I have not scaffolded my data yet, which is the next step.</w:t>
+      </w:r>
+    </w:p>
+    <w:p>
+      <w:pPr>
+        <w:pStyle w:val="Heading2"/>
+        <w:rPr>
+          <w:lang w:val="en-US"/>
+        </w:rPr>
+      </w:pPr>
+      <w:bookmarkStart w:id="5" w:name="_Toc50847977"/>
+      <w:r>
+        <w:rPr>
+          <w:lang w:val="en-US"/>
+        </w:rPr>
+        <w:t>Scaffolding</w:t>
+      </w:r>
+      <w:bookmarkEnd w:id="5"/>
+    </w:p>
+    <w:p>
+      <w:pPr>
+        <w:pStyle w:val="ListParagraph"/>
+        <w:numPr>
+          <w:ilvl w:val="0"/>
+          <w:numId w:val="5"/>
+        </w:numPr>
+        <w:rPr>
+          <w:rFonts w:cstheme="minorHAnsi"/>
+          <w:sz w:val="24"/>
+          <w:szCs w:val="24"/>
+          <w:lang w:val="en-US"/>
+        </w:rPr>
+      </w:pPr>
+      <w:r>
+        <w:rPr>
+          <w:rFonts w:cstheme="minorHAnsi"/>
+          <w:sz w:val="24"/>
+          <w:szCs w:val="24"/>
+          <w:lang w:val="en-US"/>
+        </w:rPr>
+        <w:t>Lastly</w:t>
+      </w:r>
+      <w:r>
+        <w:rPr>
+          <w:rFonts w:cstheme="minorHAnsi"/>
+          <w:sz w:val="24"/>
+          <w:szCs w:val="24"/>
+          <w:lang w:val="en-US"/>
+        </w:rPr>
+        <w:t>, I performed scaffolding of my database classes to generate CRUD pages</w:t>
+      </w:r>
+      <w:r>
+        <w:rPr>
+          <w:rFonts w:cstheme="minorHAnsi"/>
+          <w:sz w:val="24"/>
+          <w:szCs w:val="24"/>
+          <w:lang w:val="en-US"/>
+        </w:rPr>
+        <w:t xml:space="preserve"> for them</w:t>
+      </w:r>
+      <w:r>
+        <w:rPr>
+          <w:rFonts w:cstheme="minorHAnsi"/>
+          <w:sz w:val="24"/>
+          <w:szCs w:val="24"/>
+          <w:lang w:val="en-US"/>
+        </w:rPr>
+        <w:t>.</w:t>
+      </w:r>
+    </w:p>
+    <w:p>
+      <w:pPr>
+        <w:pStyle w:val="ListParagraph"/>
+        <w:numPr>
+          <w:ilvl w:val="1"/>
+          <w:numId w:val="5"/>
+        </w:numPr>
+        <w:rPr>
+          <w:rFonts w:cstheme="minorHAnsi"/>
+          <w:sz w:val="24"/>
+          <w:szCs w:val="24"/>
+          <w:lang w:val="en-US"/>
+        </w:rPr>
+      </w:pPr>
+      <w:r>
+        <w:rPr>
+          <w:rFonts w:cstheme="minorHAnsi"/>
+          <w:sz w:val="24"/>
+          <w:szCs w:val="24"/>
+          <w:lang w:val="en-US"/>
+        </w:rPr>
+        <w:t>CRUD for Items, Sales and Cart</w:t>
+      </w:r>
+      <w:r>
+        <w:rPr>
+          <w:rFonts w:cstheme="minorHAnsi"/>
+          <w:sz w:val="24"/>
+          <w:szCs w:val="24"/>
+          <w:lang w:val="en-US"/>
+        </w:rPr>
+        <w:t>s</w:t>
+      </w:r>
+      <w:r>
+        <w:rPr>
+          <w:rFonts w:cstheme="minorHAnsi"/>
+          <w:sz w:val="24"/>
+          <w:szCs w:val="24"/>
+          <w:lang w:val="en-US"/>
+        </w:rPr>
+        <w:t>.</w:t>
+      </w:r>
+      <w:r>
+        <w:rPr>
+          <w:rFonts w:cstheme="minorHAnsi"/>
+          <w:sz w:val="24"/>
+          <w:szCs w:val="24"/>
+          <w:lang w:val="en-US"/>
+        </w:rPr>
+        <w:br/>
+      </w:r>
       <w:r>
         <w:rPr>
           <w:noProof/>
         </w:rPr>
         <w:drawing>
-          <wp:inline distT="0" distB="0" distL="0" distR="0" wp14:anchorId="0E56BF00" wp14:editId="1AB49249">
-            <wp:extent cx="4429579" cy="4895850"/>
-            <wp:effectExtent l="0" t="0" r="9525" b="0"/>
-            <wp:docPr id="2" name="Picture 2"/>
+          <wp:inline distT="0" distB="0" distL="0" distR="0" wp14:anchorId="6073BEDD" wp14:editId="4A846A59">
+            <wp:extent cx="1487935" cy="2457450"/>
+            <wp:effectExtent l="0" t="0" r="0" b="0"/>
+            <wp:docPr id="10" name="Picture 10"/>
             <wp:cNvGraphicFramePr>
               <a:graphicFrameLocks xmlns:a="http://schemas.openxmlformats.org/drawingml/2006/main" noChangeAspect="1"/>
             </wp:cNvGraphicFramePr>
@@ -2818,7 +2124,7 @@
                   <pic:spPr>
                     <a:xfrm>
                       <a:off x="0" y="0"/>
-                      <a:ext cx="4436409" cy="4903399"/>
+                      <a:ext cx="1488833" cy="2458933"/>
                     </a:xfrm>
                     <a:prstGeom prst="rect">
                       <a:avLst/>
@@ -2834,32 +2140,641 @@
     <w:p>
       <w:pPr>
         <w:rPr>
-          <w:lang w:val="en-US"/>
-        </w:rPr>
-      </w:pPr>
+          <w:rFonts w:asciiTheme="majorHAnsi" w:eastAsiaTheme="majorEastAsia" w:hAnsiTheme="majorHAnsi" w:cstheme="majorBidi"/>
+          <w:color w:val="2F5496" w:themeColor="accent1" w:themeShade="BF"/>
+          <w:sz w:val="32"/>
+          <w:szCs w:val="32"/>
+          <w:lang w:val="en-US"/>
+        </w:rPr>
+      </w:pPr>
+      <w:r>
+        <w:rPr>
+          <w:lang w:val="en-US"/>
+        </w:rPr>
+        <w:br w:type="page"/>
+      </w:r>
+    </w:p>
+    <w:p>
+      <w:pPr>
+        <w:pStyle w:val="Heading1"/>
+        <w:rPr>
+          <w:lang w:val="en-US"/>
+        </w:rPr>
+      </w:pPr>
+      <w:bookmarkStart w:id="6" w:name="_Toc50847978"/>
       <w:r>
         <w:rPr>
           <w:lang w:val="en-US"/>
         </w:rPr>
         <w:lastRenderedPageBreak/>
-        <w:t>Figure 1.3</w:t>
-      </w:r>
-    </w:p>
-    <w:p>
-      <w:pPr>
-        <w:rPr>
-          <w:lang w:val="en-US"/>
-        </w:rPr>
-      </w:pPr>
+        <w:t xml:space="preserve">Phase 2: </w:t>
+      </w:r>
+      <w:r>
+        <w:rPr>
+          <w:lang w:val="en-US"/>
+        </w:rPr>
+        <w:t xml:space="preserve">Site Functionality and </w:t>
+      </w:r>
+      <w:r>
+        <w:rPr>
+          <w:lang w:val="en-US"/>
+        </w:rPr>
+        <w:t>Shopping Cart</w:t>
+      </w:r>
+      <w:bookmarkEnd w:id="6"/>
+    </w:p>
+    <w:p>
+      <w:pPr>
+        <w:rPr>
+          <w:lang w:val="en-US"/>
+        </w:rPr>
+      </w:pPr>
+      <w:r>
+        <w:rPr>
+          <w:lang w:val="en-US"/>
+        </w:rPr>
+        <w:t>This</w:t>
+      </w:r>
+      <w:r>
+        <w:rPr>
+          <w:lang w:val="en-US"/>
+        </w:rPr>
+        <w:t xml:space="preserve"> phase</w:t>
+      </w:r>
+      <w:r>
+        <w:rPr>
+          <w:lang w:val="en-US"/>
+        </w:rPr>
+        <w:t xml:space="preserve"> encompasses </w:t>
+      </w:r>
+      <w:r>
+        <w:rPr>
+          <w:lang w:val="en-US"/>
+        </w:rPr>
+        <w:t xml:space="preserve">the creation of filtered pages, the addition of </w:t>
+      </w:r>
+      <w:r>
+        <w:rPr>
+          <w:lang w:val="en-US"/>
+        </w:rPr>
+        <w:t>add to cart</w:t>
+      </w:r>
+      <w:r>
+        <w:rPr>
+          <w:lang w:val="en-US"/>
+        </w:rPr>
+        <w:t xml:space="preserve"> </w:t>
+      </w:r>
+      <w:r>
+        <w:rPr>
+          <w:lang w:val="en-US"/>
+        </w:rPr>
+        <w:t>functionality</w:t>
+      </w:r>
+      <w:r>
+        <w:rPr>
+          <w:lang w:val="en-US"/>
+        </w:rPr>
+        <w:t>, creating and managing</w:t>
+      </w:r>
+      <w:r>
+        <w:rPr>
+          <w:lang w:val="en-US"/>
+        </w:rPr>
+        <w:t xml:space="preserve"> </w:t>
+      </w:r>
+      <w:r>
+        <w:rPr>
+          <w:lang w:val="en-US"/>
+        </w:rPr>
+        <w:t>the shopping cart</w:t>
+      </w:r>
+      <w:r>
+        <w:rPr>
+          <w:lang w:val="en-US"/>
+        </w:rPr>
+        <w:t xml:space="preserve"> </w:t>
+      </w:r>
+      <w:r>
+        <w:rPr>
+          <w:lang w:val="en-US"/>
+        </w:rPr>
+        <w:t>then lastly</w:t>
+      </w:r>
+      <w:r>
+        <w:rPr>
+          <w:lang w:val="en-US"/>
+        </w:rPr>
+        <w:t xml:space="preserve"> checking out</w:t>
+      </w:r>
+      <w:r>
+        <w:rPr>
+          <w:lang w:val="en-US"/>
+        </w:rPr>
+        <w:t>.</w:t>
+      </w:r>
+    </w:p>
+    <w:p>
+      <w:pPr>
+        <w:pStyle w:val="Heading2"/>
+        <w:rPr>
+          <w:lang w:val="en-US"/>
+        </w:rPr>
+      </w:pPr>
+      <w:r>
+        <w:rPr>
+          <w:lang w:val="en-US"/>
+        </w:rPr>
+        <w:t>Filtering</w:t>
+      </w:r>
+    </w:p>
+    <w:p>
+      <w:pPr>
+        <w:pStyle w:val="ListParagraph"/>
+        <w:numPr>
+          <w:ilvl w:val="0"/>
+          <w:numId w:val="4"/>
+        </w:numPr>
+        <w:rPr>
+          <w:lang w:val="en-US"/>
+        </w:rPr>
+      </w:pPr>
+      <w:r>
+        <w:rPr>
+          <w:lang w:val="en-US"/>
+        </w:rPr>
+        <w:t xml:space="preserve">First, I modified the scaffolded views to </w:t>
+      </w:r>
+      <w:r>
+        <w:rPr>
+          <w:lang w:val="en-US"/>
+        </w:rPr>
+        <w:t>remove</w:t>
+      </w:r>
+      <w:r>
+        <w:rPr>
+          <w:lang w:val="en-US"/>
+        </w:rPr>
+        <w:t xml:space="preserve"> “Edit” or “Delete” options for users </w:t>
+      </w:r>
+      <w:proofErr w:type="gramStart"/>
+      <w:r>
+        <w:rPr>
+          <w:lang w:val="en-US"/>
+        </w:rPr>
+        <w:t>whom</w:t>
+      </w:r>
+      <w:proofErr w:type="gramEnd"/>
+      <w:r>
+        <w:rPr>
+          <w:lang w:val="en-US"/>
+        </w:rPr>
+        <w:t xml:space="preserve"> </w:t>
+      </w:r>
+      <w:r>
+        <w:rPr>
+          <w:lang w:val="en-US"/>
+        </w:rPr>
+        <w:t>did not create the items.</w:t>
+      </w:r>
+    </w:p>
+    <w:p>
+      <w:pPr>
+        <w:pStyle w:val="ListParagraph"/>
+        <w:numPr>
+          <w:ilvl w:val="1"/>
+          <w:numId w:val="4"/>
+        </w:numPr>
+        <w:rPr>
+          <w:lang w:val="en-US"/>
+        </w:rPr>
+      </w:pPr>
+      <w:r>
+        <w:rPr>
+          <w:color w:val="FF0000"/>
+          <w:lang w:val="en-US"/>
+        </w:rPr>
+        <w:t xml:space="preserve">To Do </w:t>
+      </w:r>
+      <w:r>
+        <w:rPr>
+          <w:lang w:val="en-US"/>
+        </w:rPr>
+        <w:t>- Apply</w:t>
+      </w:r>
+      <w:r>
+        <w:rPr>
+          <w:lang w:val="en-US"/>
+        </w:rPr>
+        <w:t xml:space="preserve"> logic that allow</w:t>
+      </w:r>
+      <w:r>
+        <w:rPr>
+          <w:lang w:val="en-US"/>
+        </w:rPr>
+        <w:t>s</w:t>
+      </w:r>
+      <w:r>
+        <w:rPr>
+          <w:lang w:val="en-US"/>
+        </w:rPr>
+        <w:t xml:space="preserve"> Admins to</w:t>
+      </w:r>
+      <w:r>
+        <w:rPr>
+          <w:lang w:val="en-US"/>
+        </w:rPr>
+        <w:t xml:space="preserve"> </w:t>
+      </w:r>
+      <w:r>
+        <w:rPr>
+          <w:lang w:val="en-US"/>
+        </w:rPr>
+        <w:t>modify all content.</w:t>
+      </w:r>
+    </w:p>
+    <w:p>
+      <w:pPr>
+        <w:pStyle w:val="ListParagraph"/>
+        <w:numPr>
+          <w:ilvl w:val="1"/>
+          <w:numId w:val="4"/>
+        </w:numPr>
+        <w:rPr>
+          <w:lang w:val="en-US"/>
+        </w:rPr>
+      </w:pPr>
+      <w:r>
+        <w:rPr>
+          <w:lang w:val="en-US"/>
+        </w:rPr>
+        <w:t>Next, I</w:t>
+      </w:r>
+      <w:r>
+        <w:rPr>
+          <w:lang w:val="en-US"/>
+        </w:rPr>
+        <w:t xml:space="preserve"> modified the Items controller index </w:t>
+      </w:r>
+      <w:r>
+        <w:rPr>
+          <w:lang w:val="en-US"/>
+        </w:rPr>
+        <w:t xml:space="preserve">page </w:t>
+      </w:r>
+      <w:r>
+        <w:rPr>
+          <w:lang w:val="en-US"/>
+        </w:rPr>
+        <w:t xml:space="preserve">to </w:t>
+      </w:r>
+      <w:r>
+        <w:rPr>
+          <w:lang w:val="en-US"/>
+        </w:rPr>
+        <w:t>filter out</w:t>
+      </w:r>
+      <w:r>
+        <w:rPr>
+          <w:lang w:val="en-US"/>
+        </w:rPr>
+        <w:t xml:space="preserve"> items that had </w:t>
+      </w:r>
+      <w:r>
+        <w:rPr>
+          <w:lang w:val="en-US"/>
+        </w:rPr>
+        <w:t>less</w:t>
+      </w:r>
+      <w:r>
+        <w:rPr>
+          <w:lang w:val="en-US"/>
+        </w:rPr>
+        <w:t xml:space="preserve"> than </w:t>
+      </w:r>
+      <w:r>
+        <w:rPr>
+          <w:lang w:val="en-US"/>
+        </w:rPr>
+        <w:t xml:space="preserve">one </w:t>
+      </w:r>
+      <w:r>
+        <w:rPr>
+          <w:lang w:val="en-US"/>
+        </w:rPr>
+        <w:t>quantity left.</w:t>
+      </w:r>
+    </w:p>
+    <w:p>
+      <w:pPr>
+        <w:pStyle w:val="ListParagraph"/>
+        <w:numPr>
+          <w:ilvl w:val="1"/>
+          <w:numId w:val="4"/>
+        </w:numPr>
+        <w:rPr>
+          <w:lang w:val="en-US"/>
+        </w:rPr>
+      </w:pPr>
+      <w:r>
+        <w:rPr>
+          <w:lang w:val="en-US"/>
+        </w:rPr>
+        <w:t>Also,</w:t>
+      </w:r>
+      <w:r>
+        <w:rPr>
+          <w:lang w:val="en-US"/>
+        </w:rPr>
+        <w:t xml:space="preserve"> when the item is owned by the current user it </w:t>
+      </w:r>
+      <w:r>
+        <w:rPr>
+          <w:lang w:val="en-US"/>
+        </w:rPr>
+        <w:t>does not</w:t>
+      </w:r>
+      <w:r>
+        <w:rPr>
+          <w:lang w:val="en-US"/>
+        </w:rPr>
+        <w:t xml:space="preserve"> show the purchase button</w:t>
+      </w:r>
+    </w:p>
+    <w:p>
+      <w:pPr>
+        <w:pStyle w:val="ListParagraph"/>
+        <w:numPr>
+          <w:ilvl w:val="0"/>
+          <w:numId w:val="4"/>
+        </w:numPr>
+        <w:rPr>
+          <w:lang w:val="en-US"/>
+        </w:rPr>
+      </w:pPr>
+      <w:r>
+        <w:rPr>
+          <w:lang w:val="en-US"/>
+        </w:rPr>
+        <w:t>Also, for the Carts</w:t>
+      </w:r>
+      <w:r>
+        <w:rPr>
+          <w:lang w:val="en-US"/>
+        </w:rPr>
+        <w:t xml:space="preserve"> </w:t>
+      </w:r>
+      <w:r>
+        <w:rPr>
+          <w:lang w:val="en-US"/>
+        </w:rPr>
+        <w:t xml:space="preserve">and Sales </w:t>
+      </w:r>
+      <w:r>
+        <w:rPr>
+          <w:lang w:val="en-US"/>
+        </w:rPr>
+        <w:t>index pages</w:t>
+      </w:r>
+      <w:r>
+        <w:rPr>
+          <w:lang w:val="en-US"/>
+        </w:rPr>
+        <w:t xml:space="preserve"> I filtered out data that </w:t>
+      </w:r>
+      <w:r>
+        <w:rPr>
+          <w:lang w:val="en-US"/>
+        </w:rPr>
+        <w:t>did not</w:t>
+      </w:r>
+      <w:r>
+        <w:rPr>
+          <w:lang w:val="en-US"/>
+        </w:rPr>
+        <w:t xml:space="preserve"> match the current user</w:t>
+      </w:r>
+    </w:p>
+    <w:p>
+      <w:pPr>
+        <w:pStyle w:val="ListParagraph"/>
+        <w:numPr>
+          <w:ilvl w:val="1"/>
+          <w:numId w:val="4"/>
+        </w:numPr>
+        <w:rPr>
+          <w:lang w:val="en-US"/>
+        </w:rPr>
+      </w:pPr>
+      <w:r>
+        <w:rPr>
+          <w:lang w:val="en-US"/>
+        </w:rPr>
+        <w:t>Additionally, the Sales are ordered by descending.</w:t>
+      </w:r>
+    </w:p>
+    <w:p>
+      <w:pPr>
+        <w:pStyle w:val="Heading2"/>
+        <w:rPr>
+          <w:lang w:val="en-US"/>
+        </w:rPr>
+      </w:pPr>
+      <w:r>
+        <w:rPr>
+          <w:lang w:val="en-US"/>
+        </w:rPr>
+        <w:t>Shopping Cart</w:t>
+      </w:r>
+    </w:p>
+    <w:p>
+      <w:pPr>
+        <w:pStyle w:val="ListParagraph"/>
+        <w:numPr>
+          <w:ilvl w:val="0"/>
+          <w:numId w:val="4"/>
+        </w:numPr>
+        <w:rPr>
+          <w:lang w:val="en-US"/>
+        </w:rPr>
+      </w:pPr>
+      <w:r>
+        <w:rPr>
+          <w:lang w:val="en-US"/>
+        </w:rPr>
+        <w:t>I created a new views</w:t>
+      </w:r>
+      <w:r>
+        <w:rPr>
+          <w:lang w:val="en-US"/>
+        </w:rPr>
+        <w:t xml:space="preserve"> page</w:t>
+      </w:r>
+      <w:r>
+        <w:rPr>
+          <w:lang w:val="en-US"/>
+        </w:rPr>
+        <w:t xml:space="preserve"> named</w:t>
+      </w:r>
+      <w:r>
+        <w:rPr>
+          <w:lang w:val="en-US"/>
+        </w:rPr>
+        <w:t xml:space="preserve"> </w:t>
+      </w:r>
+      <w:r>
+        <w:rPr>
+          <w:lang w:val="en-US"/>
+        </w:rPr>
+        <w:t>“</w:t>
+      </w:r>
+      <w:r>
+        <w:rPr>
+          <w:lang w:val="en-US"/>
+        </w:rPr>
+        <w:t>Purchase</w:t>
+      </w:r>
+      <w:r>
+        <w:rPr>
+          <w:lang w:val="en-US"/>
+        </w:rPr>
+        <w:t>”</w:t>
+      </w:r>
+      <w:r>
+        <w:rPr>
+          <w:lang w:val="en-US"/>
+        </w:rPr>
+        <w:t xml:space="preserve"> </w:t>
+      </w:r>
+      <w:r>
+        <w:rPr>
+          <w:lang w:val="en-US"/>
+        </w:rPr>
+        <w:t>to be interacted with in the</w:t>
+      </w:r>
+      <w:r>
+        <w:rPr>
+          <w:lang w:val="en-US"/>
+        </w:rPr>
+        <w:t xml:space="preserve"> Items controller</w:t>
+      </w:r>
+      <w:r>
+        <w:rPr>
+          <w:lang w:val="en-US"/>
+        </w:rPr>
+        <w:t>.</w:t>
+      </w:r>
+    </w:p>
+    <w:p>
+      <w:pPr>
+        <w:pStyle w:val="ListParagraph"/>
+        <w:numPr>
+          <w:ilvl w:val="1"/>
+          <w:numId w:val="4"/>
+        </w:numPr>
+        <w:rPr>
+          <w:lang w:val="en-US"/>
+        </w:rPr>
+      </w:pPr>
+      <w:r>
+        <w:rPr>
+          <w:lang w:val="en-US"/>
+        </w:rPr>
+        <w:t xml:space="preserve">I then </w:t>
+      </w:r>
+      <w:r>
+        <w:rPr>
+          <w:lang w:val="en-US"/>
+        </w:rPr>
+        <w:t>modified the Item</w:t>
+      </w:r>
+      <w:r>
+        <w:rPr>
+          <w:lang w:val="en-US"/>
+        </w:rPr>
+        <w:t>s index</w:t>
+      </w:r>
+      <w:r>
+        <w:rPr>
+          <w:lang w:val="en-US"/>
+        </w:rPr>
+        <w:t xml:space="preserve"> with a link to</w:t>
+      </w:r>
+      <w:r>
+        <w:rPr>
+          <w:lang w:val="en-US"/>
+        </w:rPr>
+        <w:t xml:space="preserve"> the purchase </w:t>
+      </w:r>
+      <w:r>
+        <w:rPr>
+          <w:lang w:val="en-US"/>
+        </w:rPr>
+        <w:t>page for a particular item</w:t>
+      </w:r>
+      <w:r>
+        <w:rPr>
+          <w:lang w:val="en-US"/>
+        </w:rPr>
+        <w:t>.</w:t>
+      </w:r>
+    </w:p>
+    <w:p>
+      <w:pPr>
+        <w:pStyle w:val="ListParagraph"/>
+        <w:numPr>
+          <w:ilvl w:val="0"/>
+          <w:numId w:val="4"/>
+        </w:numPr>
+        <w:rPr>
+          <w:lang w:val="en-US"/>
+        </w:rPr>
+      </w:pPr>
+      <w:r>
+        <w:rPr>
+          <w:lang w:val="en-US"/>
+        </w:rPr>
+        <w:t>Next, I added the following actions to the Items controller</w:t>
+      </w:r>
+    </w:p>
+    <w:p>
+      <w:pPr>
+        <w:pStyle w:val="ListParagraph"/>
+        <w:numPr>
+          <w:ilvl w:val="1"/>
+          <w:numId w:val="4"/>
+        </w:numPr>
+        <w:rPr>
+          <w:lang w:val="en-US"/>
+        </w:rPr>
+      </w:pPr>
+      <w:r>
+        <w:rPr>
+          <w:lang w:val="en-US"/>
+        </w:rPr>
+        <w:t>GET: Purchase – Loads the purchase view page with the item data</w:t>
+      </w:r>
+      <w:r>
+        <w:rPr>
+          <w:lang w:val="en-US"/>
+        </w:rPr>
+        <w:t>.</w:t>
+      </w:r>
+      <w:r>
+        <w:rPr>
+          <w:lang w:val="en-US"/>
+        </w:rPr>
+        <w:br/>
+      </w:r>
       <w:r>
         <w:rPr>
           <w:noProof/>
         </w:rPr>
         <w:drawing>
-          <wp:inline distT="0" distB="0" distL="0" distR="0" wp14:anchorId="23B9F93D" wp14:editId="309B4BF6">
-            <wp:extent cx="2657475" cy="2190750"/>
-            <wp:effectExtent l="0" t="0" r="9525" b="0"/>
-            <wp:docPr id="6" name="Picture 6"/>
+          <wp:inline distT="0" distB="0" distL="0" distR="0" wp14:anchorId="68E45A8D" wp14:editId="6C4D323B">
+            <wp:extent cx="2838450" cy="2305260"/>
+            <wp:effectExtent l="0" t="0" r="0" b="0"/>
+            <wp:docPr id="2" name="Picture 2"/>
             <wp:cNvGraphicFramePr>
               <a:graphicFrameLocks xmlns:a="http://schemas.openxmlformats.org/drawingml/2006/main" noChangeAspect="1"/>
             </wp:cNvGraphicFramePr>
@@ -2879,7 +2794,7 @@
                   <pic:spPr>
                     <a:xfrm>
                       <a:off x="0" y="0"/>
-                      <a:ext cx="2657475" cy="2190750"/>
+                      <a:ext cx="2875737" cy="2335543"/>
                     </a:xfrm>
                     <a:prstGeom prst="rect">
                       <a:avLst/>
@@ -2894,32 +2809,64 @@
     </w:p>
     <w:p>
       <w:pPr>
-        <w:rPr>
-          <w:lang w:val="en-US"/>
-        </w:rPr>
-      </w:pPr>
-      <w:bookmarkStart w:id="9" w:name="Figure1_4"/>
-      <w:r>
-        <w:rPr>
-          <w:lang w:val="en-US"/>
-        </w:rPr>
-        <w:t>Figure 1.4</w:t>
-      </w:r>
-    </w:p>
-    <w:bookmarkEnd w:id="9"/>
-    <w:p>
-      <w:pPr>
-        <w:rPr>
-          <w:lang w:val="en-US"/>
-        </w:rPr>
-      </w:pPr>
+        <w:pStyle w:val="ListParagraph"/>
+        <w:numPr>
+          <w:ilvl w:val="0"/>
+          <w:numId w:val="4"/>
+        </w:numPr>
+        <w:rPr>
+          <w:lang w:val="en-US"/>
+        </w:rPr>
+      </w:pPr>
+      <w:r>
+        <w:rPr>
+          <w:lang w:val="en-US"/>
+        </w:rPr>
+        <w:t xml:space="preserve">POST: </w:t>
+      </w:r>
+      <w:r>
+        <w:rPr>
+          <w:lang w:val="en-US"/>
+        </w:rPr>
+        <w:t>PurchaseConfirmed</w:t>
+      </w:r>
+      <w:r>
+        <w:rPr>
+          <w:lang w:val="en-US"/>
+        </w:rPr>
+        <w:t xml:space="preserve">– </w:t>
+      </w:r>
+      <w:r>
+        <w:rPr>
+          <w:lang w:val="en-US"/>
+        </w:rPr>
+        <w:t>I</w:t>
+      </w:r>
+      <w:r>
+        <w:rPr>
+          <w:lang w:val="en-US"/>
+        </w:rPr>
+        <w:t>nserts a new cart record into the DB</w:t>
+      </w:r>
+      <w:r>
+        <w:rPr>
+          <w:lang w:val="en-US"/>
+        </w:rPr>
+        <w:t>.</w:t>
+      </w:r>
+      <w:r>
+        <w:rPr>
+          <w:lang w:val="en-US"/>
+        </w:rPr>
+        <w:br/>
+      </w:r>
       <w:r>
         <w:rPr>
           <w:noProof/>
         </w:rPr>
         <w:drawing>
-          <wp:inline distT="0" distB="0" distL="0" distR="0" wp14:anchorId="56E45B95" wp14:editId="119A4A29">
-            <wp:extent cx="2876550" cy="2838450"/>
+          <wp:inline distT="0" distB="0" distL="0" distR="0" wp14:anchorId="26AB4B50" wp14:editId="28CBF7EE">
+            <wp:extent cx="4191000" cy="3265627"/>
             <wp:effectExtent l="0" t="0" r="0" b="0"/>
             <wp:docPr id="3" name="Picture 3"/>
             <wp:cNvGraphicFramePr>
@@ -2941,7 +2888,7 @@
                   <pic:spPr>
                     <a:xfrm>
                       <a:off x="0" y="0"/>
-                      <a:ext cx="2876550" cy="2838450"/>
+                      <a:ext cx="4232126" cy="3297672"/>
                     </a:xfrm>
                     <a:prstGeom prst="rect">
                       <a:avLst/>
@@ -2956,31 +2903,98 @@
     </w:p>
     <w:p>
       <w:pPr>
-        <w:rPr>
-          <w:lang w:val="en-US"/>
-        </w:rPr>
-      </w:pPr>
-      <w:r>
-        <w:rPr>
-          <w:lang w:val="en-US"/>
-        </w:rPr>
-        <w:t>Figure 1.5</w:t>
-      </w:r>
-    </w:p>
-    <w:p>
-      <w:pPr>
-        <w:rPr>
-          <w:lang w:val="en-US"/>
-        </w:rPr>
-      </w:pPr>
+        <w:pStyle w:val="ListParagraph"/>
+        <w:numPr>
+          <w:ilvl w:val="0"/>
+          <w:numId w:val="4"/>
+        </w:numPr>
+        <w:rPr>
+          <w:lang w:val="en-US"/>
+        </w:rPr>
+      </w:pPr>
+      <w:r>
+        <w:rPr>
+          <w:lang w:val="en-US"/>
+        </w:rPr>
+        <w:lastRenderedPageBreak/>
+        <w:t xml:space="preserve">I then modified the carts index page with a checkout action </w:t>
+      </w:r>
+      <w:r>
+        <w:rPr>
+          <w:lang w:val="en-US"/>
+        </w:rPr>
+        <w:t>t</w:t>
+      </w:r>
+      <w:r>
+        <w:rPr>
+          <w:lang w:val="en-US"/>
+        </w:rPr>
+        <w:t xml:space="preserve">hen created </w:t>
+      </w:r>
+      <w:r>
+        <w:rPr>
+          <w:lang w:val="en-US"/>
+        </w:rPr>
+        <w:t>the</w:t>
+      </w:r>
+      <w:r>
+        <w:rPr>
+          <w:lang w:val="en-US"/>
+        </w:rPr>
+        <w:t xml:space="preserve"> action in the </w:t>
+      </w:r>
+      <w:proofErr w:type="gramStart"/>
+      <w:r>
+        <w:rPr>
+          <w:lang w:val="en-US"/>
+        </w:rPr>
+        <w:t>carts</w:t>
+      </w:r>
+      <w:proofErr w:type="gramEnd"/>
+      <w:r>
+        <w:rPr>
+          <w:lang w:val="en-US"/>
+        </w:rPr>
+        <w:t xml:space="preserve"> controller</w:t>
+      </w:r>
+      <w:r>
+        <w:rPr>
+          <w:lang w:val="en-US"/>
+        </w:rPr>
+        <w:t>.</w:t>
+      </w:r>
+    </w:p>
+    <w:p>
+      <w:pPr>
+        <w:pStyle w:val="ListParagraph"/>
+        <w:numPr>
+          <w:ilvl w:val="1"/>
+          <w:numId w:val="4"/>
+        </w:numPr>
+        <w:rPr>
+          <w:lang w:val="en-US"/>
+        </w:rPr>
+      </w:pPr>
+      <w:r>
+        <w:rPr>
+          <w:lang w:val="en-US"/>
+        </w:rPr>
+        <w:t>POST: Checkout – For each item in cart, create a new sale.</w:t>
+      </w:r>
+      <w:r>
+        <w:rPr>
+          <w:lang w:val="en-US"/>
+        </w:rPr>
+        <w:br/>
+      </w:r>
       <w:r>
         <w:rPr>
           <w:noProof/>
         </w:rPr>
         <w:drawing>
-          <wp:inline distT="0" distB="0" distL="0" distR="0" wp14:anchorId="2DE45274" wp14:editId="3D10D2D4">
-            <wp:extent cx="1880655" cy="2305050"/>
-            <wp:effectExtent l="0" t="0" r="5715" b="0"/>
+          <wp:inline distT="0" distB="0" distL="0" distR="0" wp14:anchorId="012A8514" wp14:editId="3A0A8D89">
+            <wp:extent cx="2867826" cy="4429125"/>
+            <wp:effectExtent l="0" t="0" r="8890" b="0"/>
             <wp:docPr id="5" name="Picture 5"/>
             <wp:cNvGraphicFramePr>
               <a:graphicFrameLocks xmlns:a="http://schemas.openxmlformats.org/drawingml/2006/main" noChangeAspect="1"/>
@@ -3001,7 +3015,7 @@
                   <pic:spPr>
                     <a:xfrm>
                       <a:off x="0" y="0"/>
-                      <a:ext cx="1895933" cy="2323776"/>
+                      <a:ext cx="2893141" cy="4468223"/>
                     </a:xfrm>
                     <a:prstGeom prst="rect">
                       <a:avLst/>
@@ -3016,14 +3030,833 @@
     </w:p>
     <w:p>
       <w:pPr>
-        <w:rPr>
-          <w:lang w:val="en-US"/>
-        </w:rPr>
-      </w:pPr>
+        <w:pStyle w:val="ListParagraph"/>
+        <w:numPr>
+          <w:ilvl w:val="0"/>
+          <w:numId w:val="4"/>
+        </w:numPr>
+        <w:rPr>
+          <w:lang w:val="en-US"/>
+        </w:rPr>
+      </w:pPr>
+      <w:r>
+        <w:rPr>
+          <w:lang w:val="en-US"/>
+        </w:rPr>
+        <w:t>With this functionality complete,</w:t>
+      </w:r>
+      <w:r>
+        <w:rPr>
+          <w:lang w:val="en-US"/>
+        </w:rPr>
+        <w:t xml:space="preserve"> user</w:t>
+      </w:r>
+      <w:r>
+        <w:rPr>
+          <w:lang w:val="en-US"/>
+        </w:rPr>
+        <w:t>s</w:t>
+      </w:r>
+      <w:r>
+        <w:rPr>
+          <w:lang w:val="en-US"/>
+        </w:rPr>
+        <w:t xml:space="preserve"> </w:t>
+      </w:r>
+      <w:proofErr w:type="gramStart"/>
+      <w:r>
+        <w:rPr>
+          <w:lang w:val="en-US"/>
+        </w:rPr>
+        <w:t>are</w:t>
+      </w:r>
+      <w:r>
+        <w:rPr>
+          <w:lang w:val="en-US"/>
+        </w:rPr>
+        <w:t xml:space="preserve"> able to</w:t>
+      </w:r>
+      <w:proofErr w:type="gramEnd"/>
+      <w:r>
+        <w:rPr>
+          <w:lang w:val="en-US"/>
+        </w:rPr>
+        <w:t xml:space="preserve"> add items to their cart and checkout their items</w:t>
+      </w:r>
+      <w:r>
+        <w:rPr>
+          <w:lang w:val="en-US"/>
+        </w:rPr>
+        <w:t>.</w:t>
+      </w:r>
+    </w:p>
+    <w:p>
+      <w:pPr>
+        <w:pStyle w:val="Heading1"/>
+        <w:rPr>
+          <w:lang w:val="en-US"/>
+        </w:rPr>
+      </w:pPr>
+      <w:r>
+        <w:rPr>
+          <w:lang w:val="en-US"/>
+        </w:rPr>
+        <w:t>Phase 3:</w:t>
+      </w:r>
+      <w:r>
+        <w:rPr>
+          <w:lang w:val="en-US"/>
+        </w:rPr>
+        <w:t xml:space="preserve"> Usability and HTML improvements</w:t>
+      </w:r>
+      <w:r>
+        <w:rPr>
+          <w:lang w:val="en-US"/>
+        </w:rPr>
+        <w:t xml:space="preserve"> and V</w:t>
+      </w:r>
+      <w:r>
+        <w:rPr>
+          <w:lang w:val="en-US"/>
+        </w:rPr>
+        <w:t xml:space="preserve">iew </w:t>
+      </w:r>
+      <w:r>
+        <w:rPr>
+          <w:lang w:val="en-US"/>
+        </w:rPr>
+        <w:t>M</w:t>
+      </w:r>
+      <w:r>
+        <w:rPr>
+          <w:lang w:val="en-US"/>
+        </w:rPr>
+        <w:t>odels</w:t>
+      </w:r>
+    </w:p>
+    <w:p>
+      <w:pPr>
+        <w:rPr>
+          <w:lang w:val="en-US"/>
+        </w:rPr>
+      </w:pPr>
+      <w:r>
+        <w:rPr>
+          <w:lang w:val="en-US"/>
+        </w:rPr>
+        <w:t>This encompasses many improvements to html and classes and the creation and use of View Models for data.</w:t>
+      </w:r>
+    </w:p>
+    <w:p>
+      <w:pPr>
+        <w:pStyle w:val="ListParagraph"/>
+        <w:numPr>
+          <w:ilvl w:val="0"/>
+          <w:numId w:val="9"/>
+        </w:numPr>
+        <w:rPr>
+          <w:lang w:val="en-US"/>
+        </w:rPr>
+      </w:pPr>
+      <w:r>
+        <w:rPr>
+          <w:lang w:val="en-US"/>
+        </w:rPr>
+        <w:t>First</w:t>
+      </w:r>
+      <w:r>
+        <w:rPr>
+          <w:lang w:val="en-US"/>
+        </w:rPr>
+        <w:t>,</w:t>
+      </w:r>
+      <w:r>
+        <w:rPr>
+          <w:lang w:val="en-US"/>
+        </w:rPr>
+        <w:t xml:space="preserve"> I went through and removed all </w:t>
+      </w:r>
+      <w:r>
+        <w:rPr>
+          <w:lang w:val="en-US"/>
+        </w:rPr>
+        <w:t>unnecessary functions such</w:t>
+      </w:r>
+      <w:r>
+        <w:rPr>
+          <w:lang w:val="en-US"/>
+        </w:rPr>
+        <w:t xml:space="preserve"> as:</w:t>
+      </w:r>
+    </w:p>
+    <w:p>
+      <w:pPr>
+        <w:pStyle w:val="ListParagraph"/>
+        <w:numPr>
+          <w:ilvl w:val="1"/>
+          <w:numId w:val="9"/>
+        </w:numPr>
+        <w:rPr>
+          <w:lang w:val="en-US"/>
+        </w:rPr>
+      </w:pPr>
+      <w:r>
+        <w:rPr>
+          <w:lang w:val="en-US"/>
+        </w:rPr>
+        <w:t>Carts: Creating, editing and details</w:t>
+      </w:r>
+      <w:r>
+        <w:rPr>
+          <w:lang w:val="en-US"/>
+        </w:rPr>
+        <w:t>.</w:t>
+      </w:r>
+    </w:p>
+    <w:p>
+      <w:pPr>
+        <w:pStyle w:val="ListParagraph"/>
+        <w:numPr>
+          <w:ilvl w:val="1"/>
+          <w:numId w:val="9"/>
+        </w:numPr>
+        <w:rPr>
+          <w:lang w:val="en-US"/>
+        </w:rPr>
+      </w:pPr>
+      <w:r>
+        <w:rPr>
+          <w:lang w:val="en-US"/>
+        </w:rPr>
+        <w:t>Sales: Creating</w:t>
+      </w:r>
+      <w:r>
+        <w:rPr>
+          <w:lang w:val="en-US"/>
+        </w:rPr>
+        <w:t xml:space="preserve">, </w:t>
+      </w:r>
+      <w:proofErr w:type="gramStart"/>
+      <w:r>
+        <w:rPr>
+          <w:lang w:val="en-US"/>
+        </w:rPr>
+        <w:t>editing</w:t>
+      </w:r>
+      <w:proofErr w:type="gramEnd"/>
+      <w:r>
+        <w:rPr>
+          <w:lang w:val="en-US"/>
+        </w:rPr>
+        <w:t xml:space="preserve"> and deleting.</w:t>
+      </w:r>
+    </w:p>
+    <w:p>
+      <w:pPr>
+        <w:pStyle w:val="ListParagraph"/>
+        <w:numPr>
+          <w:ilvl w:val="0"/>
+          <w:numId w:val="9"/>
+        </w:numPr>
+        <w:rPr>
+          <w:lang w:val="en-US"/>
+        </w:rPr>
+      </w:pPr>
+      <w:r>
+        <w:rPr>
+          <w:lang w:val="en-US"/>
+        </w:rPr>
+        <w:t>Next improvement was a search function for all items.</w:t>
+      </w:r>
+    </w:p>
+    <w:p>
+      <w:pPr>
+        <w:pStyle w:val="Heading2"/>
+        <w:rPr>
+          <w:lang w:val="en-US"/>
+        </w:rPr>
+      </w:pPr>
+      <w:r>
+        <w:rPr>
+          <w:lang w:val="en-US"/>
+        </w:rPr>
+        <w:t>View Models</w:t>
+      </w:r>
+    </w:p>
+    <w:p>
+      <w:pPr>
+        <w:rPr>
+          <w:lang w:val="en-US"/>
+        </w:rPr>
+      </w:pPr>
+      <w:r>
+        <w:rPr>
+          <w:lang w:val="en-US"/>
+        </w:rPr>
+        <w:t xml:space="preserve">Next, I wanted to make the user home page screen with all their own items, </w:t>
+      </w:r>
+      <w:proofErr w:type="gramStart"/>
+      <w:r>
+        <w:rPr>
+          <w:lang w:val="en-US"/>
+        </w:rPr>
+        <w:t>sales</w:t>
+      </w:r>
+      <w:proofErr w:type="gramEnd"/>
+      <w:r>
+        <w:rPr>
+          <w:lang w:val="en-US"/>
+        </w:rPr>
+        <w:t xml:space="preserve"> and purchases.</w:t>
+      </w:r>
+    </w:p>
+    <w:p>
+      <w:pPr>
+        <w:pStyle w:val="ListParagraph"/>
+        <w:numPr>
+          <w:ilvl w:val="0"/>
+          <w:numId w:val="10"/>
+        </w:numPr>
+        <w:rPr>
+          <w:lang w:val="en-US"/>
+        </w:rPr>
+      </w:pPr>
+      <w:r>
+        <w:rPr>
+          <w:lang w:val="en-US"/>
+        </w:rPr>
+        <w:t>I created a new MyItemsViewModel. This VM (View Model) will serve as the model for passing many models to the view.</w:t>
+      </w:r>
+      <w:r>
+        <w:rPr>
+          <w:lang w:val="en-US"/>
+        </w:rPr>
+        <w:br/>
+      </w:r>
+      <w:r>
+        <w:rPr>
+          <w:noProof/>
+        </w:rPr>
+        <w:drawing>
+          <wp:inline distT="0" distB="0" distL="0" distR="0" wp14:anchorId="2F7DA30D" wp14:editId="7C4082A6">
+            <wp:extent cx="2351570" cy="1724025"/>
+            <wp:effectExtent l="0" t="0" r="0" b="0"/>
+            <wp:docPr id="6" name="Picture 6"/>
+            <wp:cNvGraphicFramePr>
+              <a:graphicFrameLocks xmlns:a="http://schemas.openxmlformats.org/drawingml/2006/main" noChangeAspect="1"/>
+            </wp:cNvGraphicFramePr>
+            <a:graphic xmlns:a="http://schemas.openxmlformats.org/drawingml/2006/main">
+              <a:graphicData uri="http://schemas.openxmlformats.org/drawingml/2006/picture">
+                <pic:pic xmlns:pic="http://schemas.openxmlformats.org/drawingml/2006/picture">
+                  <pic:nvPicPr>
+                    <pic:cNvPr id="1" name=""/>
+                    <pic:cNvPicPr/>
+                  </pic:nvPicPr>
+                  <pic:blipFill>
+                    <a:blip r:embed="rId14"/>
+                    <a:stretch>
+                      <a:fillRect/>
+                    </a:stretch>
+                  </pic:blipFill>
+                  <pic:spPr>
+                    <a:xfrm>
+                      <a:off x="0" y="0"/>
+                      <a:ext cx="2359551" cy="1729876"/>
+                    </a:xfrm>
+                    <a:prstGeom prst="rect">
+                      <a:avLst/>
+                    </a:prstGeom>
+                  </pic:spPr>
+                </pic:pic>
+              </a:graphicData>
+            </a:graphic>
+          </wp:inline>
+        </w:drawing>
+      </w:r>
+      <w:r>
+        <w:rPr>
+          <w:lang w:val="en-US"/>
+        </w:rPr>
+        <w:t xml:space="preserve"> </w:t>
+      </w:r>
+    </w:p>
+    <w:p>
+      <w:pPr>
+        <w:pStyle w:val="ListParagraph"/>
+        <w:numPr>
+          <w:ilvl w:val="0"/>
+          <w:numId w:val="10"/>
+        </w:numPr>
+        <w:rPr>
+          <w:lang w:val="en-US"/>
+        </w:rPr>
+      </w:pPr>
+      <w:r>
+        <w:rPr>
+          <w:lang w:val="en-US"/>
+        </w:rPr>
+        <w:t xml:space="preserve">Next, I </w:t>
+      </w:r>
+      <w:r>
+        <w:rPr>
+          <w:lang w:val="en-US"/>
+        </w:rPr>
+        <w:t>created a MyItems action that accepts item category and search string.</w:t>
+      </w:r>
+    </w:p>
+    <w:p>
+      <w:pPr>
+        <w:pStyle w:val="ListParagraph"/>
+        <w:numPr>
+          <w:ilvl w:val="1"/>
+          <w:numId w:val="10"/>
+        </w:numPr>
+        <w:rPr>
+          <w:lang w:val="en-US"/>
+        </w:rPr>
+      </w:pPr>
+      <w:r>
+        <w:rPr>
+          <w:lang w:val="en-US"/>
+        </w:rPr>
+        <w:lastRenderedPageBreak/>
+        <w:t xml:space="preserve">This action creates a new instance of the VM and supplies it multiple models, containing Items, </w:t>
+      </w:r>
+      <w:proofErr w:type="gramStart"/>
+      <w:r>
+        <w:rPr>
+          <w:lang w:val="en-US"/>
+        </w:rPr>
+        <w:t>Sales</w:t>
+      </w:r>
+      <w:proofErr w:type="gramEnd"/>
+      <w:r>
+        <w:rPr>
+          <w:lang w:val="en-US"/>
+        </w:rPr>
+        <w:t xml:space="preserve"> and a list of categories. It then passes this VM to a created MyItems html page.</w:t>
+      </w:r>
+      <w:r>
+        <w:rPr>
+          <w:lang w:val="en-US"/>
+        </w:rPr>
+        <w:br/>
+      </w:r>
+      <w:r>
+        <w:rPr>
+          <w:noProof/>
+        </w:rPr>
+        <w:drawing>
+          <wp:inline distT="0" distB="0" distL="0" distR="0" wp14:anchorId="02BD7D7B" wp14:editId="3F04F137">
+            <wp:extent cx="4215004" cy="3295650"/>
+            <wp:effectExtent l="0" t="0" r="0" b="0"/>
+            <wp:docPr id="11" name="Picture 11"/>
+            <wp:cNvGraphicFramePr>
+              <a:graphicFrameLocks xmlns:a="http://schemas.openxmlformats.org/drawingml/2006/main" noChangeAspect="1"/>
+            </wp:cNvGraphicFramePr>
+            <a:graphic xmlns:a="http://schemas.openxmlformats.org/drawingml/2006/main">
+              <a:graphicData uri="http://schemas.openxmlformats.org/drawingml/2006/picture">
+                <pic:pic xmlns:pic="http://schemas.openxmlformats.org/drawingml/2006/picture">
+                  <pic:nvPicPr>
+                    <pic:cNvPr id="1" name=""/>
+                    <pic:cNvPicPr/>
+                  </pic:nvPicPr>
+                  <pic:blipFill>
+                    <a:blip r:embed="rId15"/>
+                    <a:stretch>
+                      <a:fillRect/>
+                    </a:stretch>
+                  </pic:blipFill>
+                  <pic:spPr>
+                    <a:xfrm>
+                      <a:off x="0" y="0"/>
+                      <a:ext cx="4229829" cy="3307241"/>
+                    </a:xfrm>
+                    <a:prstGeom prst="rect">
+                      <a:avLst/>
+                    </a:prstGeom>
+                  </pic:spPr>
+                </pic:pic>
+              </a:graphicData>
+            </a:graphic>
+          </wp:inline>
+        </w:drawing>
+      </w:r>
+      <w:r>
+        <w:rPr>
+          <w:lang w:val="en-US"/>
+        </w:rPr>
+        <w:br/>
+      </w:r>
+      <w:r>
+        <w:rPr>
+          <w:noProof/>
+        </w:rPr>
+        <w:drawing>
+          <wp:inline distT="0" distB="0" distL="0" distR="0" wp14:anchorId="4B30DFAC" wp14:editId="16408902">
+            <wp:extent cx="3552825" cy="3265405"/>
+            <wp:effectExtent l="0" t="0" r="0" b="0"/>
+            <wp:docPr id="12" name="Picture 12"/>
+            <wp:cNvGraphicFramePr>
+              <a:graphicFrameLocks xmlns:a="http://schemas.openxmlformats.org/drawingml/2006/main" noChangeAspect="1"/>
+            </wp:cNvGraphicFramePr>
+            <a:graphic xmlns:a="http://schemas.openxmlformats.org/drawingml/2006/main">
+              <a:graphicData uri="http://schemas.openxmlformats.org/drawingml/2006/picture">
+                <pic:pic xmlns:pic="http://schemas.openxmlformats.org/drawingml/2006/picture">
+                  <pic:nvPicPr>
+                    <pic:cNvPr id="1" name=""/>
+                    <pic:cNvPicPr/>
+                  </pic:nvPicPr>
+                  <pic:blipFill>
+                    <a:blip r:embed="rId16"/>
+                    <a:stretch>
+                      <a:fillRect/>
+                    </a:stretch>
+                  </pic:blipFill>
+                  <pic:spPr>
+                    <a:xfrm>
+                      <a:off x="0" y="0"/>
+                      <a:ext cx="3570277" cy="3281445"/>
+                    </a:xfrm>
+                    <a:prstGeom prst="rect">
+                      <a:avLst/>
+                    </a:prstGeom>
+                  </pic:spPr>
+                </pic:pic>
+              </a:graphicData>
+            </a:graphic>
+          </wp:inline>
+        </w:drawing>
+      </w:r>
+    </w:p>
+    <w:p>
+      <w:pPr>
+        <w:pStyle w:val="ListParagraph"/>
+        <w:numPr>
+          <w:ilvl w:val="1"/>
+          <w:numId w:val="10"/>
+        </w:numPr>
+        <w:rPr>
+          <w:rStyle w:val="Hyperlink"/>
+          <w:color w:val="auto"/>
+          <w:u w:val="none"/>
+          <w:lang w:val="en-US"/>
+        </w:rPr>
+      </w:pPr>
+      <w:r>
+        <w:rPr>
+          <w:lang w:val="en-US"/>
+        </w:rPr>
+        <w:t>Additionally, in the above action it gets a total of the current user’s sales and purchases.</w:t>
+      </w:r>
+      <w:r>
+        <w:rPr>
+          <w:rStyle w:val="Hyperlink"/>
+        </w:rPr>
+        <w:br w:type="page"/>
+      </w:r>
+    </w:p>
+    <w:p>
+      <w:pPr>
+        <w:pStyle w:val="Heading1"/>
+        <w:rPr>
+          <w:lang w:val="en-US"/>
+        </w:rPr>
+      </w:pPr>
+      <w:bookmarkStart w:id="7" w:name="_Appendix"/>
+      <w:bookmarkStart w:id="8" w:name="_Toc50847979"/>
+      <w:bookmarkEnd w:id="7"/>
+      <w:r>
+        <w:rPr>
+          <w:lang w:val="en-US"/>
+        </w:rPr>
+        <w:lastRenderedPageBreak/>
+        <w:t>Appendix</w:t>
+      </w:r>
+      <w:bookmarkEnd w:id="8"/>
+    </w:p>
+    <w:p>
+      <w:pPr>
+        <w:rPr>
+          <w:lang w:val="en-US"/>
+        </w:rPr>
+      </w:pPr>
+      <w:r>
+        <w:rPr>
+          <w:lang w:val="en-US"/>
+        </w:rPr>
+        <w:t>F</w:t>
+      </w:r>
+      <w:r>
+        <w:rPr>
+          <w:lang w:val="en-US"/>
+        </w:rPr>
+        <w:t>igure 1</w:t>
+      </w:r>
+      <w:r>
+        <w:rPr>
+          <w:lang w:val="en-US"/>
+        </w:rPr>
+        <w:t>.</w:t>
+      </w:r>
+      <w:r>
+        <w:rPr>
+          <w:lang w:val="en-US"/>
+        </w:rPr>
+        <w:t>1</w:t>
+      </w:r>
+    </w:p>
+    <w:p>
+      <w:pPr>
+        <w:rPr>
+          <w:lang w:val="en-US"/>
+        </w:rPr>
+      </w:pPr>
+      <w:r>
+        <w:rPr>
+          <w:noProof/>
+        </w:rPr>
+        <w:drawing>
+          <wp:inline distT="0" distB="0" distL="0" distR="0" wp14:anchorId="2D8B1080" wp14:editId="69F366F2">
+            <wp:extent cx="2695575" cy="4257559"/>
+            <wp:effectExtent l="0" t="0" r="0" b="0"/>
+            <wp:docPr id="1" name="Picture 1"/>
+            <wp:cNvGraphicFramePr>
+              <a:graphicFrameLocks xmlns:a="http://schemas.openxmlformats.org/drawingml/2006/main" noChangeAspect="1"/>
+            </wp:cNvGraphicFramePr>
+            <a:graphic xmlns:a="http://schemas.openxmlformats.org/drawingml/2006/main">
+              <a:graphicData uri="http://schemas.openxmlformats.org/drawingml/2006/picture">
+                <pic:pic xmlns:pic="http://schemas.openxmlformats.org/drawingml/2006/picture">
+                  <pic:nvPicPr>
+                    <pic:cNvPr id="1" name=""/>
+                    <pic:cNvPicPr/>
+                  </pic:nvPicPr>
+                  <pic:blipFill>
+                    <a:blip r:embed="rId17"/>
+                    <a:stretch>
+                      <a:fillRect/>
+                    </a:stretch>
+                  </pic:blipFill>
+                  <pic:spPr>
+                    <a:xfrm>
+                      <a:off x="0" y="0"/>
+                      <a:ext cx="2710772" cy="4281562"/>
+                    </a:xfrm>
+                    <a:prstGeom prst="rect">
+                      <a:avLst/>
+                    </a:prstGeom>
+                  </pic:spPr>
+                </pic:pic>
+              </a:graphicData>
+            </a:graphic>
+          </wp:inline>
+        </w:drawing>
+      </w:r>
+    </w:p>
+    <w:p>
+      <w:pPr>
+        <w:rPr>
+          <w:lang w:val="en-US"/>
+        </w:rPr>
+      </w:pPr>
+      <w:r>
+        <w:rPr>
+          <w:lang w:val="en-US"/>
+        </w:rPr>
+        <w:t xml:space="preserve">Figure </w:t>
+      </w:r>
+      <w:r>
+        <w:rPr>
+          <w:lang w:val="en-US"/>
+        </w:rPr>
+        <w:t>1.</w:t>
+      </w:r>
+      <w:r>
+        <w:rPr>
+          <w:lang w:val="en-US"/>
+        </w:rPr>
+        <w:t>2</w:t>
+      </w:r>
+    </w:p>
+    <w:p>
+      <w:pPr>
+        <w:rPr>
+          <w:lang w:val="en-US"/>
+        </w:rPr>
+      </w:pPr>
+      <w:r>
+        <w:rPr>
+          <w:noProof/>
+        </w:rPr>
+        <w:drawing>
+          <wp:inline distT="0" distB="0" distL="0" distR="0" wp14:anchorId="6D03C139" wp14:editId="688DA678">
+            <wp:extent cx="4102582" cy="4162425"/>
+            <wp:effectExtent l="0" t="0" r="0" b="0"/>
+            <wp:docPr id="7" name="Picture 7"/>
+            <wp:cNvGraphicFramePr>
+              <a:graphicFrameLocks xmlns:a="http://schemas.openxmlformats.org/drawingml/2006/main" noChangeAspect="1"/>
+            </wp:cNvGraphicFramePr>
+            <a:graphic xmlns:a="http://schemas.openxmlformats.org/drawingml/2006/main">
+              <a:graphicData uri="http://schemas.openxmlformats.org/drawingml/2006/picture">
+                <pic:pic xmlns:pic="http://schemas.openxmlformats.org/drawingml/2006/picture">
+                  <pic:nvPicPr>
+                    <pic:cNvPr id="1" name=""/>
+                    <pic:cNvPicPr/>
+                  </pic:nvPicPr>
+                  <pic:blipFill>
+                    <a:blip r:embed="rId18"/>
+                    <a:stretch>
+                      <a:fillRect/>
+                    </a:stretch>
+                  </pic:blipFill>
+                  <pic:spPr>
+                    <a:xfrm>
+                      <a:off x="0" y="0"/>
+                      <a:ext cx="4114442" cy="4174458"/>
+                    </a:xfrm>
+                    <a:prstGeom prst="rect">
+                      <a:avLst/>
+                    </a:prstGeom>
+                  </pic:spPr>
+                </pic:pic>
+              </a:graphicData>
+            </a:graphic>
+          </wp:inline>
+        </w:drawing>
+      </w:r>
+    </w:p>
+    <w:p>
+      <w:pPr>
+        <w:rPr>
+          <w:lang w:val="en-US"/>
+        </w:rPr>
+      </w:pPr>
+    </w:p>
+    <w:p>
+      <w:pPr>
+        <w:rPr>
+          <w:lang w:val="en-US"/>
+        </w:rPr>
+      </w:pPr>
+      <w:r>
+        <w:rPr>
+          <w:lang w:val="en-US"/>
+        </w:rPr>
+        <w:t>Figure 1.3</w:t>
+      </w:r>
+    </w:p>
+    <w:p>
+      <w:pPr>
+        <w:rPr>
+          <w:lang w:val="en-US"/>
+        </w:rPr>
+      </w:pPr>
+      <w:r>
+        <w:rPr>
+          <w:noProof/>
+        </w:rPr>
+        <w:drawing>
+          <wp:inline distT="0" distB="0" distL="0" distR="0" wp14:anchorId="536CE9B1" wp14:editId="709312CE">
+            <wp:extent cx="4343400" cy="2995229"/>
+            <wp:effectExtent l="0" t="0" r="0" b="0"/>
+            <wp:docPr id="8" name="Picture 8"/>
+            <wp:cNvGraphicFramePr>
+              <a:graphicFrameLocks xmlns:a="http://schemas.openxmlformats.org/drawingml/2006/main" noChangeAspect="1"/>
+            </wp:cNvGraphicFramePr>
+            <a:graphic xmlns:a="http://schemas.openxmlformats.org/drawingml/2006/main">
+              <a:graphicData uri="http://schemas.openxmlformats.org/drawingml/2006/picture">
+                <pic:pic xmlns:pic="http://schemas.openxmlformats.org/drawingml/2006/picture">
+                  <pic:nvPicPr>
+                    <pic:cNvPr id="1" name=""/>
+                    <pic:cNvPicPr/>
+                  </pic:nvPicPr>
+                  <pic:blipFill>
+                    <a:blip r:embed="rId19"/>
+                    <a:stretch>
+                      <a:fillRect/>
+                    </a:stretch>
+                  </pic:blipFill>
+                  <pic:spPr>
+                    <a:xfrm>
+                      <a:off x="0" y="0"/>
+                      <a:ext cx="4369571" cy="3013276"/>
+                    </a:xfrm>
+                    <a:prstGeom prst="rect">
+                      <a:avLst/>
+                    </a:prstGeom>
+                  </pic:spPr>
+                </pic:pic>
+              </a:graphicData>
+            </a:graphic>
+          </wp:inline>
+        </w:drawing>
+      </w:r>
+    </w:p>
+    <w:p>
+      <w:pPr>
+        <w:rPr>
+          <w:lang w:val="en-US"/>
+        </w:rPr>
+      </w:pPr>
+      <w:bookmarkStart w:id="9" w:name="Figure1_4"/>
+      <w:r>
+        <w:rPr>
+          <w:lang w:val="en-US"/>
+        </w:rPr>
+        <w:t>Figure 1.4</w:t>
+      </w:r>
+    </w:p>
+    <w:bookmarkEnd w:id="9"/>
+    <w:p>
+      <w:pPr>
+        <w:rPr>
+          <w:lang w:val="en-US"/>
+        </w:rPr>
+      </w:pPr>
+      <w:r>
+        <w:rPr>
+          <w:noProof/>
+        </w:rPr>
+        <w:drawing>
+          <wp:inline distT="0" distB="0" distL="0" distR="0" wp14:anchorId="7B8710D8" wp14:editId="3C21DF47">
+            <wp:extent cx="2524125" cy="2421993"/>
+            <wp:effectExtent l="0" t="0" r="0" b="0"/>
+            <wp:docPr id="9" name="Picture 9"/>
+            <wp:cNvGraphicFramePr>
+              <a:graphicFrameLocks xmlns:a="http://schemas.openxmlformats.org/drawingml/2006/main" noChangeAspect="1"/>
+            </wp:cNvGraphicFramePr>
+            <a:graphic xmlns:a="http://schemas.openxmlformats.org/drawingml/2006/main">
+              <a:graphicData uri="http://schemas.openxmlformats.org/drawingml/2006/picture">
+                <pic:pic xmlns:pic="http://schemas.openxmlformats.org/drawingml/2006/picture">
+                  <pic:nvPicPr>
+                    <pic:cNvPr id="1" name=""/>
+                    <pic:cNvPicPr/>
+                  </pic:nvPicPr>
+                  <pic:blipFill>
+                    <a:blip r:embed="rId20"/>
+                    <a:stretch>
+                      <a:fillRect/>
+                    </a:stretch>
+                  </pic:blipFill>
+                  <pic:spPr>
+                    <a:xfrm>
+                      <a:off x="0" y="0"/>
+                      <a:ext cx="2527514" cy="2425245"/>
+                    </a:xfrm>
+                    <a:prstGeom prst="rect">
+                      <a:avLst/>
+                    </a:prstGeom>
+                  </pic:spPr>
+                </pic:pic>
+              </a:graphicData>
+            </a:graphic>
+          </wp:inline>
+        </w:drawing>
+      </w:r>
     </w:p>
     <w:sectPr>
-      <w:headerReference w:type="default" r:id="rId14"/>
-      <w:footerReference w:type="default" r:id="rId15"/>
+      <w:headerReference w:type="default" r:id="rId21"/>
+      <w:footerReference w:type="default" r:id="rId22"/>
       <w:pgSz w:w="11906" w:h="16838"/>
       <w:pgMar w:top="720" w:right="720" w:bottom="720" w:left="720" w:header="708" w:footer="708" w:gutter="0"/>
       <w:cols w:space="708"/>
@@ -3428,6 +4261,92 @@
     </w:lvl>
   </w:abstractNum>
   <w:abstractNum w:abstractNumId="3" w15:restartNumberingAfterBreak="0">
+    <w:nsid w:val="28864BED"/>
+    <w:multiLevelType w:val="hybridMultilevel"/>
+    <w:tmpl w:val="3208BE9E"/>
+    <w:lvl w:ilvl="0" w:tplc="0C09000F">
+      <w:start w:val="1"/>
+      <w:numFmt w:val="decimal"/>
+      <w:lvlText w:val="%1."/>
+      <w:lvlJc w:val="left"/>
+      <w:pPr>
+        <w:ind w:left="720" w:hanging="360"/>
+      </w:pPr>
+    </w:lvl>
+    <w:lvl w:ilvl="1" w:tplc="0C090019">
+      <w:start w:val="1"/>
+      <w:numFmt w:val="lowerLetter"/>
+      <w:lvlText w:val="%2."/>
+      <w:lvlJc w:val="left"/>
+      <w:pPr>
+        <w:ind w:left="1440" w:hanging="360"/>
+      </w:pPr>
+    </w:lvl>
+    <w:lvl w:ilvl="2" w:tplc="0C09001B" w:tentative="1">
+      <w:start w:val="1"/>
+      <w:numFmt w:val="lowerRoman"/>
+      <w:lvlText w:val="%3."/>
+      <w:lvlJc w:val="right"/>
+      <w:pPr>
+        <w:ind w:left="2160" w:hanging="180"/>
+      </w:pPr>
+    </w:lvl>
+    <w:lvl w:ilvl="3" w:tplc="0C09000F" w:tentative="1">
+      <w:start w:val="1"/>
+      <w:numFmt w:val="decimal"/>
+      <w:lvlText w:val="%4."/>
+      <w:lvlJc w:val="left"/>
+      <w:pPr>
+        <w:ind w:left="2880" w:hanging="360"/>
+      </w:pPr>
+    </w:lvl>
+    <w:lvl w:ilvl="4" w:tplc="0C090019" w:tentative="1">
+      <w:start w:val="1"/>
+      <w:numFmt w:val="lowerLetter"/>
+      <w:lvlText w:val="%5."/>
+      <w:lvlJc w:val="left"/>
+      <w:pPr>
+        <w:ind w:left="3600" w:hanging="360"/>
+      </w:pPr>
+    </w:lvl>
+    <w:lvl w:ilvl="5" w:tplc="0C09001B" w:tentative="1">
+      <w:start w:val="1"/>
+      <w:numFmt w:val="lowerRoman"/>
+      <w:lvlText w:val="%6."/>
+      <w:lvlJc w:val="right"/>
+      <w:pPr>
+        <w:ind w:left="4320" w:hanging="180"/>
+      </w:pPr>
+    </w:lvl>
+    <w:lvl w:ilvl="6" w:tplc="0C09000F" w:tentative="1">
+      <w:start w:val="1"/>
+      <w:numFmt w:val="decimal"/>
+      <w:lvlText w:val="%7."/>
+      <w:lvlJc w:val="left"/>
+      <w:pPr>
+        <w:ind w:left="5040" w:hanging="360"/>
+      </w:pPr>
+    </w:lvl>
+    <w:lvl w:ilvl="7" w:tplc="0C090019" w:tentative="1">
+      <w:start w:val="1"/>
+      <w:numFmt w:val="lowerLetter"/>
+      <w:lvlText w:val="%8."/>
+      <w:lvlJc w:val="left"/>
+      <w:pPr>
+        <w:ind w:left="5760" w:hanging="360"/>
+      </w:pPr>
+    </w:lvl>
+    <w:lvl w:ilvl="8" w:tplc="0C09001B" w:tentative="1">
+      <w:start w:val="1"/>
+      <w:numFmt w:val="lowerRoman"/>
+      <w:lvlText w:val="%9."/>
+      <w:lvlJc w:val="right"/>
+      <w:pPr>
+        <w:ind w:left="6480" w:hanging="180"/>
+      </w:pPr>
+    </w:lvl>
+  </w:abstractNum>
+  <w:abstractNum w:abstractNumId="4" w15:restartNumberingAfterBreak="0">
     <w:nsid w:val="490C26A7"/>
     <w:multiLevelType w:val="hybridMultilevel"/>
     <w:tmpl w:val="E408ABA4"/>
@@ -3516,7 +4435,96 @@
       </w:pPr>
     </w:lvl>
   </w:abstractNum>
-  <w:abstractNum w:abstractNumId="4" w15:restartNumberingAfterBreak="0">
+  <w:abstractNum w:abstractNumId="5" w15:restartNumberingAfterBreak="0">
+    <w:nsid w:val="52F26368"/>
+    <w:multiLevelType w:val="hybridMultilevel"/>
+    <w:tmpl w:val="DB0E61C8"/>
+    <w:lvl w:ilvl="0" w:tplc="0C09000F">
+      <w:start w:val="1"/>
+      <w:numFmt w:val="decimal"/>
+      <w:lvlText w:val="%1."/>
+      <w:lvlJc w:val="left"/>
+      <w:pPr>
+        <w:ind w:left="720" w:hanging="360"/>
+      </w:pPr>
+      <w:rPr>
+        <w:rFonts w:hint="default"/>
+      </w:rPr>
+    </w:lvl>
+    <w:lvl w:ilvl="1" w:tplc="0C090019">
+      <w:start w:val="1"/>
+      <w:numFmt w:val="lowerLetter"/>
+      <w:lvlText w:val="%2."/>
+      <w:lvlJc w:val="left"/>
+      <w:pPr>
+        <w:ind w:left="1440" w:hanging="360"/>
+      </w:pPr>
+    </w:lvl>
+    <w:lvl w:ilvl="2" w:tplc="0C09001B" w:tentative="1">
+      <w:start w:val="1"/>
+      <w:numFmt w:val="lowerRoman"/>
+      <w:lvlText w:val="%3."/>
+      <w:lvlJc w:val="right"/>
+      <w:pPr>
+        <w:ind w:left="2160" w:hanging="180"/>
+      </w:pPr>
+    </w:lvl>
+    <w:lvl w:ilvl="3" w:tplc="0C09000F" w:tentative="1">
+      <w:start w:val="1"/>
+      <w:numFmt w:val="decimal"/>
+      <w:lvlText w:val="%4."/>
+      <w:lvlJc w:val="left"/>
+      <w:pPr>
+        <w:ind w:left="2880" w:hanging="360"/>
+      </w:pPr>
+    </w:lvl>
+    <w:lvl w:ilvl="4" w:tplc="0C090019" w:tentative="1">
+      <w:start w:val="1"/>
+      <w:numFmt w:val="lowerLetter"/>
+      <w:lvlText w:val="%5."/>
+      <w:lvlJc w:val="left"/>
+      <w:pPr>
+        <w:ind w:left="3600" w:hanging="360"/>
+      </w:pPr>
+    </w:lvl>
+    <w:lvl w:ilvl="5" w:tplc="0C09001B" w:tentative="1">
+      <w:start w:val="1"/>
+      <w:numFmt w:val="lowerRoman"/>
+      <w:lvlText w:val="%6."/>
+      <w:lvlJc w:val="right"/>
+      <w:pPr>
+        <w:ind w:left="4320" w:hanging="180"/>
+      </w:pPr>
+    </w:lvl>
+    <w:lvl w:ilvl="6" w:tplc="0C09000F" w:tentative="1">
+      <w:start w:val="1"/>
+      <w:numFmt w:val="decimal"/>
+      <w:lvlText w:val="%7."/>
+      <w:lvlJc w:val="left"/>
+      <w:pPr>
+        <w:ind w:left="5040" w:hanging="360"/>
+      </w:pPr>
+    </w:lvl>
+    <w:lvl w:ilvl="7" w:tplc="0C090019" w:tentative="1">
+      <w:start w:val="1"/>
+      <w:numFmt w:val="lowerLetter"/>
+      <w:lvlText w:val="%8."/>
+      <w:lvlJc w:val="left"/>
+      <w:pPr>
+        <w:ind w:left="5760" w:hanging="360"/>
+      </w:pPr>
+    </w:lvl>
+    <w:lvl w:ilvl="8" w:tplc="0C09001B" w:tentative="1">
+      <w:start w:val="1"/>
+      <w:numFmt w:val="lowerRoman"/>
+      <w:lvlText w:val="%9."/>
+      <w:lvlJc w:val="right"/>
+      <w:pPr>
+        <w:ind w:left="6480" w:hanging="180"/>
+      </w:pPr>
+    </w:lvl>
+  </w:abstractNum>
+  <w:abstractNum w:abstractNumId="6" w15:restartNumberingAfterBreak="0">
     <w:nsid w:val="577D2235"/>
     <w:multiLevelType w:val="hybridMultilevel"/>
     <w:tmpl w:val="384E77E6"/>
@@ -3605,7 +4613,7 @@
       </w:pPr>
     </w:lvl>
   </w:abstractNum>
-  <w:abstractNum w:abstractNumId="5" w15:restartNumberingAfterBreak="0">
+  <w:abstractNum w:abstractNumId="7" w15:restartNumberingAfterBreak="0">
     <w:nsid w:val="68D62531"/>
     <w:multiLevelType w:val="hybridMultilevel"/>
     <w:tmpl w:val="9732C6C8"/>
@@ -3691,7 +4699,7 @@
       </w:pPr>
     </w:lvl>
   </w:abstractNum>
-  <w:abstractNum w:abstractNumId="6" w15:restartNumberingAfterBreak="0">
+  <w:abstractNum w:abstractNumId="8" w15:restartNumberingAfterBreak="0">
     <w:nsid w:val="6A3829E9"/>
     <w:multiLevelType w:val="hybridMultilevel"/>
     <w:tmpl w:val="1B387C04"/>
@@ -3777,7 +4785,7 @@
       </w:pPr>
     </w:lvl>
   </w:abstractNum>
-  <w:abstractNum w:abstractNumId="7" w15:restartNumberingAfterBreak="0">
+  <w:abstractNum w:abstractNumId="9" w15:restartNumberingAfterBreak="0">
     <w:nsid w:val="71F47DD3"/>
     <w:multiLevelType w:val="hybridMultilevel"/>
     <w:tmpl w:val="1B387C04"/>
@@ -3867,24 +4875,30 @@
     <w:abstractNumId w:val="1"/>
   </w:num>
   <w:num w:numId="2">
-    <w:abstractNumId w:val="7"/>
+    <w:abstractNumId w:val="9"/>
   </w:num>
   <w:num w:numId="3">
     <w:abstractNumId w:val="2"/>
   </w:num>
   <w:num w:numId="4">
-    <w:abstractNumId w:val="4"/>
+    <w:abstractNumId w:val="6"/>
   </w:num>
   <w:num w:numId="5">
-    <w:abstractNumId w:val="6"/>
+    <w:abstractNumId w:val="8"/>
   </w:num>
   <w:num w:numId="6">
-    <w:abstractNumId w:val="3"/>
+    <w:abstractNumId w:val="4"/>
   </w:num>
   <w:num w:numId="7">
     <w:abstractNumId w:val="0"/>
   </w:num>
   <w:num w:numId="8">
+    <w:abstractNumId w:val="7"/>
+  </w:num>
+  <w:num w:numId="9">
+    <w:abstractNumId w:val="3"/>
+  </w:num>
+  <w:num w:numId="10">
     <w:abstractNumId w:val="5"/>
   </w:num>
 </w:numbering>

</xml_diff>

<commit_message>
Completion of the Application!! Hurray!
Signed-off-by: ZephyrGitCode <zephyr.dobson@outlook.com>
</commit_message>
<xml_diff>
--- a/ProjectDocumentation/Zephyr_Salesboard_Process.docx
+++ b/ProjectDocumentation/Zephyr_Salesboard_Process.docx
@@ -7,16 +7,23 @@
         <w:pStyle w:val="Title"/>
         <w:jc w:val="center"/>
         <w:rPr>
-          <w:rFonts w:ascii="Calibri" w:hAnsi="Calibri" w:cs="Calibri"/>
-          <w:lang w:val="en-US"/>
-        </w:rPr>
-      </w:pPr>
-      <w:r>
-        <w:rPr>
-          <w:rFonts w:ascii="Calibri" w:hAnsi="Calibri" w:cs="Calibri"/>
-          <w:lang w:val="en-US"/>
-        </w:rPr>
-        <w:t>Assignment 1 Sales Board</w:t>
+          <w:rFonts w:ascii="Algerian" w:hAnsi="Algerian" w:cs="Calibri"/>
+          <w:lang w:val="en-US"/>
+        </w:rPr>
+      </w:pPr>
+      <w:r>
+        <w:rPr>
+          <w:rFonts w:ascii="Algerian" w:hAnsi="Algerian" w:cs="Calibri"/>
+          <w:lang w:val="en-US"/>
+        </w:rPr>
+        <w:t>Sales Board</w:t>
+      </w:r>
+      <w:r>
+        <w:rPr>
+          <w:rFonts w:ascii="Algerian" w:hAnsi="Algerian" w:cs="Calibri"/>
+          <w:lang w:val="en-US"/>
+        </w:rPr>
+        <w:t xml:space="preserve"> Assign 1</w:t>
       </w:r>
     </w:p>
     <w:sdt>
@@ -71,14 +78,14 @@
           <w:r>
             <w:fldChar w:fldCharType="separate"/>
           </w:r>
-          <w:hyperlink w:anchor="_Toc50847972" w:history="1">
+          <w:hyperlink w:anchor="_Toc50933432" w:history="1">
             <w:r>
               <w:rPr>
                 <w:rStyle w:val="Hyperlink"/>
                 <w:noProof/>
                 <w:lang w:val="en-US"/>
               </w:rPr>
-              <w:t>Introduction</w:t>
+              <w:t>Additional Instructions:</w:t>
             </w:r>
             <w:r>
               <w:rPr>
@@ -99,7 +106,7 @@
                 <w:noProof/>
                 <w:webHidden/>
               </w:rPr>
-              <w:instrText xml:space="preserve"> PAGEREF _Toc50847972 \h </w:instrText>
+              <w:instrText xml:space="preserve"> PAGEREF _Toc50933432 \h </w:instrText>
             </w:r>
             <w:r>
               <w:rPr>
@@ -119,7 +126,7 @@
                 <w:noProof/>
                 <w:webHidden/>
               </w:rPr>
-              <w:t>2</w:t>
+              <w:t>1</w:t>
             </w:r>
             <w:r>
               <w:rPr>
@@ -142,13 +149,84 @@
               <w:lang w:eastAsia="en-AU"/>
             </w:rPr>
           </w:pPr>
-          <w:hyperlink w:anchor="_Toc50847973" w:history="1">
+          <w:hyperlink w:anchor="_Toc50933433" w:history="1">
             <w:r>
               <w:rPr>
                 <w:rStyle w:val="Hyperlink"/>
                 <w:noProof/>
                 <w:lang w:val="en-US"/>
               </w:rPr>
+              <w:t>Introduction</w:t>
+            </w:r>
+            <w:r>
+              <w:rPr>
+                <w:noProof/>
+                <w:webHidden/>
+              </w:rPr>
+              <w:tab/>
+            </w:r>
+            <w:r>
+              <w:rPr>
+                <w:noProof/>
+                <w:webHidden/>
+              </w:rPr>
+              <w:fldChar w:fldCharType="begin"/>
+            </w:r>
+            <w:r>
+              <w:rPr>
+                <w:noProof/>
+                <w:webHidden/>
+              </w:rPr>
+              <w:instrText xml:space="preserve"> PAGEREF _Toc50933433 \h </w:instrText>
+            </w:r>
+            <w:r>
+              <w:rPr>
+                <w:noProof/>
+                <w:webHidden/>
+              </w:rPr>
+            </w:r>
+            <w:r>
+              <w:rPr>
+                <w:noProof/>
+                <w:webHidden/>
+              </w:rPr>
+              <w:fldChar w:fldCharType="separate"/>
+            </w:r>
+            <w:r>
+              <w:rPr>
+                <w:noProof/>
+                <w:webHidden/>
+              </w:rPr>
+              <w:t>2</w:t>
+            </w:r>
+            <w:r>
+              <w:rPr>
+                <w:noProof/>
+                <w:webHidden/>
+              </w:rPr>
+              <w:fldChar w:fldCharType="end"/>
+            </w:r>
+          </w:hyperlink>
+        </w:p>
+        <w:p>
+          <w:pPr>
+            <w:pStyle w:val="TOC1"/>
+            <w:tabs>
+              <w:tab w:val="right" w:leader="dot" w:pos="10456"/>
+            </w:tabs>
+            <w:rPr>
+              <w:rFonts w:eastAsiaTheme="minorEastAsia"/>
+              <w:noProof/>
+              <w:lang w:eastAsia="en-AU"/>
+            </w:rPr>
+          </w:pPr>
+          <w:hyperlink w:anchor="_Toc50933434" w:history="1">
+            <w:r>
+              <w:rPr>
+                <w:rStyle w:val="Hyperlink"/>
+                <w:noProof/>
+                <w:lang w:val="en-US"/>
+              </w:rPr>
               <w:t>Phase 1: Creating MVC Application and Data</w:t>
             </w:r>
             <w:r>
@@ -170,7 +248,7 @@
                 <w:noProof/>
                 <w:webHidden/>
               </w:rPr>
-              <w:instrText xml:space="preserve"> PAGEREF _Toc50847973 \h </w:instrText>
+              <w:instrText xml:space="preserve"> PAGEREF _Toc50933434 \h </w:instrText>
             </w:r>
             <w:r>
               <w:rPr>
@@ -213,7 +291,7 @@
               <w:lang w:eastAsia="en-AU"/>
             </w:rPr>
           </w:pPr>
-          <w:hyperlink w:anchor="_Toc50847974" w:history="1">
+          <w:hyperlink w:anchor="_Toc50933435" w:history="1">
             <w:r>
               <w:rPr>
                 <w:rStyle w:val="Hyperlink"/>
@@ -241,7 +319,7 @@
                 <w:noProof/>
                 <w:webHidden/>
               </w:rPr>
-              <w:instrText xml:space="preserve"> PAGEREF _Toc50847974 \h </w:instrText>
+              <w:instrText xml:space="preserve"> PAGEREF _Toc50933435 \h </w:instrText>
             </w:r>
             <w:r>
               <w:rPr>
@@ -284,7 +362,7 @@
               <w:lang w:eastAsia="en-AU"/>
             </w:rPr>
           </w:pPr>
-          <w:hyperlink w:anchor="_Toc50847975" w:history="1">
+          <w:hyperlink w:anchor="_Toc50933436" w:history="1">
             <w:r>
               <w:rPr>
                 <w:rStyle w:val="Hyperlink"/>
@@ -312,7 +390,7 @@
                 <w:noProof/>
                 <w:webHidden/>
               </w:rPr>
-              <w:instrText xml:space="preserve"> PAGEREF _Toc50847975 \h </w:instrText>
+              <w:instrText xml:space="preserve"> PAGEREF _Toc50933436 \h </w:instrText>
             </w:r>
             <w:r>
               <w:rPr>
@@ -355,7 +433,7 @@
               <w:lang w:eastAsia="en-AU"/>
             </w:rPr>
           </w:pPr>
-          <w:hyperlink w:anchor="_Toc50847976" w:history="1">
+          <w:hyperlink w:anchor="_Toc50933437" w:history="1">
             <w:r>
               <w:rPr>
                 <w:rStyle w:val="Hyperlink"/>
@@ -383,7 +461,7 @@
                 <w:noProof/>
                 <w:webHidden/>
               </w:rPr>
-              <w:instrText xml:space="preserve"> PAGEREF _Toc50847976 \h </w:instrText>
+              <w:instrText xml:space="preserve"> PAGEREF _Toc50933437 \h </w:instrText>
             </w:r>
             <w:r>
               <w:rPr>
@@ -426,7 +504,7 @@
               <w:lang w:eastAsia="en-AU"/>
             </w:rPr>
           </w:pPr>
-          <w:hyperlink w:anchor="_Toc50847977" w:history="1">
+          <w:hyperlink w:anchor="_Toc50933438" w:history="1">
             <w:r>
               <w:rPr>
                 <w:rStyle w:val="Hyperlink"/>
@@ -454,7 +532,7 @@
                 <w:noProof/>
                 <w:webHidden/>
               </w:rPr>
-              <w:instrText xml:space="preserve"> PAGEREF _Toc50847977 \h </w:instrText>
+              <w:instrText xml:space="preserve"> PAGEREF _Toc50933438 \h </w:instrText>
             </w:r>
             <w:r>
               <w:rPr>
@@ -497,7 +575,7 @@
               <w:lang w:eastAsia="en-AU"/>
             </w:rPr>
           </w:pPr>
-          <w:hyperlink w:anchor="_Toc50847978" w:history="1">
+          <w:hyperlink w:anchor="_Toc50933439" w:history="1">
             <w:r>
               <w:rPr>
                 <w:rStyle w:val="Hyperlink"/>
@@ -525,7 +603,149 @@
                 <w:noProof/>
                 <w:webHidden/>
               </w:rPr>
-              <w:instrText xml:space="preserve"> PAGEREF _Toc50847978 \h </w:instrText>
+              <w:instrText xml:space="preserve"> PAGEREF _Toc50933439 \h </w:instrText>
+            </w:r>
+            <w:r>
+              <w:rPr>
+                <w:noProof/>
+                <w:webHidden/>
+              </w:rPr>
+            </w:r>
+            <w:r>
+              <w:rPr>
+                <w:noProof/>
+                <w:webHidden/>
+              </w:rPr>
+              <w:fldChar w:fldCharType="separate"/>
+            </w:r>
+            <w:r>
+              <w:rPr>
+                <w:noProof/>
+                <w:webHidden/>
+              </w:rPr>
+              <w:t>4</w:t>
+            </w:r>
+            <w:r>
+              <w:rPr>
+                <w:noProof/>
+                <w:webHidden/>
+              </w:rPr>
+              <w:fldChar w:fldCharType="end"/>
+            </w:r>
+          </w:hyperlink>
+        </w:p>
+        <w:p>
+          <w:pPr>
+            <w:pStyle w:val="TOC2"/>
+            <w:tabs>
+              <w:tab w:val="right" w:leader="dot" w:pos="10456"/>
+            </w:tabs>
+            <w:rPr>
+              <w:rFonts w:eastAsiaTheme="minorEastAsia"/>
+              <w:noProof/>
+              <w:lang w:eastAsia="en-AU"/>
+            </w:rPr>
+          </w:pPr>
+          <w:hyperlink w:anchor="_Toc50933440" w:history="1">
+            <w:r>
+              <w:rPr>
+                <w:rStyle w:val="Hyperlink"/>
+                <w:noProof/>
+                <w:lang w:val="en-US"/>
+              </w:rPr>
+              <w:t>Filtering</w:t>
+            </w:r>
+            <w:r>
+              <w:rPr>
+                <w:noProof/>
+                <w:webHidden/>
+              </w:rPr>
+              <w:tab/>
+            </w:r>
+            <w:r>
+              <w:rPr>
+                <w:noProof/>
+                <w:webHidden/>
+              </w:rPr>
+              <w:fldChar w:fldCharType="begin"/>
+            </w:r>
+            <w:r>
+              <w:rPr>
+                <w:noProof/>
+                <w:webHidden/>
+              </w:rPr>
+              <w:instrText xml:space="preserve"> PAGEREF _Toc50933440 \h </w:instrText>
+            </w:r>
+            <w:r>
+              <w:rPr>
+                <w:noProof/>
+                <w:webHidden/>
+              </w:rPr>
+            </w:r>
+            <w:r>
+              <w:rPr>
+                <w:noProof/>
+                <w:webHidden/>
+              </w:rPr>
+              <w:fldChar w:fldCharType="separate"/>
+            </w:r>
+            <w:r>
+              <w:rPr>
+                <w:noProof/>
+                <w:webHidden/>
+              </w:rPr>
+              <w:t>4</w:t>
+            </w:r>
+            <w:r>
+              <w:rPr>
+                <w:noProof/>
+                <w:webHidden/>
+              </w:rPr>
+              <w:fldChar w:fldCharType="end"/>
+            </w:r>
+          </w:hyperlink>
+        </w:p>
+        <w:p>
+          <w:pPr>
+            <w:pStyle w:val="TOC2"/>
+            <w:tabs>
+              <w:tab w:val="right" w:leader="dot" w:pos="10456"/>
+            </w:tabs>
+            <w:rPr>
+              <w:rFonts w:eastAsiaTheme="minorEastAsia"/>
+              <w:noProof/>
+              <w:lang w:eastAsia="en-AU"/>
+            </w:rPr>
+          </w:pPr>
+          <w:hyperlink w:anchor="_Toc50933441" w:history="1">
+            <w:r>
+              <w:rPr>
+                <w:rStyle w:val="Hyperlink"/>
+                <w:noProof/>
+                <w:lang w:val="en-US"/>
+              </w:rPr>
+              <w:t>Shopping Cart</w:t>
+            </w:r>
+            <w:r>
+              <w:rPr>
+                <w:noProof/>
+                <w:webHidden/>
+              </w:rPr>
+              <w:tab/>
+            </w:r>
+            <w:r>
+              <w:rPr>
+                <w:noProof/>
+                <w:webHidden/>
+              </w:rPr>
+              <w:fldChar w:fldCharType="begin"/>
+            </w:r>
+            <w:r>
+              <w:rPr>
+                <w:noProof/>
+                <w:webHidden/>
+              </w:rPr>
+              <w:instrText xml:space="preserve"> PAGEREF _Toc50933441 \h </w:instrText>
             </w:r>
             <w:r>
               <w:rPr>
@@ -568,13 +788,226 @@
               <w:lang w:eastAsia="en-AU"/>
             </w:rPr>
           </w:pPr>
-          <w:hyperlink w:anchor="_Toc50847979" w:history="1">
+          <w:hyperlink w:anchor="_Toc50933442" w:history="1">
             <w:r>
               <w:rPr>
                 <w:rStyle w:val="Hyperlink"/>
                 <w:noProof/>
                 <w:lang w:val="en-US"/>
               </w:rPr>
+              <w:t>Phase 3: Usability, HTML improvements and View Models</w:t>
+            </w:r>
+            <w:r>
+              <w:rPr>
+                <w:noProof/>
+                <w:webHidden/>
+              </w:rPr>
+              <w:tab/>
+            </w:r>
+            <w:r>
+              <w:rPr>
+                <w:noProof/>
+                <w:webHidden/>
+              </w:rPr>
+              <w:fldChar w:fldCharType="begin"/>
+            </w:r>
+            <w:r>
+              <w:rPr>
+                <w:noProof/>
+                <w:webHidden/>
+              </w:rPr>
+              <w:instrText xml:space="preserve"> PAGEREF _Toc50933442 \h </w:instrText>
+            </w:r>
+            <w:r>
+              <w:rPr>
+                <w:noProof/>
+                <w:webHidden/>
+              </w:rPr>
+            </w:r>
+            <w:r>
+              <w:rPr>
+                <w:noProof/>
+                <w:webHidden/>
+              </w:rPr>
+              <w:fldChar w:fldCharType="separate"/>
+            </w:r>
+            <w:r>
+              <w:rPr>
+                <w:noProof/>
+                <w:webHidden/>
+              </w:rPr>
+              <w:t>5</w:t>
+            </w:r>
+            <w:r>
+              <w:rPr>
+                <w:noProof/>
+                <w:webHidden/>
+              </w:rPr>
+              <w:fldChar w:fldCharType="end"/>
+            </w:r>
+          </w:hyperlink>
+        </w:p>
+        <w:p>
+          <w:pPr>
+            <w:pStyle w:val="TOC2"/>
+            <w:tabs>
+              <w:tab w:val="right" w:leader="dot" w:pos="10456"/>
+            </w:tabs>
+            <w:rPr>
+              <w:rFonts w:eastAsiaTheme="minorEastAsia"/>
+              <w:noProof/>
+              <w:lang w:eastAsia="en-AU"/>
+            </w:rPr>
+          </w:pPr>
+          <w:hyperlink w:anchor="_Toc50933443" w:history="1">
+            <w:r>
+              <w:rPr>
+                <w:rStyle w:val="Hyperlink"/>
+                <w:noProof/>
+                <w:lang w:val="en-US"/>
+              </w:rPr>
+              <w:t>View Models</w:t>
+            </w:r>
+            <w:r>
+              <w:rPr>
+                <w:noProof/>
+                <w:webHidden/>
+              </w:rPr>
+              <w:tab/>
+            </w:r>
+            <w:r>
+              <w:rPr>
+                <w:noProof/>
+                <w:webHidden/>
+              </w:rPr>
+              <w:fldChar w:fldCharType="begin"/>
+            </w:r>
+            <w:r>
+              <w:rPr>
+                <w:noProof/>
+                <w:webHidden/>
+              </w:rPr>
+              <w:instrText xml:space="preserve"> PAGEREF _Toc50933443 \h </w:instrText>
+            </w:r>
+            <w:r>
+              <w:rPr>
+                <w:noProof/>
+                <w:webHidden/>
+              </w:rPr>
+            </w:r>
+            <w:r>
+              <w:rPr>
+                <w:noProof/>
+                <w:webHidden/>
+              </w:rPr>
+              <w:fldChar w:fldCharType="separate"/>
+            </w:r>
+            <w:r>
+              <w:rPr>
+                <w:noProof/>
+                <w:webHidden/>
+              </w:rPr>
+              <w:t>5</w:t>
+            </w:r>
+            <w:r>
+              <w:rPr>
+                <w:noProof/>
+                <w:webHidden/>
+              </w:rPr>
+              <w:fldChar w:fldCharType="end"/>
+            </w:r>
+          </w:hyperlink>
+        </w:p>
+        <w:p>
+          <w:pPr>
+            <w:pStyle w:val="TOC1"/>
+            <w:tabs>
+              <w:tab w:val="right" w:leader="dot" w:pos="10456"/>
+            </w:tabs>
+            <w:rPr>
+              <w:rFonts w:eastAsiaTheme="minorEastAsia"/>
+              <w:noProof/>
+              <w:lang w:eastAsia="en-AU"/>
+            </w:rPr>
+          </w:pPr>
+          <w:hyperlink w:anchor="_Toc50933444" w:history="1">
+            <w:r>
+              <w:rPr>
+                <w:rStyle w:val="Hyperlink"/>
+                <w:noProof/>
+                <w:lang w:val="en-US"/>
+              </w:rPr>
+              <w:t>Phase 4: Finishing touches</w:t>
+            </w:r>
+            <w:r>
+              <w:rPr>
+                <w:noProof/>
+                <w:webHidden/>
+              </w:rPr>
+              <w:tab/>
+            </w:r>
+            <w:r>
+              <w:rPr>
+                <w:noProof/>
+                <w:webHidden/>
+              </w:rPr>
+              <w:fldChar w:fldCharType="begin"/>
+            </w:r>
+            <w:r>
+              <w:rPr>
+                <w:noProof/>
+                <w:webHidden/>
+              </w:rPr>
+              <w:instrText xml:space="preserve"> PAGEREF _Toc50933444 \h </w:instrText>
+            </w:r>
+            <w:r>
+              <w:rPr>
+                <w:noProof/>
+                <w:webHidden/>
+              </w:rPr>
+            </w:r>
+            <w:r>
+              <w:rPr>
+                <w:noProof/>
+                <w:webHidden/>
+              </w:rPr>
+              <w:fldChar w:fldCharType="separate"/>
+            </w:r>
+            <w:r>
+              <w:rPr>
+                <w:noProof/>
+                <w:webHidden/>
+              </w:rPr>
+              <w:t>7</w:t>
+            </w:r>
+            <w:r>
+              <w:rPr>
+                <w:noProof/>
+                <w:webHidden/>
+              </w:rPr>
+              <w:fldChar w:fldCharType="end"/>
+            </w:r>
+          </w:hyperlink>
+        </w:p>
+        <w:p>
+          <w:pPr>
+            <w:pStyle w:val="TOC1"/>
+            <w:tabs>
+              <w:tab w:val="right" w:leader="dot" w:pos="10456"/>
+            </w:tabs>
+            <w:rPr>
+              <w:rFonts w:eastAsiaTheme="minorEastAsia"/>
+              <w:noProof/>
+              <w:lang w:eastAsia="en-AU"/>
+            </w:rPr>
+          </w:pPr>
+          <w:hyperlink w:anchor="_Toc50933445" w:history="1">
+            <w:r>
+              <w:rPr>
+                <w:rStyle w:val="Hyperlink"/>
+                <w:noProof/>
+                <w:lang w:val="en-US"/>
+              </w:rPr>
               <w:t>Appendix</w:t>
             </w:r>
             <w:r>
@@ -596,7 +1029,7 @@
                 <w:noProof/>
                 <w:webHidden/>
               </w:rPr>
-              <w:instrText xml:space="preserve"> PAGEREF _Toc50847979 \h </w:instrText>
+              <w:instrText xml:space="preserve"> PAGEREF _Toc50933445 \h </w:instrText>
             </w:r>
             <w:r>
               <w:rPr>
@@ -616,7 +1049,7 @@
                 <w:noProof/>
                 <w:webHidden/>
               </w:rPr>
-              <w:t>5</w:t>
+              <w:t>8</w:t>
             </w:r>
             <w:r>
               <w:rPr>
@@ -641,6 +1074,72 @@
     </w:sdt>
     <w:p>
       <w:pPr>
+        <w:pStyle w:val="Heading1"/>
+        <w:rPr>
+          <w:lang w:val="en-US"/>
+        </w:rPr>
+      </w:pPr>
+      <w:bookmarkStart w:id="0" w:name="_Toc50933432"/>
+      <w:r>
+        <w:rPr>
+          <w:lang w:val="en-US"/>
+        </w:rPr>
+        <w:t>Additional Instructions:</w:t>
+      </w:r>
+      <w:bookmarkEnd w:id="0"/>
+    </w:p>
+    <w:p>
+      <w:pPr>
+        <w:pStyle w:val="ListParagraph"/>
+        <w:numPr>
+          <w:ilvl w:val="0"/>
+          <w:numId w:val="11"/>
+        </w:numPr>
+        <w:rPr>
+          <w:lang w:val="en-US"/>
+        </w:rPr>
+      </w:pPr>
+      <w:r>
+        <w:rPr>
+          <w:lang w:val="en-US"/>
+        </w:rPr>
+        <w:t>For Admin register an account with email “</w:t>
+      </w:r>
+      <w:proofErr w:type="spellStart"/>
+      <w:r>
+        <w:rPr>
+          <w:lang w:val="en-US"/>
+        </w:rPr>
+        <w:t>Admin@Admin</w:t>
+      </w:r>
+      <w:proofErr w:type="spellEnd"/>
+      <w:r>
+        <w:rPr>
+          <w:lang w:val="en-US"/>
+        </w:rPr>
+        <w:t>”.</w:t>
+      </w:r>
+    </w:p>
+    <w:p>
+      <w:pPr>
+        <w:pStyle w:val="ListParagraph"/>
+        <w:numPr>
+          <w:ilvl w:val="0"/>
+          <w:numId w:val="11"/>
+        </w:numPr>
+        <w:rPr>
+          <w:lang w:val="en-US"/>
+        </w:rPr>
+      </w:pPr>
+      <w:r>
+        <w:rPr>
+          <w:lang w:val="en-US"/>
+        </w:rPr>
+        <w:t>Item images require existing online resources.</w:t>
+      </w:r>
+    </w:p>
+    <w:p>
+      <w:pPr>
         <w:rPr>
           <w:lang w:val="en-US"/>
         </w:rPr>
@@ -678,26 +1177,61 @@
           <w:lang w:val="en-US"/>
         </w:rPr>
       </w:pPr>
-      <w:bookmarkStart w:id="0" w:name="_Toc50847972"/>
+      <w:bookmarkStart w:id="1" w:name="_Toc50933433"/>
       <w:r>
         <w:rPr>
           <w:lang w:val="en-US"/>
         </w:rPr>
         <w:t>Introduction</w:t>
       </w:r>
-      <w:bookmarkEnd w:id="0"/>
-    </w:p>
-    <w:p>
-      <w:pPr>
-        <w:rPr>
-          <w:lang w:val="en-US"/>
-        </w:rPr>
-      </w:pPr>
-      <w:r>
-        <w:rPr>
-          <w:lang w:val="en-US"/>
-        </w:rPr>
-        <w:t xml:space="preserve">Github Link: </w:t>
+      <w:bookmarkEnd w:id="1"/>
+    </w:p>
+    <w:p>
+      <w:pPr>
+        <w:rPr>
+          <w:lang w:val="en-US"/>
+        </w:rPr>
+      </w:pPr>
+      <w:r>
+        <w:rPr>
+          <w:lang w:val="en-US"/>
+        </w:rPr>
+        <w:t xml:space="preserve">Solution Selling have requested an online </w:t>
+      </w:r>
+      <w:proofErr w:type="spellStart"/>
+      <w:r>
+        <w:rPr>
+          <w:lang w:val="en-US"/>
+        </w:rPr>
+        <w:t>salesboard</w:t>
+      </w:r>
+      <w:proofErr w:type="spellEnd"/>
+      <w:r>
+        <w:rPr>
+          <w:lang w:val="en-US"/>
+        </w:rPr>
+        <w:t xml:space="preserve"> for users to sell their wares to other online users.</w:t>
+      </w:r>
+    </w:p>
+    <w:p>
+      <w:pPr>
+        <w:rPr>
+          <w:lang w:val="en-US"/>
+        </w:rPr>
+      </w:pPr>
+      <w:proofErr w:type="spellStart"/>
+      <w:r>
+        <w:rPr>
+          <w:lang w:val="en-US"/>
+        </w:rPr>
+        <w:t>Github</w:t>
+      </w:r>
+      <w:proofErr w:type="spellEnd"/>
+      <w:r>
+        <w:rPr>
+          <w:lang w:val="en-US"/>
+        </w:rPr>
+        <w:t xml:space="preserve"> Link: </w:t>
       </w:r>
       <w:hyperlink r:id="rId8" w:history="1">
         <w:r>
@@ -722,7 +1256,7 @@
           <w:lang w:val="en-US"/>
         </w:rPr>
       </w:pPr>
-      <w:bookmarkStart w:id="1" w:name="_Toc50847973"/>
+      <w:bookmarkStart w:id="2" w:name="_Toc50933434"/>
       <w:r>
         <w:rPr>
           <w:lang w:val="en-US"/>
@@ -735,7 +1269,7 @@
         </w:rPr>
         <w:t>Creating MVC Application and Data</w:t>
       </w:r>
-      <w:bookmarkEnd w:id="1"/>
+      <w:bookmarkEnd w:id="2"/>
     </w:p>
     <w:p>
       <w:pPr>
@@ -761,14 +1295,14 @@
           <w:lang w:val="en-US"/>
         </w:rPr>
       </w:pPr>
-      <w:bookmarkStart w:id="2" w:name="_Toc50847974"/>
+      <w:bookmarkStart w:id="3" w:name="_Toc50933435"/>
       <w:r>
         <w:rPr>
           <w:lang w:val="en-US"/>
         </w:rPr>
         <w:t>Setting up Application</w:t>
       </w:r>
-      <w:bookmarkEnd w:id="2"/>
+      <w:bookmarkEnd w:id="3"/>
     </w:p>
     <w:p>
       <w:pPr>
@@ -786,8 +1320,9 @@
           <w:szCs w:val="24"/>
           <w:lang w:val="en-US"/>
         </w:rPr>
-        <w:t>I started by setting up a github repository for the application. Next, I created the M</w:t>
-      </w:r>
+        <w:t xml:space="preserve">I started by setting up a </w:t>
+      </w:r>
+      <w:proofErr w:type="spellStart"/>
       <w:r>
         <w:rPr>
           <w:rFonts w:ascii="Calibri" w:hAnsi="Calibri" w:cs="Calibri"/>
@@ -795,6 +1330,25 @@
           <w:szCs w:val="24"/>
           <w:lang w:val="en-US"/>
         </w:rPr>
+        <w:t>github</w:t>
+      </w:r>
+      <w:proofErr w:type="spellEnd"/>
+      <w:r>
+        <w:rPr>
+          <w:rFonts w:ascii="Calibri" w:hAnsi="Calibri" w:cs="Calibri"/>
+          <w:sz w:val="24"/>
+          <w:szCs w:val="24"/>
+          <w:lang w:val="en-US"/>
+        </w:rPr>
+        <w:t xml:space="preserve"> repository for the application. Next, I created the M</w:t>
+      </w:r>
+      <w:r>
+        <w:rPr>
+          <w:rFonts w:ascii="Calibri" w:hAnsi="Calibri" w:cs="Calibri"/>
+          <w:sz w:val="24"/>
+          <w:szCs w:val="24"/>
+          <w:lang w:val="en-US"/>
+        </w:rPr>
         <w:t>VC application</w:t>
       </w:r>
       <w:r>
@@ -877,14 +1431,14 @@
           <w:lang w:val="en-US"/>
         </w:rPr>
       </w:pPr>
-      <w:bookmarkStart w:id="3" w:name="_Toc50847975"/>
+      <w:bookmarkStart w:id="4" w:name="_Toc50933436"/>
       <w:r>
         <w:rPr>
           <w:lang w:val="en-US"/>
         </w:rPr>
         <w:t>Modifying Identity User</w:t>
       </w:r>
-      <w:bookmarkEnd w:id="3"/>
+      <w:bookmarkEnd w:id="4"/>
     </w:p>
     <w:p>
       <w:pPr>
@@ -1034,7 +1588,17 @@
           <w:szCs w:val="24"/>
           <w:lang w:val="en-US"/>
         </w:rPr>
-        <w:t>I created an applicationUser</w:t>
+        <w:t xml:space="preserve">I created an </w:t>
+      </w:r>
+      <w:proofErr w:type="spellStart"/>
+      <w:r>
+        <w:rPr>
+          <w:rFonts w:cstheme="minorHAnsi"/>
+          <w:sz w:val="24"/>
+          <w:szCs w:val="24"/>
+          <w:lang w:val="en-US"/>
+        </w:rPr>
+        <w:t>applicationUser</w:t>
       </w:r>
       <w:r>
         <w:rPr>
@@ -1045,6 +1609,7 @@
         </w:rPr>
         <w:t>.cs</w:t>
       </w:r>
+      <w:proofErr w:type="spellEnd"/>
       <w:r>
         <w:rPr>
           <w:rFonts w:cstheme="minorHAnsi"/>
@@ -1085,16 +1650,56 @@
           <w:szCs w:val="24"/>
           <w:lang w:val="en-US"/>
         </w:rPr>
-        <w:t xml:space="preserve"> ApplicationContext.cs to support custom user data</w:t>
-      </w:r>
-      <w:r>
-        <w:rPr>
-          <w:rFonts w:cstheme="minorHAnsi"/>
-          <w:sz w:val="24"/>
-          <w:szCs w:val="24"/>
-          <w:lang w:val="en-US"/>
-        </w:rPr>
-        <w:t xml:space="preserve"> from the applicationUser class above</w:t>
+        <w:t xml:space="preserve"> </w:t>
+      </w:r>
+      <w:proofErr w:type="spellStart"/>
+      <w:r>
+        <w:rPr>
+          <w:rFonts w:cstheme="minorHAnsi"/>
+          <w:sz w:val="24"/>
+          <w:szCs w:val="24"/>
+          <w:lang w:val="en-US"/>
+        </w:rPr>
+        <w:t>ApplicationContext.cs</w:t>
+      </w:r>
+      <w:proofErr w:type="spellEnd"/>
+      <w:r>
+        <w:rPr>
+          <w:rFonts w:cstheme="minorHAnsi"/>
+          <w:sz w:val="24"/>
+          <w:szCs w:val="24"/>
+          <w:lang w:val="en-US"/>
+        </w:rPr>
+        <w:t xml:space="preserve"> to support custom user data</w:t>
+      </w:r>
+      <w:r>
+        <w:rPr>
+          <w:rFonts w:cstheme="minorHAnsi"/>
+          <w:sz w:val="24"/>
+          <w:szCs w:val="24"/>
+          <w:lang w:val="en-US"/>
+        </w:rPr>
+        <w:t xml:space="preserve"> from the </w:t>
+      </w:r>
+      <w:proofErr w:type="spellStart"/>
+      <w:r>
+        <w:rPr>
+          <w:rFonts w:cstheme="minorHAnsi"/>
+          <w:sz w:val="24"/>
+          <w:szCs w:val="24"/>
+          <w:lang w:val="en-US"/>
+        </w:rPr>
+        <w:t>applicationUser</w:t>
+      </w:r>
+      <w:proofErr w:type="spellEnd"/>
+      <w:r>
+        <w:rPr>
+          <w:rFonts w:cstheme="minorHAnsi"/>
+          <w:sz w:val="24"/>
+          <w:szCs w:val="24"/>
+          <w:lang w:val="en-US"/>
+        </w:rPr>
+        <w:t xml:space="preserve"> class above</w:t>
       </w:r>
       <w:r>
         <w:rPr>
@@ -1354,14 +1959,25 @@
         </w:rPr>
         <w:t xml:space="preserve">to reference </w:t>
       </w:r>
-      <w:r>
-        <w:rPr>
-          <w:rFonts w:cstheme="minorHAnsi"/>
-          <w:sz w:val="24"/>
-          <w:szCs w:val="24"/>
-          <w:lang w:val="en-US"/>
-        </w:rPr>
-        <w:t xml:space="preserve">Zephyr_ApplicationUser </w:t>
+      <w:proofErr w:type="spellStart"/>
+      <w:r>
+        <w:rPr>
+          <w:rFonts w:cstheme="minorHAnsi"/>
+          <w:sz w:val="24"/>
+          <w:szCs w:val="24"/>
+          <w:lang w:val="en-US"/>
+        </w:rPr>
+        <w:t>Zephyr_ApplicationUser</w:t>
+      </w:r>
+      <w:proofErr w:type="spellEnd"/>
+      <w:r>
+        <w:rPr>
+          <w:rFonts w:cstheme="minorHAnsi"/>
+          <w:sz w:val="24"/>
+          <w:szCs w:val="24"/>
+          <w:lang w:val="en-US"/>
+        </w:rPr>
+        <w:t xml:space="preserve"> </w:t>
       </w:r>
       <w:r>
         <w:rPr>
@@ -1476,14 +2092,14 @@
           <w:lang w:val="en-US"/>
         </w:rPr>
       </w:pPr>
-      <w:bookmarkStart w:id="4" w:name="_Toc50847976"/>
+      <w:bookmarkStart w:id="5" w:name="_Toc50933437"/>
       <w:r>
         <w:rPr>
           <w:lang w:val="en-US"/>
         </w:rPr>
         <w:t>Database Modelling</w:t>
       </w:r>
-      <w:bookmarkEnd w:id="4"/>
+      <w:bookmarkEnd w:id="5"/>
     </w:p>
     <w:p>
       <w:pPr>
@@ -1507,10 +2123,9 @@
         <w:pStyle w:val="ListParagraph"/>
         <w:numPr>
           <w:ilvl w:val="0"/>
-          <w:numId w:val="8"/>
+          <w:numId w:val="5"/>
         </w:numPr>
         <w:rPr>
-          <w:rFonts w:cstheme="minorHAnsi"/>
           <w:sz w:val="24"/>
           <w:szCs w:val="24"/>
           <w:lang w:val="en-US"/>
@@ -1525,21 +2140,15 @@
         </w:rPr>
         <w:t>Next is to do the Items table.</w:t>
       </w:r>
-    </w:p>
-    <w:p>
-      <w:pPr>
-        <w:pStyle w:val="ListParagraph"/>
-        <w:numPr>
-          <w:ilvl w:val="1"/>
-          <w:numId w:val="8"/>
-        </w:numPr>
-        <w:rPr>
-          <w:rFonts w:cstheme="minorHAnsi"/>
-          <w:sz w:val="24"/>
-          <w:szCs w:val="24"/>
-          <w:lang w:val="en-US"/>
-        </w:rPr>
-      </w:pPr>
+      <w:r>
+        <w:rPr>
+          <w:rFonts w:cstheme="minorHAnsi"/>
+          <w:sz w:val="24"/>
+          <w:szCs w:val="24"/>
+          <w:lang w:val="en-US"/>
+        </w:rPr>
+        <w:t xml:space="preserve"> </w:t>
+      </w:r>
       <w:r>
         <w:rPr>
           <w:rFonts w:cstheme="minorHAnsi"/>
@@ -1568,25 +2177,7 @@
           <w:szCs w:val="24"/>
           <w:lang w:val="en-US"/>
         </w:rPr>
-        <w:t xml:space="preserve"> for</w:t>
-      </w:r>
-      <w:r>
-        <w:rPr>
-          <w:rFonts w:cstheme="minorHAnsi"/>
-          <w:sz w:val="24"/>
-          <w:szCs w:val="24"/>
-          <w:lang w:val="en-US"/>
-        </w:rPr>
-        <w:t xml:space="preserve"> contents of</w:t>
-      </w:r>
-      <w:r>
-        <w:rPr>
-          <w:rFonts w:cstheme="minorHAnsi"/>
-          <w:sz w:val="24"/>
-          <w:szCs w:val="24"/>
-          <w:lang w:val="en-US"/>
-        </w:rPr>
-        <w:t xml:space="preserve"> Items class.</w:t>
+        <w:t xml:space="preserve"> for contents of Items class</w:t>
       </w:r>
     </w:p>
     <w:p>
@@ -1597,7 +2188,6 @@
           <w:numId w:val="5"/>
         </w:numPr>
         <w:rPr>
-          <w:rFonts w:cstheme="minorHAnsi"/>
           <w:sz w:val="24"/>
           <w:szCs w:val="24"/>
           <w:lang w:val="en-US"/>
@@ -1612,21 +2202,15 @@
         </w:rPr>
         <w:t>Then Sales table.</w:t>
       </w:r>
-    </w:p>
-    <w:p>
-      <w:pPr>
-        <w:pStyle w:val="ListParagraph"/>
-        <w:numPr>
-          <w:ilvl w:val="1"/>
-          <w:numId w:val="5"/>
-        </w:numPr>
-        <w:rPr>
-          <w:rFonts w:cstheme="minorHAnsi"/>
-          <w:sz w:val="24"/>
-          <w:szCs w:val="24"/>
-          <w:lang w:val="en-US"/>
-        </w:rPr>
-      </w:pPr>
+      <w:r>
+        <w:rPr>
+          <w:rFonts w:cstheme="minorHAnsi"/>
+          <w:sz w:val="24"/>
+          <w:szCs w:val="24"/>
+          <w:lang w:val="en-US"/>
+        </w:rPr>
+        <w:t xml:space="preserve"> </w:t>
+      </w:r>
       <w:r>
         <w:rPr>
           <w:rFonts w:cstheme="minorHAnsi"/>
@@ -1655,25 +2239,7 @@
           <w:szCs w:val="24"/>
           <w:lang w:val="en-US"/>
         </w:rPr>
-        <w:t xml:space="preserve"> for </w:t>
-      </w:r>
-      <w:r>
-        <w:rPr>
-          <w:rFonts w:cstheme="minorHAnsi"/>
-          <w:sz w:val="24"/>
-          <w:szCs w:val="24"/>
-          <w:lang w:val="en-US"/>
-        </w:rPr>
-        <w:t xml:space="preserve">contents </w:t>
-      </w:r>
-      <w:r>
-        <w:rPr>
-          <w:rFonts w:cstheme="minorHAnsi"/>
-          <w:sz w:val="24"/>
-          <w:szCs w:val="24"/>
-          <w:lang w:val="en-US"/>
-        </w:rPr>
-        <w:t>of Sales class.</w:t>
+        <w:t xml:space="preserve"> for contents of Sales class</w:t>
       </w:r>
     </w:p>
     <w:p>
@@ -1684,90 +2250,29 @@
           <w:numId w:val="5"/>
         </w:numPr>
         <w:rPr>
-          <w:rFonts w:cstheme="minorHAnsi"/>
-          <w:sz w:val="24"/>
-          <w:szCs w:val="24"/>
-          <w:lang w:val="en-US"/>
-        </w:rPr>
-      </w:pPr>
-      <w:r>
-        <w:rPr>
-          <w:rFonts w:cstheme="minorHAnsi"/>
-          <w:sz w:val="24"/>
-          <w:szCs w:val="24"/>
-          <w:lang w:val="en-US"/>
-        </w:rPr>
-        <w:t xml:space="preserve">Finally, </w:t>
-      </w:r>
-      <w:r>
-        <w:rPr>
-          <w:rFonts w:cstheme="minorHAnsi"/>
-          <w:sz w:val="24"/>
-          <w:szCs w:val="24"/>
-          <w:lang w:val="en-US"/>
-        </w:rPr>
-        <w:t>Cart</w:t>
-      </w:r>
-      <w:r>
-        <w:rPr>
-          <w:rFonts w:cstheme="minorHAnsi"/>
-          <w:sz w:val="24"/>
-          <w:szCs w:val="24"/>
-          <w:lang w:val="en-US"/>
-        </w:rPr>
-        <w:t xml:space="preserve">. This </w:t>
-      </w:r>
-      <w:r>
-        <w:rPr>
-          <w:rFonts w:cstheme="minorHAnsi"/>
-          <w:sz w:val="24"/>
-          <w:szCs w:val="24"/>
-          <w:lang w:val="en-US"/>
-        </w:rPr>
-        <w:t>table holds temporary records</w:t>
-      </w:r>
-      <w:r>
-        <w:rPr>
-          <w:rFonts w:cstheme="minorHAnsi"/>
-          <w:sz w:val="24"/>
-          <w:szCs w:val="24"/>
-          <w:lang w:val="en-US"/>
-        </w:rPr>
-        <w:t xml:space="preserve"> purchases</w:t>
-      </w:r>
-      <w:r>
-        <w:rPr>
-          <w:rFonts w:cstheme="minorHAnsi"/>
-          <w:sz w:val="24"/>
-          <w:szCs w:val="24"/>
-          <w:lang w:val="en-US"/>
-        </w:rPr>
-        <w:t xml:space="preserve"> with cart</w:t>
-      </w:r>
-      <w:r>
-        <w:rPr>
-          <w:rFonts w:cstheme="minorHAnsi"/>
-          <w:sz w:val="24"/>
-          <w:szCs w:val="24"/>
-          <w:lang w:val="en-US"/>
-        </w:rPr>
-        <w:t>.</w:t>
-      </w:r>
-    </w:p>
-    <w:p>
-      <w:pPr>
-        <w:pStyle w:val="ListParagraph"/>
-        <w:numPr>
-          <w:ilvl w:val="1"/>
-          <w:numId w:val="5"/>
-        </w:numPr>
-        <w:rPr>
-          <w:rFonts w:cstheme="minorHAnsi"/>
-          <w:sz w:val="24"/>
-          <w:szCs w:val="24"/>
-          <w:lang w:val="en-US"/>
-        </w:rPr>
-      </w:pPr>
+          <w:sz w:val="24"/>
+          <w:szCs w:val="24"/>
+          <w:lang w:val="en-US"/>
+        </w:rPr>
+      </w:pPr>
+      <w:r>
+        <w:rPr>
+          <w:rFonts w:cstheme="minorHAnsi"/>
+          <w:sz w:val="24"/>
+          <w:szCs w:val="24"/>
+          <w:lang w:val="en-US"/>
+        </w:rPr>
+        <w:t>Finally, Cart. This table holds temporary records purchases with cart.</w:t>
+      </w:r>
+      <w:r>
+        <w:rPr>
+          <w:rFonts w:cstheme="minorHAnsi"/>
+          <w:sz w:val="24"/>
+          <w:szCs w:val="24"/>
+          <w:lang w:val="en-US"/>
+        </w:rPr>
+        <w:t xml:space="preserve"> </w:t>
+      </w:r>
       <w:r>
         <w:rPr>
           <w:rFonts w:cstheme="minorHAnsi"/>
@@ -1796,54 +2301,17 @@
           <w:szCs w:val="24"/>
           <w:lang w:val="en-US"/>
         </w:rPr>
-        <w:t xml:space="preserve"> for </w:t>
-      </w:r>
-      <w:r>
-        <w:rPr>
-          <w:rFonts w:cstheme="minorHAnsi"/>
-          <w:sz w:val="24"/>
-          <w:szCs w:val="24"/>
-          <w:lang w:val="en-US"/>
-        </w:rPr>
-        <w:t>contents</w:t>
-      </w:r>
-      <w:r>
-        <w:rPr>
-          <w:rFonts w:cstheme="minorHAnsi"/>
-          <w:sz w:val="24"/>
-          <w:szCs w:val="24"/>
-          <w:lang w:val="en-US"/>
-        </w:rPr>
-        <w:t xml:space="preserve"> of </w:t>
-      </w:r>
-      <w:r>
-        <w:rPr>
-          <w:rFonts w:cstheme="minorHAnsi"/>
-          <w:sz w:val="24"/>
-          <w:szCs w:val="24"/>
-          <w:lang w:val="en-US"/>
-        </w:rPr>
-        <w:t xml:space="preserve">Carts </w:t>
-      </w:r>
-      <w:r>
-        <w:rPr>
-          <w:rFonts w:cstheme="minorHAnsi"/>
-          <w:sz w:val="24"/>
-          <w:szCs w:val="24"/>
-          <w:lang w:val="en-US"/>
-        </w:rPr>
-        <w:t>class.</w:t>
+        <w:t xml:space="preserve"> for contents of Carts class</w:t>
       </w:r>
     </w:p>
     <w:p>
       <w:pPr>
         <w:pStyle w:val="ListParagraph"/>
         <w:numPr>
-          <w:ilvl w:val="1"/>
+          <w:ilvl w:val="0"/>
           <w:numId w:val="5"/>
         </w:numPr>
         <w:rPr>
-          <w:rFonts w:cstheme="minorHAnsi"/>
           <w:sz w:val="24"/>
           <w:szCs w:val="24"/>
           <w:lang w:val="en-US"/>
@@ -1963,7 +2431,6 @@
           <w:numId w:val="5"/>
         </w:numPr>
         <w:rPr>
-          <w:rFonts w:cstheme="minorHAnsi"/>
           <w:sz w:val="24"/>
           <w:szCs w:val="24"/>
           <w:lang w:val="en-US"/>
@@ -1986,14 +2453,14 @@
           <w:lang w:val="en-US"/>
         </w:rPr>
       </w:pPr>
-      <w:bookmarkStart w:id="5" w:name="_Toc50847977"/>
+      <w:bookmarkStart w:id="6" w:name="_Toc50933438"/>
       <w:r>
         <w:rPr>
           <w:lang w:val="en-US"/>
         </w:rPr>
         <w:t>Scaffolding</w:t>
       </w:r>
-      <w:bookmarkEnd w:id="5"/>
+      <w:bookmarkEnd w:id="6"/>
     </w:p>
     <w:p>
       <w:pPr>
@@ -2161,7 +2628,7 @@
           <w:lang w:val="en-US"/>
         </w:rPr>
       </w:pPr>
-      <w:bookmarkStart w:id="6" w:name="_Toc50847978"/>
+      <w:bookmarkStart w:id="7" w:name="_Toc50933439"/>
       <w:r>
         <w:rPr>
           <w:lang w:val="en-US"/>
@@ -2181,7 +2648,7 @@
         </w:rPr>
         <w:t>Shopping Cart</w:t>
       </w:r>
-      <w:bookmarkEnd w:id="6"/>
+      <w:bookmarkEnd w:id="7"/>
     </w:p>
     <w:p>
       <w:pPr>
@@ -2281,12 +2748,14 @@
           <w:lang w:val="en-US"/>
         </w:rPr>
       </w:pPr>
+      <w:bookmarkStart w:id="8" w:name="_Toc50933440"/>
       <w:r>
         <w:rPr>
           <w:lang w:val="en-US"/>
         </w:rPr>
         <w:t>Filtering</w:t>
       </w:r>
+      <w:bookmarkEnd w:id="8"/>
     </w:p>
     <w:p>
       <w:pPr>
@@ -2317,19 +2786,11 @@
         </w:rPr>
         <w:t xml:space="preserve"> “Edit” or “Delete” options for users </w:t>
       </w:r>
-      <w:proofErr w:type="gramStart"/>
-      <w:r>
-        <w:rPr>
-          <w:lang w:val="en-US"/>
-        </w:rPr>
-        <w:t>whom</w:t>
-      </w:r>
-      <w:proofErr w:type="gramEnd"/>
-      <w:r>
-        <w:rPr>
-          <w:lang w:val="en-US"/>
-        </w:rPr>
-        <w:t xml:space="preserve"> </w:t>
+      <w:r>
+        <w:rPr>
+          <w:lang w:val="en-US"/>
+        </w:rPr>
+        <w:t xml:space="preserve">whom </w:t>
       </w:r>
       <w:r>
         <w:rPr>
@@ -2351,16 +2812,9 @@
       </w:pPr>
       <w:r>
         <w:rPr>
-          <w:color w:val="FF0000"/>
-          <w:lang w:val="en-US"/>
-        </w:rPr>
-        <w:t xml:space="preserve">To Do </w:t>
-      </w:r>
-      <w:r>
-        <w:rPr>
-          <w:lang w:val="en-US"/>
-        </w:rPr>
-        <w:t>- Apply</w:t>
+          <w:lang w:val="en-US"/>
+        </w:rPr>
+        <w:t>Apply</w:t>
       </w:r>
       <w:r>
         <w:rPr>
@@ -2391,6 +2845,26 @@
           <w:lang w:val="en-US"/>
         </w:rPr>
         <w:t>modify all content.</w:t>
+      </w:r>
+      <w:r>
+        <w:rPr>
+          <w:lang w:val="en-US"/>
+        </w:rPr>
+        <w:t xml:space="preserve"> – Register user with email “</w:t>
+      </w:r>
+      <w:proofErr w:type="spellStart"/>
+      <w:r>
+        <w:rPr>
+          <w:lang w:val="en-US"/>
+        </w:rPr>
+        <w:t>Admin@Admin</w:t>
+      </w:r>
+      <w:proofErr w:type="spellEnd"/>
+      <w:r>
+        <w:rPr>
+          <w:lang w:val="en-US"/>
+        </w:rPr>
+        <w:t>”.</w:t>
       </w:r>
     </w:p>
     <w:p>
@@ -2580,12 +3054,14 @@
           <w:lang w:val="en-US"/>
         </w:rPr>
       </w:pPr>
+      <w:bookmarkStart w:id="9" w:name="_Toc50933441"/>
       <w:r>
         <w:rPr>
           <w:lang w:val="en-US"/>
         </w:rPr>
         <w:t>Shopping Cart</w:t>
       </w:r>
+      <w:bookmarkEnd w:id="9"/>
     </w:p>
     <w:p>
       <w:pPr>
@@ -2824,12 +3300,14 @@
         </w:rPr>
         <w:t xml:space="preserve">POST: </w:t>
       </w:r>
+      <w:proofErr w:type="spellStart"/>
       <w:r>
         <w:rPr>
           <w:lang w:val="en-US"/>
         </w:rPr>
         <w:t>PurchaseConfirmed</w:t>
       </w:r>
+      <w:proofErr w:type="spellEnd"/>
       <w:r>
         <w:rPr>
           <w:lang w:val="en-US"/>
@@ -2941,21 +3419,7 @@
         <w:rPr>
           <w:lang w:val="en-US"/>
         </w:rPr>
-        <w:t xml:space="preserve"> action in the </w:t>
-      </w:r>
-      <w:proofErr w:type="gramStart"/>
-      <w:r>
-        <w:rPr>
-          <w:lang w:val="en-US"/>
-        </w:rPr>
-        <w:t>carts</w:t>
-      </w:r>
-      <w:proofErr w:type="gramEnd"/>
-      <w:r>
-        <w:rPr>
-          <w:lang w:val="en-US"/>
-        </w:rPr>
-        <w:t xml:space="preserve"> controller</w:t>
+        <w:t xml:space="preserve"> action in the carts controller</w:t>
       </w:r>
       <w:r>
         <w:rPr>
@@ -3063,7 +3527,6 @@
         </w:rPr>
         <w:t xml:space="preserve"> </w:t>
       </w:r>
-      <w:proofErr w:type="gramStart"/>
       <w:r>
         <w:rPr>
           <w:lang w:val="en-US"/>
@@ -3074,14 +3537,7 @@
         <w:rPr>
           <w:lang w:val="en-US"/>
         </w:rPr>
-        <w:t xml:space="preserve"> able to</w:t>
-      </w:r>
-      <w:proofErr w:type="gramEnd"/>
-      <w:r>
-        <w:rPr>
-          <w:lang w:val="en-US"/>
-        </w:rPr>
-        <w:t xml:space="preserve"> add items to their cart and checkout their items</w:t>
+        <w:t xml:space="preserve"> able to add items to their cart and checkout their items</w:t>
       </w:r>
       <w:r>
         <w:rPr>
@@ -3097,6 +3553,7 @@
           <w:lang w:val="en-US"/>
         </w:rPr>
       </w:pPr>
+      <w:bookmarkStart w:id="10" w:name="_Toc50933442"/>
       <w:r>
         <w:rPr>
           <w:lang w:val="en-US"/>
@@ -3107,7 +3564,19 @@
         <w:rPr>
           <w:lang w:val="en-US"/>
         </w:rPr>
-        <w:t xml:space="preserve"> Usability and HTML improvements</w:t>
+        <w:t xml:space="preserve"> Usability</w:t>
+      </w:r>
+      <w:r>
+        <w:rPr>
+          <w:lang w:val="en-US"/>
+        </w:rPr>
+        <w:t>,</w:t>
+      </w:r>
+      <w:r>
+        <w:rPr>
+          <w:lang w:val="en-US"/>
+        </w:rPr>
+        <w:t xml:space="preserve"> HTML improvements</w:t>
       </w:r>
       <w:r>
         <w:rPr>
@@ -3133,6 +3602,7 @@
         </w:rPr>
         <w:t>odels</w:t>
       </w:r>
+      <w:bookmarkEnd w:id="10"/>
     </w:p>
     <w:p>
       <w:pPr>
@@ -3174,19 +3644,7 @@
         <w:rPr>
           <w:lang w:val="en-US"/>
         </w:rPr>
-        <w:t xml:space="preserve"> I went through and removed all </w:t>
-      </w:r>
-      <w:r>
-        <w:rPr>
-          <w:lang w:val="en-US"/>
-        </w:rPr>
-        <w:t>unnecessary functions such</w:t>
-      </w:r>
-      <w:r>
-        <w:rPr>
-          <w:lang w:val="en-US"/>
-        </w:rPr>
-        <w:t xml:space="preserve"> as:</w:t>
+        <w:t xml:space="preserve"> I went through and removed all unnecessary functions such as:</w:t>
       </w:r>
     </w:p>
     <w:p>
@@ -3234,21 +3692,7 @@
         <w:rPr>
           <w:lang w:val="en-US"/>
         </w:rPr>
-        <w:t xml:space="preserve">, </w:t>
-      </w:r>
-      <w:proofErr w:type="gramStart"/>
-      <w:r>
-        <w:rPr>
-          <w:lang w:val="en-US"/>
-        </w:rPr>
-        <w:t>editing</w:t>
-      </w:r>
-      <w:proofErr w:type="gramEnd"/>
-      <w:r>
-        <w:rPr>
-          <w:lang w:val="en-US"/>
-        </w:rPr>
-        <w:t xml:space="preserve"> and deleting.</w:t>
+        <w:t>, editing and deleting.</w:t>
       </w:r>
     </w:p>
     <w:p>
@@ -3276,38 +3720,26 @@
           <w:lang w:val="en-US"/>
         </w:rPr>
       </w:pPr>
+      <w:bookmarkStart w:id="11" w:name="_Toc50933443"/>
       <w:r>
         <w:rPr>
           <w:lang w:val="en-US"/>
         </w:rPr>
         <w:t>View Models</w:t>
       </w:r>
-    </w:p>
-    <w:p>
-      <w:pPr>
-        <w:rPr>
-          <w:lang w:val="en-US"/>
-        </w:rPr>
-      </w:pPr>
-      <w:r>
-        <w:rPr>
-          <w:lang w:val="en-US"/>
-        </w:rPr>
-        <w:t xml:space="preserve">Next, I wanted to make the user home page screen with all their own items, </w:t>
-      </w:r>
-      <w:proofErr w:type="gramStart"/>
-      <w:r>
-        <w:rPr>
-          <w:lang w:val="en-US"/>
-        </w:rPr>
-        <w:t>sales</w:t>
-      </w:r>
-      <w:proofErr w:type="gramEnd"/>
-      <w:r>
-        <w:rPr>
-          <w:lang w:val="en-US"/>
-        </w:rPr>
-        <w:t xml:space="preserve"> and purchases.</w:t>
+      <w:bookmarkEnd w:id="11"/>
+    </w:p>
+    <w:p>
+      <w:pPr>
+        <w:rPr>
+          <w:lang w:val="en-US"/>
+        </w:rPr>
+      </w:pPr>
+      <w:r>
+        <w:rPr>
+          <w:lang w:val="en-US"/>
+        </w:rPr>
+        <w:t>Next, I wanted to make the user home page screen with all their own items, sales and purchases.</w:t>
       </w:r>
     </w:p>
     <w:p>
@@ -3325,7 +3757,21 @@
         <w:rPr>
           <w:lang w:val="en-US"/>
         </w:rPr>
-        <w:t>I created a new MyItemsViewModel. This VM (View Model) will serve as the model for passing many models to the view.</w:t>
+        <w:t xml:space="preserve">I created a new </w:t>
+      </w:r>
+      <w:proofErr w:type="spellStart"/>
+      <w:r>
+        <w:rPr>
+          <w:lang w:val="en-US"/>
+        </w:rPr>
+        <w:t>MyItemsViewModel</w:t>
+      </w:r>
+      <w:proofErr w:type="spellEnd"/>
+      <w:r>
+        <w:rPr>
+          <w:lang w:val="en-US"/>
+        </w:rPr>
+        <w:t>. This VM (View Model) will serve as the model for passing many models to the view.</w:t>
       </w:r>
       <w:r>
         <w:rPr>
@@ -3338,10 +3784,10 @@
           <w:noProof/>
         </w:rPr>
         <w:drawing>
-          <wp:inline distT="0" distB="0" distL="0" distR="0" wp14:anchorId="2F7DA30D" wp14:editId="7C4082A6">
-            <wp:extent cx="2351570" cy="1724025"/>
+          <wp:inline distT="0" distB="0" distL="0" distR="0" wp14:anchorId="1045CD6C" wp14:editId="034A2AE4">
+            <wp:extent cx="2847975" cy="1852715"/>
             <wp:effectExtent l="0" t="0" r="0" b="0"/>
-            <wp:docPr id="6" name="Picture 6"/>
+            <wp:docPr id="13" name="Picture 13"/>
             <wp:cNvGraphicFramePr>
               <a:graphicFrameLocks xmlns:a="http://schemas.openxmlformats.org/drawingml/2006/main" noChangeAspect="1"/>
             </wp:cNvGraphicFramePr>
@@ -3361,7 +3807,7 @@
                   <pic:spPr>
                     <a:xfrm>
                       <a:off x="0" y="0"/>
-                      <a:ext cx="2359551" cy="1729876"/>
+                      <a:ext cx="2866981" cy="1865079"/>
                     </a:xfrm>
                     <a:prstGeom prst="rect">
                       <a:avLst/>
@@ -3395,13 +3841,28 @@
         <w:rPr>
           <w:lang w:val="en-US"/>
         </w:rPr>
+        <w:lastRenderedPageBreak/>
         <w:t xml:space="preserve">Next, I </w:t>
       </w:r>
       <w:r>
         <w:rPr>
           <w:lang w:val="en-US"/>
         </w:rPr>
-        <w:t>created a MyItems action that accepts item category and search string.</w:t>
+        <w:t xml:space="preserve">created a </w:t>
+      </w:r>
+      <w:proofErr w:type="spellStart"/>
+      <w:r>
+        <w:rPr>
+          <w:lang w:val="en-US"/>
+        </w:rPr>
+        <w:t>MyItems</w:t>
+      </w:r>
+      <w:proofErr w:type="spellEnd"/>
+      <w:r>
+        <w:rPr>
+          <w:lang w:val="en-US"/>
+        </w:rPr>
+        <w:t xml:space="preserve"> action that accepts item category and search string.</w:t>
       </w:r>
     </w:p>
     <w:p>
@@ -3419,22 +3880,21 @@
         <w:rPr>
           <w:lang w:val="en-US"/>
         </w:rPr>
-        <w:lastRenderedPageBreak/>
-        <w:t xml:space="preserve">This action creates a new instance of the VM and supplies it multiple models, containing Items, </w:t>
-      </w:r>
-      <w:proofErr w:type="gramStart"/>
-      <w:r>
-        <w:rPr>
-          <w:lang w:val="en-US"/>
-        </w:rPr>
-        <w:t>Sales</w:t>
-      </w:r>
-      <w:proofErr w:type="gramEnd"/>
-      <w:r>
-        <w:rPr>
-          <w:lang w:val="en-US"/>
-        </w:rPr>
-        <w:t xml:space="preserve"> and a list of categories. It then passes this VM to a created MyItems html page.</w:t>
+        <w:t xml:space="preserve">This action creates a new instance of the VM and supplies it multiple models, containing Items, Sales and a list of categories. It then passes this VM to a created </w:t>
+      </w:r>
+      <w:proofErr w:type="spellStart"/>
+      <w:r>
+        <w:rPr>
+          <w:lang w:val="en-US"/>
+        </w:rPr>
+        <w:t>MyItems</w:t>
+      </w:r>
+      <w:proofErr w:type="spellEnd"/>
+      <w:r>
+        <w:rPr>
+          <w:lang w:val="en-US"/>
+        </w:rPr>
+        <w:t xml:space="preserve"> html page.</w:t>
       </w:r>
       <w:r>
         <w:rPr>
@@ -3537,90 +3997,69 @@
           <w:numId w:val="10"/>
         </w:numPr>
         <w:rPr>
-          <w:rStyle w:val="Hyperlink"/>
-          <w:color w:val="auto"/>
-          <w:u w:val="none"/>
-          <w:lang w:val="en-US"/>
-        </w:rPr>
-      </w:pPr>
-      <w:r>
-        <w:rPr>
-          <w:lang w:val="en-US"/>
-        </w:rPr>
-        <w:t>Additionally, in the above action it gets a total of the current user’s sales and purchases.</w:t>
-      </w:r>
-      <w:r>
-        <w:rPr>
-          <w:rStyle w:val="Hyperlink"/>
-        </w:rPr>
-        <w:br w:type="page"/>
-      </w:r>
-    </w:p>
-    <w:p>
-      <w:pPr>
-        <w:pStyle w:val="Heading1"/>
-        <w:rPr>
-          <w:lang w:val="en-US"/>
-        </w:rPr>
-      </w:pPr>
-      <w:bookmarkStart w:id="7" w:name="_Appendix"/>
-      <w:bookmarkStart w:id="8" w:name="_Toc50847979"/>
-      <w:bookmarkEnd w:id="7"/>
+          <w:lang w:val="en-US"/>
+        </w:rPr>
+      </w:pPr>
+      <w:r>
+        <w:rPr>
+          <w:lang w:val="en-US"/>
+        </w:rPr>
+        <w:t>Additionally, in the above action it gets a total of the current user’s sales and purchases</w:t>
+      </w:r>
+      <w:r>
+        <w:rPr>
+          <w:lang w:val="en-US"/>
+        </w:rPr>
+        <w:t xml:space="preserve"> and places them in the </w:t>
+      </w:r>
+      <w:proofErr w:type="spellStart"/>
+      <w:r>
+        <w:rPr>
+          <w:lang w:val="en-US"/>
+        </w:rPr>
+        <w:t>viewbag</w:t>
+      </w:r>
+      <w:proofErr w:type="spellEnd"/>
+      <w:r>
+        <w:rPr>
+          <w:lang w:val="en-US"/>
+        </w:rPr>
+        <w:t xml:space="preserve"> for the view.</w:t>
+      </w:r>
+    </w:p>
+    <w:p>
+      <w:pPr>
+        <w:pStyle w:val="ListParagraph"/>
+        <w:numPr>
+          <w:ilvl w:val="0"/>
+          <w:numId w:val="10"/>
+        </w:numPr>
+        <w:rPr>
+          <w:lang w:val="en-US"/>
+        </w:rPr>
+      </w:pPr>
       <w:r>
         <w:rPr>
           <w:lang w:val="en-US"/>
         </w:rPr>
         <w:lastRenderedPageBreak/>
-        <w:t>Appendix</w:t>
-      </w:r>
-      <w:bookmarkEnd w:id="8"/>
-    </w:p>
-    <w:p>
-      <w:pPr>
-        <w:rPr>
-          <w:lang w:val="en-US"/>
-        </w:rPr>
-      </w:pPr>
-      <w:r>
-        <w:rPr>
-          <w:lang w:val="en-US"/>
-        </w:rPr>
-        <w:t>F</w:t>
-      </w:r>
-      <w:r>
-        <w:rPr>
-          <w:lang w:val="en-US"/>
-        </w:rPr>
-        <w:t>igure 1</w:t>
-      </w:r>
-      <w:r>
-        <w:rPr>
-          <w:lang w:val="en-US"/>
-        </w:rPr>
-        <w:t>.</w:t>
-      </w:r>
-      <w:r>
-        <w:rPr>
-          <w:lang w:val="en-US"/>
-        </w:rPr>
-        <w:t>1</w:t>
-      </w:r>
-    </w:p>
-    <w:p>
-      <w:pPr>
-        <w:rPr>
-          <w:lang w:val="en-US"/>
-        </w:rPr>
-      </w:pPr>
+        <w:t>Next, I created another VM for the items index, so It can be also filtered by category.</w:t>
+      </w:r>
+      <w:r>
+        <w:rPr>
+          <w:lang w:val="en-US"/>
+        </w:rPr>
+        <w:br/>
+      </w:r>
       <w:r>
         <w:rPr>
           <w:noProof/>
         </w:rPr>
         <w:drawing>
-          <wp:inline distT="0" distB="0" distL="0" distR="0" wp14:anchorId="2D8B1080" wp14:editId="69F366F2">
-            <wp:extent cx="2695575" cy="4257559"/>
-            <wp:effectExtent l="0" t="0" r="0" b="0"/>
-            <wp:docPr id="1" name="Picture 1"/>
+          <wp:inline distT="0" distB="0" distL="0" distR="0" wp14:anchorId="6EF8D9F4" wp14:editId="5BCE58BB">
+            <wp:extent cx="3228975" cy="1847850"/>
+            <wp:effectExtent l="0" t="0" r="9525" b="0"/>
+            <wp:docPr id="14" name="Picture 14"/>
             <wp:cNvGraphicFramePr>
               <a:graphicFrameLocks xmlns:a="http://schemas.openxmlformats.org/drawingml/2006/main" noChangeAspect="1"/>
             </wp:cNvGraphicFramePr>
@@ -3640,7 +4079,7 @@
                   <pic:spPr>
                     <a:xfrm>
                       <a:off x="0" y="0"/>
-                      <a:ext cx="2710772" cy="4281562"/>
+                      <a:ext cx="3228975" cy="1847850"/>
                     </a:xfrm>
                     <a:prstGeom prst="rect">
                       <a:avLst/>
@@ -3655,27 +4094,102 @@
     </w:p>
     <w:p>
       <w:pPr>
-        <w:rPr>
-          <w:lang w:val="en-US"/>
-        </w:rPr>
-      </w:pPr>
-      <w:r>
-        <w:rPr>
-          <w:lang w:val="en-US"/>
-        </w:rPr>
-        <w:t xml:space="preserve">Figure </w:t>
-      </w:r>
-      <w:r>
-        <w:rPr>
-          <w:lang w:val="en-US"/>
-        </w:rPr>
-        <w:t>1.</w:t>
-      </w:r>
-      <w:r>
-        <w:rPr>
-          <w:lang w:val="en-US"/>
-        </w:rPr>
-        <w:t>2</w:t>
+        <w:pStyle w:val="Heading1"/>
+        <w:rPr>
+          <w:lang w:val="en-US"/>
+        </w:rPr>
+      </w:pPr>
+      <w:bookmarkStart w:id="12" w:name="_Toc50933444"/>
+      <w:r>
+        <w:rPr>
+          <w:lang w:val="en-US"/>
+        </w:rPr>
+        <w:t>Phase 4: Finishing touches</w:t>
+      </w:r>
+      <w:bookmarkEnd w:id="12"/>
+    </w:p>
+    <w:p>
+      <w:pPr>
+        <w:rPr>
+          <w:rStyle w:val="Hyperlink"/>
+          <w:color w:val="auto"/>
+          <w:u w:val="none"/>
+          <w:lang w:val="en-US"/>
+        </w:rPr>
+      </w:pPr>
+      <w:r>
+        <w:rPr>
+          <w:lang w:val="en-US"/>
+        </w:rPr>
+        <w:t>In the final stretch of the application I went through and applied many cosmetic and formatting changes. I overhauled most links to be buttons, I modified the Index page to show data in cards rather than tabular</w:t>
+      </w:r>
+      <w:r>
+        <w:rPr>
+          <w:lang w:val="en-US"/>
+        </w:rPr>
+        <w:t>.</w:t>
+      </w:r>
+      <w:r>
+        <w:rPr>
+          <w:lang w:val="en-US"/>
+        </w:rPr>
+        <w:t xml:space="preserve"> I also applied some styling to info text on some pages.</w:t>
+      </w:r>
+      <w:r>
+        <w:rPr>
+          <w:rStyle w:val="Hyperlink"/>
+        </w:rPr>
+        <w:br w:type="page"/>
+      </w:r>
+    </w:p>
+    <w:p>
+      <w:pPr>
+        <w:pStyle w:val="Heading1"/>
+        <w:rPr>
+          <w:lang w:val="en-US"/>
+        </w:rPr>
+      </w:pPr>
+      <w:bookmarkStart w:id="13" w:name="_Appendix"/>
+      <w:bookmarkStart w:id="14" w:name="_Toc50933445"/>
+      <w:bookmarkEnd w:id="13"/>
+      <w:r>
+        <w:rPr>
+          <w:lang w:val="en-US"/>
+        </w:rPr>
+        <w:lastRenderedPageBreak/>
+        <w:t>Appendix</w:t>
+      </w:r>
+      <w:bookmarkEnd w:id="14"/>
+    </w:p>
+    <w:p>
+      <w:pPr>
+        <w:rPr>
+          <w:lang w:val="en-US"/>
+        </w:rPr>
+      </w:pPr>
+      <w:r>
+        <w:rPr>
+          <w:lang w:val="en-US"/>
+        </w:rPr>
+        <w:t>F</w:t>
+      </w:r>
+      <w:r>
+        <w:rPr>
+          <w:lang w:val="en-US"/>
+        </w:rPr>
+        <w:t>igure 1</w:t>
+      </w:r>
+      <w:r>
+        <w:rPr>
+          <w:lang w:val="en-US"/>
+        </w:rPr>
+        <w:t>.</w:t>
+      </w:r>
+      <w:r>
+        <w:rPr>
+          <w:lang w:val="en-US"/>
+        </w:rPr>
+        <w:t>1</w:t>
       </w:r>
     </w:p>
     <w:p>
@@ -3689,10 +4203,10 @@
           <w:noProof/>
         </w:rPr>
         <w:drawing>
-          <wp:inline distT="0" distB="0" distL="0" distR="0" wp14:anchorId="6D03C139" wp14:editId="688DA678">
-            <wp:extent cx="4102582" cy="4162425"/>
+          <wp:inline distT="0" distB="0" distL="0" distR="0" wp14:anchorId="2D8B1080" wp14:editId="69F366F2">
+            <wp:extent cx="2695575" cy="4257559"/>
             <wp:effectExtent l="0" t="0" r="0" b="0"/>
-            <wp:docPr id="7" name="Picture 7"/>
+            <wp:docPr id="1" name="Picture 1"/>
             <wp:cNvGraphicFramePr>
               <a:graphicFrameLocks xmlns:a="http://schemas.openxmlformats.org/drawingml/2006/main" noChangeAspect="1"/>
             </wp:cNvGraphicFramePr>
@@ -3712,7 +4226,7 @@
                   <pic:spPr>
                     <a:xfrm>
                       <a:off x="0" y="0"/>
-                      <a:ext cx="4114442" cy="4174458"/>
+                      <a:ext cx="2710772" cy="4281562"/>
                     </a:xfrm>
                     <a:prstGeom prst="rect">
                       <a:avLst/>
@@ -3731,18 +4245,23 @@
           <w:lang w:val="en-US"/>
         </w:rPr>
       </w:pPr>
-    </w:p>
-    <w:p>
-      <w:pPr>
-        <w:rPr>
-          <w:lang w:val="en-US"/>
-        </w:rPr>
-      </w:pPr>
-      <w:r>
-        <w:rPr>
-          <w:lang w:val="en-US"/>
-        </w:rPr>
-        <w:t>Figure 1.3</w:t>
+      <w:r>
+        <w:rPr>
+          <w:lang w:val="en-US"/>
+        </w:rPr>
+        <w:t xml:space="preserve">Figure </w:t>
+      </w:r>
+      <w:r>
+        <w:rPr>
+          <w:lang w:val="en-US"/>
+        </w:rPr>
+        <w:t>1.</w:t>
+      </w:r>
+      <w:r>
+        <w:rPr>
+          <w:lang w:val="en-US"/>
+        </w:rPr>
+        <w:t>2</w:t>
       </w:r>
     </w:p>
     <w:p>
@@ -3756,10 +4275,10 @@
           <w:noProof/>
         </w:rPr>
         <w:drawing>
-          <wp:inline distT="0" distB="0" distL="0" distR="0" wp14:anchorId="536CE9B1" wp14:editId="709312CE">
-            <wp:extent cx="4343400" cy="2995229"/>
+          <wp:inline distT="0" distB="0" distL="0" distR="0" wp14:anchorId="6D03C139" wp14:editId="688DA678">
+            <wp:extent cx="4102582" cy="4162425"/>
             <wp:effectExtent l="0" t="0" r="0" b="0"/>
-            <wp:docPr id="8" name="Picture 8"/>
+            <wp:docPr id="7" name="Picture 7"/>
             <wp:cNvGraphicFramePr>
               <a:graphicFrameLocks xmlns:a="http://schemas.openxmlformats.org/drawingml/2006/main" noChangeAspect="1"/>
             </wp:cNvGraphicFramePr>
@@ -3779,7 +4298,7 @@
                   <pic:spPr>
                     <a:xfrm>
                       <a:off x="0" y="0"/>
-                      <a:ext cx="4369571" cy="3013276"/>
+                      <a:ext cx="4114442" cy="4174458"/>
                     </a:xfrm>
                     <a:prstGeom prst="rect">
                       <a:avLst/>
@@ -3798,15 +4317,20 @@
           <w:lang w:val="en-US"/>
         </w:rPr>
       </w:pPr>
-      <w:bookmarkStart w:id="9" w:name="Figure1_4"/>
-      <w:r>
-        <w:rPr>
-          <w:lang w:val="en-US"/>
-        </w:rPr>
-        <w:t>Figure 1.4</w:t>
-      </w:r>
-    </w:p>
-    <w:bookmarkEnd w:id="9"/>
+    </w:p>
+    <w:p>
+      <w:pPr>
+        <w:rPr>
+          <w:lang w:val="en-US"/>
+        </w:rPr>
+      </w:pPr>
+      <w:r>
+        <w:rPr>
+          <w:lang w:val="en-US"/>
+        </w:rPr>
+        <w:t>Figure 1.3</w:t>
+      </w:r>
+    </w:p>
     <w:p>
       <w:pPr>
         <w:rPr>
@@ -3818,10 +4342,10 @@
           <w:noProof/>
         </w:rPr>
         <w:drawing>
-          <wp:inline distT="0" distB="0" distL="0" distR="0" wp14:anchorId="7B8710D8" wp14:editId="3C21DF47">
-            <wp:extent cx="2524125" cy="2421993"/>
+          <wp:inline distT="0" distB="0" distL="0" distR="0" wp14:anchorId="536CE9B1" wp14:editId="709312CE">
+            <wp:extent cx="4343400" cy="2995229"/>
             <wp:effectExtent l="0" t="0" r="0" b="0"/>
-            <wp:docPr id="9" name="Picture 9"/>
+            <wp:docPr id="8" name="Picture 8"/>
             <wp:cNvGraphicFramePr>
               <a:graphicFrameLocks xmlns:a="http://schemas.openxmlformats.org/drawingml/2006/main" noChangeAspect="1"/>
             </wp:cNvGraphicFramePr>
@@ -3841,6 +4365,68 @@
                   <pic:spPr>
                     <a:xfrm>
                       <a:off x="0" y="0"/>
+                      <a:ext cx="4369571" cy="3013276"/>
+                    </a:xfrm>
+                    <a:prstGeom prst="rect">
+                      <a:avLst/>
+                    </a:prstGeom>
+                  </pic:spPr>
+                </pic:pic>
+              </a:graphicData>
+            </a:graphic>
+          </wp:inline>
+        </w:drawing>
+      </w:r>
+    </w:p>
+    <w:p>
+      <w:pPr>
+        <w:rPr>
+          <w:lang w:val="en-US"/>
+        </w:rPr>
+      </w:pPr>
+      <w:bookmarkStart w:id="15" w:name="Figure1_4"/>
+      <w:r>
+        <w:rPr>
+          <w:lang w:val="en-US"/>
+        </w:rPr>
+        <w:t>Figure 1.4</w:t>
+      </w:r>
+    </w:p>
+    <w:bookmarkEnd w:id="15"/>
+    <w:p>
+      <w:pPr>
+        <w:rPr>
+          <w:lang w:val="en-US"/>
+        </w:rPr>
+      </w:pPr>
+      <w:r>
+        <w:rPr>
+          <w:noProof/>
+        </w:rPr>
+        <w:drawing>
+          <wp:inline distT="0" distB="0" distL="0" distR="0" wp14:anchorId="7B8710D8" wp14:editId="3C21DF47">
+            <wp:extent cx="2524125" cy="2421993"/>
+            <wp:effectExtent l="0" t="0" r="0" b="0"/>
+            <wp:docPr id="9" name="Picture 9"/>
+            <wp:cNvGraphicFramePr>
+              <a:graphicFrameLocks xmlns:a="http://schemas.openxmlformats.org/drawingml/2006/main" noChangeAspect="1"/>
+            </wp:cNvGraphicFramePr>
+            <a:graphic xmlns:a="http://schemas.openxmlformats.org/drawingml/2006/main">
+              <a:graphicData uri="http://schemas.openxmlformats.org/drawingml/2006/picture">
+                <pic:pic xmlns:pic="http://schemas.openxmlformats.org/drawingml/2006/picture">
+                  <pic:nvPicPr>
+                    <pic:cNvPr id="1" name=""/>
+                    <pic:cNvPicPr/>
+                  </pic:nvPicPr>
+                  <pic:blipFill>
+                    <a:blip r:embed="rId21"/>
+                    <a:stretch>
+                      <a:fillRect/>
+                    </a:stretch>
+                  </pic:blipFill>
+                  <pic:spPr>
+                    <a:xfrm>
+                      <a:off x="0" y="0"/>
                       <a:ext cx="2527514" cy="2425245"/>
                     </a:xfrm>
                     <a:prstGeom prst="rect">
@@ -3855,8 +4441,8 @@
       </w:r>
     </w:p>
     <w:sectPr>
-      <w:headerReference w:type="default" r:id="rId21"/>
-      <w:footerReference w:type="default" r:id="rId22"/>
+      <w:headerReference w:type="default" r:id="rId22"/>
+      <w:footerReference w:type="default" r:id="rId23"/>
       <w:pgSz w:w="11906" w:h="16838"/>
       <w:pgMar w:top="720" w:right="720" w:bottom="720" w:left="720" w:header="708" w:footer="708" w:gutter="0"/>
       <w:cols w:space="708"/>
@@ -4347,6 +4933,119 @@
     </w:lvl>
   </w:abstractNum>
   <w:abstractNum w:abstractNumId="4" w15:restartNumberingAfterBreak="0">
+    <w:nsid w:val="437401EB"/>
+    <w:multiLevelType w:val="hybridMultilevel"/>
+    <w:tmpl w:val="7A022B2C"/>
+    <w:lvl w:ilvl="0" w:tplc="0C090001">
+      <w:start w:val="1"/>
+      <w:numFmt w:val="bullet"/>
+      <w:lvlText w:val=""/>
+      <w:lvlJc w:val="left"/>
+      <w:pPr>
+        <w:ind w:left="720" w:hanging="360"/>
+      </w:pPr>
+      <w:rPr>
+        <w:rFonts w:ascii="Symbol" w:hAnsi="Symbol" w:hint="default"/>
+      </w:rPr>
+    </w:lvl>
+    <w:lvl w:ilvl="1" w:tplc="0C090003" w:tentative="1">
+      <w:start w:val="1"/>
+      <w:numFmt w:val="bullet"/>
+      <w:lvlText w:val="o"/>
+      <w:lvlJc w:val="left"/>
+      <w:pPr>
+        <w:ind w:left="1440" w:hanging="360"/>
+      </w:pPr>
+      <w:rPr>
+        <w:rFonts w:ascii="Courier New" w:hAnsi="Courier New" w:cs="Courier New" w:hint="default"/>
+      </w:rPr>
+    </w:lvl>
+    <w:lvl w:ilvl="2" w:tplc="0C090005" w:tentative="1">
+      <w:start w:val="1"/>
+      <w:numFmt w:val="bullet"/>
+      <w:lvlText w:val=""/>
+      <w:lvlJc w:val="left"/>
+      <w:pPr>
+        <w:ind w:left="2160" w:hanging="360"/>
+      </w:pPr>
+      <w:rPr>
+        <w:rFonts w:ascii="Wingdings" w:hAnsi="Wingdings" w:hint="default"/>
+      </w:rPr>
+    </w:lvl>
+    <w:lvl w:ilvl="3" w:tplc="0C090001" w:tentative="1">
+      <w:start w:val="1"/>
+      <w:numFmt w:val="bullet"/>
+      <w:lvlText w:val=""/>
+      <w:lvlJc w:val="left"/>
+      <w:pPr>
+        <w:ind w:left="2880" w:hanging="360"/>
+      </w:pPr>
+      <w:rPr>
+        <w:rFonts w:ascii="Symbol" w:hAnsi="Symbol" w:hint="default"/>
+      </w:rPr>
+    </w:lvl>
+    <w:lvl w:ilvl="4" w:tplc="0C090003" w:tentative="1">
+      <w:start w:val="1"/>
+      <w:numFmt w:val="bullet"/>
+      <w:lvlText w:val="o"/>
+      <w:lvlJc w:val="left"/>
+      <w:pPr>
+        <w:ind w:left="3600" w:hanging="360"/>
+      </w:pPr>
+      <w:rPr>
+        <w:rFonts w:ascii="Courier New" w:hAnsi="Courier New" w:cs="Courier New" w:hint="default"/>
+      </w:rPr>
+    </w:lvl>
+    <w:lvl w:ilvl="5" w:tplc="0C090005" w:tentative="1">
+      <w:start w:val="1"/>
+      <w:numFmt w:val="bullet"/>
+      <w:lvlText w:val=""/>
+      <w:lvlJc w:val="left"/>
+      <w:pPr>
+        <w:ind w:left="4320" w:hanging="360"/>
+      </w:pPr>
+      <w:rPr>
+        <w:rFonts w:ascii="Wingdings" w:hAnsi="Wingdings" w:hint="default"/>
+      </w:rPr>
+    </w:lvl>
+    <w:lvl w:ilvl="6" w:tplc="0C090001" w:tentative="1">
+      <w:start w:val="1"/>
+      <w:numFmt w:val="bullet"/>
+      <w:lvlText w:val=""/>
+      <w:lvlJc w:val="left"/>
+      <w:pPr>
+        <w:ind w:left="5040" w:hanging="360"/>
+      </w:pPr>
+      <w:rPr>
+        <w:rFonts w:ascii="Symbol" w:hAnsi="Symbol" w:hint="default"/>
+      </w:rPr>
+    </w:lvl>
+    <w:lvl w:ilvl="7" w:tplc="0C090003" w:tentative="1">
+      <w:start w:val="1"/>
+      <w:numFmt w:val="bullet"/>
+      <w:lvlText w:val="o"/>
+      <w:lvlJc w:val="left"/>
+      <w:pPr>
+        <w:ind w:left="5760" w:hanging="360"/>
+      </w:pPr>
+      <w:rPr>
+        <w:rFonts w:ascii="Courier New" w:hAnsi="Courier New" w:cs="Courier New" w:hint="default"/>
+      </w:rPr>
+    </w:lvl>
+    <w:lvl w:ilvl="8" w:tplc="0C090005" w:tentative="1">
+      <w:start w:val="1"/>
+      <w:numFmt w:val="bullet"/>
+      <w:lvlText w:val=""/>
+      <w:lvlJc w:val="left"/>
+      <w:pPr>
+        <w:ind w:left="6480" w:hanging="360"/>
+      </w:pPr>
+      <w:rPr>
+        <w:rFonts w:ascii="Wingdings" w:hAnsi="Wingdings" w:hint="default"/>
+      </w:rPr>
+    </w:lvl>
+  </w:abstractNum>
+  <w:abstractNum w:abstractNumId="5" w15:restartNumberingAfterBreak="0">
     <w:nsid w:val="490C26A7"/>
     <w:multiLevelType w:val="hybridMultilevel"/>
     <w:tmpl w:val="E408ABA4"/>
@@ -4435,7 +5134,7 @@
       </w:pPr>
     </w:lvl>
   </w:abstractNum>
-  <w:abstractNum w:abstractNumId="5" w15:restartNumberingAfterBreak="0">
+  <w:abstractNum w:abstractNumId="6" w15:restartNumberingAfterBreak="0">
     <w:nsid w:val="52F26368"/>
     <w:multiLevelType w:val="hybridMultilevel"/>
     <w:tmpl w:val="DB0E61C8"/>
@@ -4524,7 +5223,96 @@
       </w:pPr>
     </w:lvl>
   </w:abstractNum>
-  <w:abstractNum w:abstractNumId="6" w15:restartNumberingAfterBreak="0">
+  <w:abstractNum w:abstractNumId="7" w15:restartNumberingAfterBreak="0">
+    <w:nsid w:val="54284955"/>
+    <w:multiLevelType w:val="hybridMultilevel"/>
+    <w:tmpl w:val="F64688EA"/>
+    <w:lvl w:ilvl="0" w:tplc="0C09000F">
+      <w:start w:val="1"/>
+      <w:numFmt w:val="decimal"/>
+      <w:lvlText w:val="%1."/>
+      <w:lvlJc w:val="left"/>
+      <w:pPr>
+        <w:ind w:left="720" w:hanging="360"/>
+      </w:pPr>
+      <w:rPr>
+        <w:rFonts w:hint="default"/>
+      </w:rPr>
+    </w:lvl>
+    <w:lvl w:ilvl="1" w:tplc="0C090019" w:tentative="1">
+      <w:start w:val="1"/>
+      <w:numFmt w:val="lowerLetter"/>
+      <w:lvlText w:val="%2."/>
+      <w:lvlJc w:val="left"/>
+      <w:pPr>
+        <w:ind w:left="1440" w:hanging="360"/>
+      </w:pPr>
+    </w:lvl>
+    <w:lvl w:ilvl="2" w:tplc="0C09001B" w:tentative="1">
+      <w:start w:val="1"/>
+      <w:numFmt w:val="lowerRoman"/>
+      <w:lvlText w:val="%3."/>
+      <w:lvlJc w:val="right"/>
+      <w:pPr>
+        <w:ind w:left="2160" w:hanging="180"/>
+      </w:pPr>
+    </w:lvl>
+    <w:lvl w:ilvl="3" w:tplc="0C09000F" w:tentative="1">
+      <w:start w:val="1"/>
+      <w:numFmt w:val="decimal"/>
+      <w:lvlText w:val="%4."/>
+      <w:lvlJc w:val="left"/>
+      <w:pPr>
+        <w:ind w:left="2880" w:hanging="360"/>
+      </w:pPr>
+    </w:lvl>
+    <w:lvl w:ilvl="4" w:tplc="0C090019" w:tentative="1">
+      <w:start w:val="1"/>
+      <w:numFmt w:val="lowerLetter"/>
+      <w:lvlText w:val="%5."/>
+      <w:lvlJc w:val="left"/>
+      <w:pPr>
+        <w:ind w:left="3600" w:hanging="360"/>
+      </w:pPr>
+    </w:lvl>
+    <w:lvl w:ilvl="5" w:tplc="0C09001B" w:tentative="1">
+      <w:start w:val="1"/>
+      <w:numFmt w:val="lowerRoman"/>
+      <w:lvlText w:val="%6."/>
+      <w:lvlJc w:val="right"/>
+      <w:pPr>
+        <w:ind w:left="4320" w:hanging="180"/>
+      </w:pPr>
+    </w:lvl>
+    <w:lvl w:ilvl="6" w:tplc="0C09000F" w:tentative="1">
+      <w:start w:val="1"/>
+      <w:numFmt w:val="decimal"/>
+      <w:lvlText w:val="%7."/>
+      <w:lvlJc w:val="left"/>
+      <w:pPr>
+        <w:ind w:left="5040" w:hanging="360"/>
+      </w:pPr>
+    </w:lvl>
+    <w:lvl w:ilvl="7" w:tplc="0C090019" w:tentative="1">
+      <w:start w:val="1"/>
+      <w:numFmt w:val="lowerLetter"/>
+      <w:lvlText w:val="%8."/>
+      <w:lvlJc w:val="left"/>
+      <w:pPr>
+        <w:ind w:left="5760" w:hanging="360"/>
+      </w:pPr>
+    </w:lvl>
+    <w:lvl w:ilvl="8" w:tplc="0C09001B" w:tentative="1">
+      <w:start w:val="1"/>
+      <w:numFmt w:val="lowerRoman"/>
+      <w:lvlText w:val="%9."/>
+      <w:lvlJc w:val="right"/>
+      <w:pPr>
+        <w:ind w:left="6480" w:hanging="180"/>
+      </w:pPr>
+    </w:lvl>
+  </w:abstractNum>
+  <w:abstractNum w:abstractNumId="8" w15:restartNumberingAfterBreak="0">
     <w:nsid w:val="577D2235"/>
     <w:multiLevelType w:val="hybridMultilevel"/>
     <w:tmpl w:val="384E77E6"/>
@@ -4613,7 +5401,7 @@
       </w:pPr>
     </w:lvl>
   </w:abstractNum>
-  <w:abstractNum w:abstractNumId="7" w15:restartNumberingAfterBreak="0">
+  <w:abstractNum w:abstractNumId="9" w15:restartNumberingAfterBreak="0">
     <w:nsid w:val="68D62531"/>
     <w:multiLevelType w:val="hybridMultilevel"/>
     <w:tmpl w:val="9732C6C8"/>
@@ -4623,7 +5411,7 @@
       <w:lvlText w:val="%1."/>
       <w:lvlJc w:val="left"/>
       <w:pPr>
-        <w:ind w:left="720" w:hanging="360"/>
+        <w:ind w:left="360" w:hanging="360"/>
       </w:pPr>
     </w:lvl>
     <w:lvl w:ilvl="1" w:tplc="0C090019">
@@ -4632,7 +5420,7 @@
       <w:lvlText w:val="%2."/>
       <w:lvlJc w:val="left"/>
       <w:pPr>
-        <w:ind w:left="1440" w:hanging="360"/>
+        <w:ind w:left="1080" w:hanging="360"/>
       </w:pPr>
     </w:lvl>
     <w:lvl w:ilvl="2" w:tplc="0C09001B" w:tentative="1">
@@ -4641,7 +5429,7 @@
       <w:lvlText w:val="%3."/>
       <w:lvlJc w:val="right"/>
       <w:pPr>
-        <w:ind w:left="2160" w:hanging="180"/>
+        <w:ind w:left="1800" w:hanging="180"/>
       </w:pPr>
     </w:lvl>
     <w:lvl w:ilvl="3" w:tplc="0C09000F" w:tentative="1">
@@ -4650,7 +5438,7 @@
       <w:lvlText w:val="%4."/>
       <w:lvlJc w:val="left"/>
       <w:pPr>
-        <w:ind w:left="2880" w:hanging="360"/>
+        <w:ind w:left="2520" w:hanging="360"/>
       </w:pPr>
     </w:lvl>
     <w:lvl w:ilvl="4" w:tplc="0C090019" w:tentative="1">
@@ -4659,7 +5447,7 @@
       <w:lvlText w:val="%5."/>
       <w:lvlJc w:val="left"/>
       <w:pPr>
-        <w:ind w:left="3600" w:hanging="360"/>
+        <w:ind w:left="3240" w:hanging="360"/>
       </w:pPr>
     </w:lvl>
     <w:lvl w:ilvl="5" w:tplc="0C09001B" w:tentative="1">
@@ -4668,7 +5456,7 @@
       <w:lvlText w:val="%6."/>
       <w:lvlJc w:val="right"/>
       <w:pPr>
-        <w:ind w:left="4320" w:hanging="180"/>
+        <w:ind w:left="3960" w:hanging="180"/>
       </w:pPr>
     </w:lvl>
     <w:lvl w:ilvl="6" w:tplc="0C09000F" w:tentative="1">
@@ -4677,7 +5465,7 @@
       <w:lvlText w:val="%7."/>
       <w:lvlJc w:val="left"/>
       <w:pPr>
-        <w:ind w:left="5040" w:hanging="360"/>
+        <w:ind w:left="4680" w:hanging="360"/>
       </w:pPr>
     </w:lvl>
     <w:lvl w:ilvl="7" w:tplc="0C090019" w:tentative="1">
@@ -4686,7 +5474,7 @@
       <w:lvlText w:val="%8."/>
       <w:lvlJc w:val="left"/>
       <w:pPr>
-        <w:ind w:left="5760" w:hanging="360"/>
+        <w:ind w:left="5400" w:hanging="360"/>
       </w:pPr>
     </w:lvl>
     <w:lvl w:ilvl="8" w:tplc="0C09001B" w:tentative="1">
@@ -4695,11 +5483,11 @@
       <w:lvlText w:val="%9."/>
       <w:lvlJc w:val="right"/>
       <w:pPr>
-        <w:ind w:left="6480" w:hanging="180"/>
+        <w:ind w:left="6120" w:hanging="180"/>
       </w:pPr>
     </w:lvl>
   </w:abstractNum>
-  <w:abstractNum w:abstractNumId="8" w15:restartNumberingAfterBreak="0">
+  <w:abstractNum w:abstractNumId="10" w15:restartNumberingAfterBreak="0">
     <w:nsid w:val="6A3829E9"/>
     <w:multiLevelType w:val="hybridMultilevel"/>
     <w:tmpl w:val="1B387C04"/>
@@ -4785,7 +5573,7 @@
       </w:pPr>
     </w:lvl>
   </w:abstractNum>
-  <w:abstractNum w:abstractNumId="9" w15:restartNumberingAfterBreak="0">
+  <w:abstractNum w:abstractNumId="11" w15:restartNumberingAfterBreak="0">
     <w:nsid w:val="71F47DD3"/>
     <w:multiLevelType w:val="hybridMultilevel"/>
     <w:tmpl w:val="1B387C04"/>
@@ -4875,31 +5663,37 @@
     <w:abstractNumId w:val="1"/>
   </w:num>
   <w:num w:numId="2">
-    <w:abstractNumId w:val="9"/>
+    <w:abstractNumId w:val="11"/>
   </w:num>
   <w:num w:numId="3">
     <w:abstractNumId w:val="2"/>
   </w:num>
   <w:num w:numId="4">
-    <w:abstractNumId w:val="6"/>
+    <w:abstractNumId w:val="8"/>
   </w:num>
   <w:num w:numId="5">
-    <w:abstractNumId w:val="8"/>
+    <w:abstractNumId w:val="10"/>
   </w:num>
   <w:num w:numId="6">
-    <w:abstractNumId w:val="4"/>
+    <w:abstractNumId w:val="5"/>
   </w:num>
   <w:num w:numId="7">
     <w:abstractNumId w:val="0"/>
   </w:num>
   <w:num w:numId="8">
-    <w:abstractNumId w:val="7"/>
+    <w:abstractNumId w:val="9"/>
   </w:num>
   <w:num w:numId="9">
     <w:abstractNumId w:val="3"/>
   </w:num>
   <w:num w:numId="10">
-    <w:abstractNumId w:val="5"/>
+    <w:abstractNumId w:val="6"/>
+  </w:num>
+  <w:num w:numId="11">
+    <w:abstractNumId w:val="4"/>
+  </w:num>
+  <w:num w:numId="12">
+    <w:abstractNumId w:val="7"/>
   </w:num>
 </w:numbering>
 </file>

</xml_diff>